<commit_message>
Report Update + Presentation slidedeck
Updated dataset set in report (section 5 ), mostly blank deck, proposed
titles for our 5 slides
</commit_message>
<xml_diff>
--- a/documentation/Project Report Final.docx
+++ b/documentation/Project Report Final.docx
@@ -4625,6 +4625,16 @@
     </w:p>
     <w:p>
       <w:pPr>
+        <w:rPr>
+          <w:rFonts w:asciiTheme="minorHAnsi" w:hAnsiTheme="minorHAnsi" w:cstheme="minorHAnsi"/>
+          <w:sz w:val="22"/>
+          <w:szCs w:val="22"/>
+          <w:lang w:val="en-IE"/>
+        </w:rPr>
+      </w:pPr>
+    </w:p>
+    <w:p>
+      <w:pPr>
         <w:pStyle w:val="Heading2"/>
         <w:numPr>
           <w:ilvl w:val="0"/>
@@ -4650,18 +4660,14 @@
         <w:jc w:val="left"/>
         <w:rPr>
           <w:rFonts w:asciiTheme="minorHAnsi" w:hAnsiTheme="minorHAnsi" w:cstheme="minorHAnsi"/>
-          <w:b/>
-          <w:color w:val="FF0000"/>
-          <w:sz w:val="22"/>
-          <w:szCs w:val="22"/>
-          <w:lang w:val="en-IE"/>
-        </w:rPr>
-      </w:pPr>
-      <w:r>
-        <w:rPr>
-          <w:rFonts w:asciiTheme="minorHAnsi" w:hAnsiTheme="minorHAnsi" w:cstheme="minorHAnsi"/>
-          <w:b/>
-          <w:color w:val="FF0000"/>
+          <w:sz w:val="22"/>
+          <w:szCs w:val="22"/>
+          <w:lang w:val="en-IE"/>
+        </w:rPr>
+      </w:pPr>
+      <w:r>
+        <w:rPr>
+          <w:rFonts w:asciiTheme="minorHAnsi" w:hAnsiTheme="minorHAnsi" w:cstheme="minorHAnsi"/>
           <w:sz w:val="22"/>
           <w:szCs w:val="22"/>
           <w:lang w:val="en-IE"/>
@@ -4671,8 +4677,6 @@
       <w:r>
         <w:rPr>
           <w:rFonts w:asciiTheme="minorHAnsi" w:hAnsiTheme="minorHAnsi" w:cstheme="minorHAnsi"/>
-          <w:b/>
-          <w:color w:val="FF0000"/>
           <w:sz w:val="22"/>
           <w:szCs w:val="22"/>
           <w:lang w:val="en-IE"/>
@@ -4682,8 +4686,6 @@
       <w:r>
         <w:rPr>
           <w:rFonts w:asciiTheme="minorHAnsi" w:hAnsiTheme="minorHAnsi" w:cstheme="minorHAnsi"/>
-          <w:b/>
-          <w:color w:val="FF0000"/>
           <w:sz w:val="22"/>
           <w:szCs w:val="22"/>
           <w:lang w:val="en-IE"/>
@@ -4693,24 +4695,29 @@
       <w:r>
         <w:rPr>
           <w:rFonts w:asciiTheme="minorHAnsi" w:hAnsiTheme="minorHAnsi" w:cstheme="minorHAnsi"/>
-          <w:b/>
-          <w:color w:val="FF0000"/>
-          <w:sz w:val="22"/>
-          <w:szCs w:val="22"/>
-          <w:lang w:val="en-IE"/>
-        </w:rPr>
-        <w:t xml:space="preserve">used </w:t>
-      </w:r>
-      <w:r>
-        <w:rPr>
-          <w:rFonts w:asciiTheme="minorHAnsi" w:hAnsiTheme="minorHAnsi" w:cstheme="minorHAnsi"/>
-          <w:b/>
-          <w:color w:val="FF0000"/>
-          <w:sz w:val="22"/>
-          <w:szCs w:val="22"/>
-          <w:lang w:val="en-IE"/>
-        </w:rPr>
-        <w:t>to be used is a breakdown of campaign contributions and election results for the following elections in Toronto, Canada:</w:t>
+          <w:sz w:val="22"/>
+          <w:szCs w:val="22"/>
+          <w:lang w:val="en-IE"/>
+        </w:rPr>
+        <w:t xml:space="preserve">used were acquired from www.toronto.ca/open and consisted of </w:t>
+      </w:r>
+      <w:r>
+        <w:rPr>
+          <w:rFonts w:asciiTheme="minorHAnsi" w:hAnsiTheme="minorHAnsi" w:cstheme="minorHAnsi"/>
+          <w:sz w:val="22"/>
+          <w:szCs w:val="22"/>
+          <w:lang w:val="en-IE"/>
+        </w:rPr>
+        <w:t xml:space="preserve">four files </w:t>
+      </w:r>
+      <w:r>
+        <w:rPr>
+          <w:rFonts w:asciiTheme="minorHAnsi" w:hAnsiTheme="minorHAnsi" w:cstheme="minorHAnsi"/>
+          <w:sz w:val="22"/>
+          <w:szCs w:val="22"/>
+          <w:lang w:val="en-IE"/>
+        </w:rPr>
+        <w:t>in CSV format that detailed campaign contributions and results for:</w:t>
       </w:r>
     </w:p>
     <w:p>
@@ -4724,18 +4731,14 @@
         <w:jc w:val="left"/>
         <w:rPr>
           <w:rFonts w:asciiTheme="minorHAnsi" w:hAnsiTheme="minorHAnsi" w:cstheme="minorHAnsi"/>
-          <w:b/>
-          <w:color w:val="FF0000"/>
-          <w:sz w:val="22"/>
-          <w:szCs w:val="22"/>
-          <w:lang w:val="en-IE"/>
-        </w:rPr>
-      </w:pPr>
-      <w:r>
-        <w:rPr>
-          <w:rFonts w:asciiTheme="minorHAnsi" w:hAnsiTheme="minorHAnsi" w:cstheme="minorHAnsi"/>
-          <w:b/>
-          <w:color w:val="FF0000"/>
+          <w:sz w:val="22"/>
+          <w:szCs w:val="22"/>
+          <w:lang w:val="en-IE"/>
+        </w:rPr>
+      </w:pPr>
+      <w:r>
+        <w:rPr>
+          <w:rFonts w:asciiTheme="minorHAnsi" w:hAnsiTheme="minorHAnsi" w:cstheme="minorHAnsi"/>
           <w:sz w:val="22"/>
           <w:szCs w:val="22"/>
           <w:lang w:val="en-IE"/>
@@ -4753,18 +4756,14 @@
         <w:ind w:left="0" w:firstLine="284"/>
         <w:jc w:val="left"/>
         <w:rPr>
-          <w:b/>
-          <w:color w:val="FF0000"/>
-          <w:sz w:val="22"/>
-          <w:szCs w:val="22"/>
-          <w:lang w:val="en-IE"/>
-        </w:rPr>
-      </w:pPr>
-      <w:r>
-        <w:rPr>
-          <w:rFonts w:asciiTheme="minorHAnsi" w:hAnsiTheme="minorHAnsi" w:cstheme="minorHAnsi"/>
-          <w:b/>
-          <w:color w:val="FF0000"/>
+          <w:sz w:val="22"/>
+          <w:szCs w:val="22"/>
+          <w:lang w:val="en-IE"/>
+        </w:rPr>
+      </w:pPr>
+      <w:r>
+        <w:rPr>
+          <w:rFonts w:asciiTheme="minorHAnsi" w:hAnsiTheme="minorHAnsi" w:cstheme="minorHAnsi"/>
           <w:sz w:val="22"/>
           <w:szCs w:val="22"/>
           <w:lang w:val="en-IE"/>
@@ -4774,270 +4773,243 @@
     </w:p>
     <w:p>
       <w:pPr>
-        <w:rPr>
-          <w:rFonts w:asciiTheme="minorHAnsi" w:hAnsiTheme="minorHAnsi" w:cstheme="minorHAnsi"/>
-          <w:b/>
-          <w:color w:val="FF0000"/>
-          <w:sz w:val="22"/>
-          <w:szCs w:val="22"/>
-        </w:rPr>
-      </w:pPr>
-      <w:r>
-        <w:rPr>
-          <w:rFonts w:asciiTheme="minorHAnsi" w:hAnsiTheme="minorHAnsi" w:cstheme="minorHAnsi"/>
-          <w:b/>
-          <w:color w:val="FF0000"/>
-          <w:sz w:val="22"/>
-          <w:szCs w:val="22"/>
-        </w:rPr>
-        <w:t xml:space="preserve">All data is taken from the Open Data Initiative in Toronto, located at </w:t>
-      </w:r>
-      <w:hyperlink r:id="rId9" w:history="1">
-        <w:r>
-          <w:rPr>
-            <w:rStyle w:val="Hyperlink"/>
-            <w:rFonts w:asciiTheme="minorHAnsi" w:hAnsiTheme="minorHAnsi" w:cstheme="minorHAnsi"/>
-            <w:b/>
-            <w:color w:val="FF0000"/>
-            <w:sz w:val="22"/>
-            <w:szCs w:val="22"/>
-          </w:rPr>
-          <w:t>http://www.toronto.ca/open</w:t>
-        </w:r>
-      </w:hyperlink>
-      <w:r>
-        <w:rPr>
-          <w:rFonts w:asciiTheme="minorHAnsi" w:hAnsiTheme="minorHAnsi" w:cstheme="minorHAnsi"/>
-          <w:b/>
-          <w:color w:val="FF0000"/>
-          <w:sz w:val="22"/>
-          <w:szCs w:val="22"/>
-        </w:rPr>
-        <w:t xml:space="preserve">. The data is in </w:t>
-      </w:r>
-      <w:r>
-        <w:rPr>
-          <w:rFonts w:asciiTheme="minorHAnsi" w:hAnsiTheme="minorHAnsi" w:cstheme="minorHAnsi"/>
-          <w:b/>
-          <w:color w:val="FF0000"/>
-          <w:sz w:val="22"/>
-          <w:szCs w:val="22"/>
-        </w:rPr>
-        <w:t>CSV</w:t>
-      </w:r>
-      <w:r>
-        <w:rPr>
-          <w:rFonts w:asciiTheme="minorHAnsi" w:hAnsiTheme="minorHAnsi" w:cstheme="minorHAnsi"/>
-          <w:b/>
-          <w:color w:val="FF0000"/>
-          <w:sz w:val="22"/>
-          <w:szCs w:val="22"/>
-        </w:rPr>
-        <w:t xml:space="preserve"> format.</w:t>
-      </w:r>
-    </w:p>
-    <w:p>
-      <w:pPr>
-        <w:rPr>
-          <w:rFonts w:asciiTheme="minorHAnsi" w:hAnsiTheme="minorHAnsi" w:cstheme="minorHAnsi"/>
-          <w:b/>
-          <w:color w:val="FF0000"/>
-          <w:sz w:val="22"/>
-          <w:szCs w:val="22"/>
-        </w:rPr>
-      </w:pPr>
-    </w:p>
-    <w:p>
-      <w:pPr>
-        <w:pStyle w:val="ListParagraph"/>
-        <w:numPr>
-          <w:ilvl w:val="0"/>
-          <w:numId w:val="28"/>
-        </w:numPr>
-        <w:ind w:left="0" w:firstLine="284"/>
-        <w:rPr>
-          <w:rFonts w:asciiTheme="minorHAnsi" w:hAnsiTheme="minorHAnsi" w:cstheme="minorHAnsi"/>
-          <w:b/>
-          <w:color w:val="FF0000"/>
-          <w:sz w:val="22"/>
-          <w:szCs w:val="22"/>
-        </w:rPr>
-      </w:pPr>
-      <w:r>
-        <w:rPr>
-          <w:rFonts w:asciiTheme="minorHAnsi" w:hAnsiTheme="minorHAnsi" w:cstheme="minorHAnsi"/>
-          <w:b/>
-          <w:color w:val="FF0000"/>
-          <w:sz w:val="22"/>
-          <w:szCs w:val="22"/>
-        </w:rPr>
-        <w:t>Scale of the dataset – size</w:t>
-      </w:r>
-    </w:p>
-    <w:p>
-      <w:pPr>
-        <w:pStyle w:val="ListParagraph"/>
-        <w:numPr>
-          <w:ilvl w:val="0"/>
-          <w:numId w:val="28"/>
-        </w:numPr>
-        <w:ind w:left="0" w:firstLine="284"/>
-        <w:rPr>
-          <w:rFonts w:asciiTheme="minorHAnsi" w:hAnsiTheme="minorHAnsi" w:cstheme="minorHAnsi"/>
-          <w:b/>
-          <w:color w:val="FF0000"/>
-          <w:sz w:val="22"/>
-          <w:szCs w:val="22"/>
-        </w:rPr>
-      </w:pPr>
-      <w:r>
-        <w:rPr>
-          <w:rFonts w:asciiTheme="minorHAnsi" w:hAnsiTheme="minorHAnsi" w:cstheme="minorHAnsi"/>
-          <w:b/>
-          <w:color w:val="FF0000"/>
-          <w:sz w:val="22"/>
-          <w:szCs w:val="22"/>
-        </w:rPr>
-        <w:t>Final CSV structure &amp; size</w:t>
-      </w:r>
-    </w:p>
-    <w:p>
-      <w:pPr>
-        <w:rPr>
-          <w:rFonts w:asciiTheme="minorHAnsi" w:hAnsiTheme="minorHAnsi" w:cstheme="minorHAnsi"/>
-          <w:b/>
-          <w:color w:val="FF0000"/>
-          <w:sz w:val="22"/>
-          <w:szCs w:val="22"/>
-        </w:rPr>
-      </w:pPr>
-    </w:p>
-    <w:p>
-      <w:pPr>
-        <w:rPr>
-          <w:rFonts w:asciiTheme="minorHAnsi" w:hAnsiTheme="minorHAnsi" w:cstheme="minorHAnsi"/>
-          <w:b/>
-          <w:color w:val="FF0000"/>
-          <w:sz w:val="22"/>
-          <w:szCs w:val="22"/>
-        </w:rPr>
-      </w:pPr>
-      <w:r>
-        <w:rPr>
-          <w:rFonts w:asciiTheme="minorHAnsi" w:hAnsiTheme="minorHAnsi" w:cstheme="minorHAnsi"/>
-          <w:b/>
-          <w:color w:val="FF0000"/>
-          <w:sz w:val="22"/>
-          <w:szCs w:val="22"/>
-        </w:rPr>
-        <w:t>Size of original files</w:t>
-      </w:r>
-    </w:p>
-    <w:p>
-      <w:pPr>
-        <w:rPr>
-          <w:rFonts w:asciiTheme="minorHAnsi" w:hAnsiTheme="minorHAnsi" w:cstheme="minorHAnsi"/>
-          <w:b/>
-          <w:color w:val="FF0000"/>
-          <w:sz w:val="22"/>
-          <w:szCs w:val="22"/>
-        </w:rPr>
-      </w:pPr>
-      <w:r>
-        <w:rPr>
-          <w:rFonts w:asciiTheme="minorHAnsi" w:hAnsiTheme="minorHAnsi" w:cstheme="minorHAnsi"/>
-          <w:b/>
-          <w:color w:val="FF0000"/>
-          <w:sz w:val="22"/>
-          <w:szCs w:val="22"/>
-        </w:rPr>
-        <w:t>1 MB</w:t>
-      </w:r>
-    </w:p>
-    <w:p>
-      <w:pPr>
-        <w:rPr>
-          <w:rFonts w:asciiTheme="minorHAnsi" w:hAnsiTheme="minorHAnsi" w:cstheme="minorHAnsi"/>
-          <w:b/>
-          <w:color w:val="FF0000"/>
-          <w:sz w:val="22"/>
-          <w:szCs w:val="22"/>
-        </w:rPr>
-      </w:pPr>
-      <w:r>
-        <w:rPr>
-          <w:rFonts w:asciiTheme="minorHAnsi" w:hAnsiTheme="minorHAnsi" w:cstheme="minorHAnsi"/>
-          <w:b/>
-          <w:color w:val="FF0000"/>
-          <w:sz w:val="22"/>
-          <w:szCs w:val="22"/>
-        </w:rPr>
-        <w:t>1.5 MB approx</w:t>
-      </w:r>
-    </w:p>
-    <w:p>
-      <w:pPr>
-        <w:rPr>
-          <w:rFonts w:asciiTheme="minorHAnsi" w:hAnsiTheme="minorHAnsi" w:cstheme="minorHAnsi"/>
-          <w:b/>
-          <w:color w:val="FF0000"/>
-          <w:sz w:val="22"/>
-          <w:szCs w:val="22"/>
-        </w:rPr>
-      </w:pPr>
-    </w:p>
-    <w:p>
-      <w:pPr>
-        <w:rPr>
-          <w:rFonts w:asciiTheme="minorHAnsi" w:hAnsiTheme="minorHAnsi" w:cstheme="minorHAnsi"/>
-          <w:b/>
-          <w:color w:val="FF0000"/>
-          <w:sz w:val="22"/>
-          <w:szCs w:val="22"/>
-        </w:rPr>
-      </w:pPr>
-      <w:r>
-        <w:rPr>
-          <w:rFonts w:asciiTheme="minorHAnsi" w:hAnsiTheme="minorHAnsi" w:cstheme="minorHAnsi"/>
-          <w:b/>
-          <w:color w:val="FF0000"/>
-          <w:sz w:val="22"/>
-          <w:szCs w:val="22"/>
-        </w:rPr>
-        <w:t xml:space="preserve">1.8 </w:t>
-      </w:r>
-    </w:p>
-    <w:p>
-      <w:pPr>
-        <w:rPr>
-          <w:rFonts w:asciiTheme="minorHAnsi" w:hAnsiTheme="minorHAnsi" w:cstheme="minorHAnsi"/>
-          <w:b/>
-          <w:color w:val="FF0000"/>
-          <w:sz w:val="22"/>
-          <w:szCs w:val="22"/>
-        </w:rPr>
-      </w:pPr>
-    </w:p>
-    <w:p>
-      <w:pPr>
-        <w:rPr>
-          <w:rFonts w:asciiTheme="minorHAnsi" w:hAnsiTheme="minorHAnsi" w:cstheme="minorHAnsi"/>
-          <w:b/>
-          <w:color w:val="FF0000"/>
-          <w:sz w:val="22"/>
-          <w:szCs w:val="22"/>
-        </w:rPr>
-      </w:pPr>
-      <w:r>
-        <w:rPr>
-          <w:rFonts w:asciiTheme="minorHAnsi" w:hAnsiTheme="minorHAnsi" w:cstheme="minorHAnsi"/>
-          <w:b/>
-          <w:color w:val="FF0000"/>
-          <w:sz w:val="22"/>
-          <w:szCs w:val="22"/>
-        </w:rPr>
-        <w:t>2.3</w:t>
-      </w:r>
+        <w:jc w:val="left"/>
+        <w:rPr>
+          <w:rFonts w:asciiTheme="minorHAnsi" w:hAnsiTheme="minorHAnsi" w:cstheme="minorHAnsi"/>
+          <w:sz w:val="22"/>
+          <w:szCs w:val="22"/>
+          <w:lang w:val="en-IE"/>
+        </w:rPr>
+      </w:pPr>
+      <w:r>
+        <w:rPr>
+          <w:rFonts w:asciiTheme="minorHAnsi" w:hAnsiTheme="minorHAnsi" w:cstheme="minorHAnsi"/>
+          <w:sz w:val="22"/>
+          <w:szCs w:val="22"/>
+          <w:lang w:val="en-IE"/>
+        </w:rPr>
+        <w:t>The file</w:t>
+      </w:r>
+      <w:r>
+        <w:rPr>
+          <w:rFonts w:asciiTheme="minorHAnsi" w:hAnsiTheme="minorHAnsi" w:cstheme="minorHAnsi"/>
+          <w:sz w:val="22"/>
+          <w:szCs w:val="22"/>
+          <w:lang w:val="en-IE"/>
+        </w:rPr>
+        <w:t>s ranged in</w:t>
+      </w:r>
+      <w:r>
+        <w:rPr>
+          <w:rFonts w:asciiTheme="minorHAnsi" w:hAnsiTheme="minorHAnsi" w:cstheme="minorHAnsi"/>
+          <w:sz w:val="22"/>
+          <w:szCs w:val="22"/>
+          <w:lang w:val="en-IE"/>
+        </w:rPr>
+        <w:t xml:space="preserve"> size</w:t>
+      </w:r>
+      <w:r>
+        <w:rPr>
+          <w:rFonts w:asciiTheme="minorHAnsi" w:hAnsiTheme="minorHAnsi" w:cstheme="minorHAnsi"/>
+          <w:sz w:val="22"/>
+          <w:szCs w:val="22"/>
+          <w:lang w:val="en-IE"/>
+        </w:rPr>
+        <w:t xml:space="preserve"> from 1MB to 2.3MB and required some cleaning up before they were suitable for use in the team </w:t>
+      </w:r>
+      <w:proofErr w:type="spellStart"/>
+      <w:r>
+        <w:rPr>
+          <w:rFonts w:asciiTheme="minorHAnsi" w:hAnsiTheme="minorHAnsi" w:cstheme="minorHAnsi"/>
+          <w:sz w:val="22"/>
+          <w:szCs w:val="22"/>
+          <w:lang w:val="en-IE"/>
+        </w:rPr>
+        <w:t>cananda</w:t>
+      </w:r>
+      <w:proofErr w:type="spellEnd"/>
+      <w:r>
+        <w:rPr>
+          <w:rFonts w:asciiTheme="minorHAnsi" w:hAnsiTheme="minorHAnsi" w:cstheme="minorHAnsi"/>
+          <w:sz w:val="22"/>
+          <w:szCs w:val="22"/>
+          <w:lang w:val="en-IE"/>
+        </w:rPr>
+        <w:t xml:space="preserve"> web application.</w:t>
+      </w:r>
+      <w:r>
+        <w:rPr>
+          <w:rFonts w:asciiTheme="minorHAnsi" w:hAnsiTheme="minorHAnsi" w:cstheme="minorHAnsi"/>
+          <w:sz w:val="22"/>
+          <w:szCs w:val="22"/>
+          <w:lang w:val="en-IE"/>
+        </w:rPr>
+        <w:t xml:space="preserve"> </w:t>
+      </w:r>
+      <w:r>
+        <w:rPr>
+          <w:rFonts w:asciiTheme="minorHAnsi" w:hAnsiTheme="minorHAnsi" w:cstheme="minorHAnsi"/>
+          <w:sz w:val="22"/>
+          <w:szCs w:val="22"/>
+          <w:lang w:val="en-IE"/>
+        </w:rPr>
+        <w:t xml:space="preserve">Each line of data needed to be associated with a ward number and then </w:t>
+      </w:r>
+      <w:r>
+        <w:rPr>
+          <w:rFonts w:asciiTheme="minorHAnsi" w:hAnsiTheme="minorHAnsi" w:cstheme="minorHAnsi"/>
+          <w:sz w:val="22"/>
+          <w:szCs w:val="22"/>
+          <w:lang w:val="en-IE"/>
+        </w:rPr>
+        <w:t xml:space="preserve">the four files </w:t>
+      </w:r>
+      <w:r>
+        <w:rPr>
+          <w:rFonts w:asciiTheme="minorHAnsi" w:hAnsiTheme="minorHAnsi" w:cstheme="minorHAnsi"/>
+          <w:sz w:val="22"/>
+          <w:szCs w:val="22"/>
+          <w:lang w:val="en-IE"/>
+        </w:rPr>
+        <w:t>amalgamated</w:t>
+      </w:r>
+      <w:r>
+        <w:rPr>
+          <w:rFonts w:asciiTheme="minorHAnsi" w:hAnsiTheme="minorHAnsi" w:cstheme="minorHAnsi"/>
+          <w:sz w:val="22"/>
+          <w:szCs w:val="22"/>
+          <w:lang w:val="en-IE"/>
+        </w:rPr>
+        <w:t xml:space="preserve"> down to two files, one for contributions and one for election results</w:t>
+      </w:r>
+      <w:r>
+        <w:rPr>
+          <w:rFonts w:asciiTheme="minorHAnsi" w:hAnsiTheme="minorHAnsi" w:cstheme="minorHAnsi"/>
+          <w:sz w:val="22"/>
+          <w:szCs w:val="22"/>
+          <w:lang w:val="en-IE"/>
+        </w:rPr>
+        <w:t xml:space="preserve">. This work was </w:t>
+      </w:r>
+      <w:r>
+        <w:rPr>
+          <w:rFonts w:asciiTheme="minorHAnsi" w:hAnsiTheme="minorHAnsi" w:cstheme="minorHAnsi"/>
+          <w:sz w:val="22"/>
+          <w:szCs w:val="22"/>
+          <w:lang w:val="en-IE"/>
+        </w:rPr>
+        <w:t xml:space="preserve">carried out in MS Excel using </w:t>
+      </w:r>
+      <w:proofErr w:type="spellStart"/>
+      <w:r>
+        <w:rPr>
+          <w:rFonts w:asciiTheme="minorHAnsi" w:hAnsiTheme="minorHAnsi" w:cstheme="minorHAnsi"/>
+          <w:sz w:val="22"/>
+          <w:szCs w:val="22"/>
+          <w:lang w:val="en-IE"/>
+        </w:rPr>
+        <w:t>vlookups</w:t>
+      </w:r>
+      <w:proofErr w:type="spellEnd"/>
+      <w:r>
+        <w:rPr>
+          <w:rFonts w:asciiTheme="minorHAnsi" w:hAnsiTheme="minorHAnsi" w:cstheme="minorHAnsi"/>
+          <w:sz w:val="22"/>
+          <w:szCs w:val="22"/>
+          <w:lang w:val="en-IE"/>
+        </w:rPr>
+        <w:t xml:space="preserve"> and also required some cleaning and formatting of unstructured data. </w:t>
+      </w:r>
+    </w:p>
+    <w:p>
+      <w:pPr>
+        <w:jc w:val="left"/>
+        <w:rPr>
+          <w:sz w:val="22"/>
+          <w:szCs w:val="22"/>
+          <w:lang w:val="en-IE"/>
+        </w:rPr>
+      </w:pPr>
+    </w:p>
+    <w:p>
+      <w:pPr>
+        <w:ind w:left="360"/>
+        <w:rPr>
+          <w:rFonts w:asciiTheme="minorHAnsi" w:hAnsiTheme="minorHAnsi" w:cstheme="minorHAnsi"/>
+          <w:sz w:val="22"/>
+          <w:szCs w:val="22"/>
+        </w:rPr>
+      </w:pPr>
+    </w:p>
+    <w:p>
+      <w:pPr>
+        <w:ind w:left="360"/>
+        <w:rPr>
+          <w:rFonts w:asciiTheme="minorHAnsi" w:hAnsiTheme="minorHAnsi" w:cstheme="minorHAnsi"/>
+          <w:sz w:val="22"/>
+          <w:szCs w:val="22"/>
+        </w:rPr>
+      </w:pPr>
+    </w:p>
+    <w:p>
+      <w:pPr>
+        <w:ind w:left="360"/>
+        <w:rPr>
+          <w:rFonts w:asciiTheme="minorHAnsi" w:hAnsiTheme="minorHAnsi" w:cstheme="minorHAnsi"/>
+          <w:sz w:val="22"/>
+          <w:szCs w:val="22"/>
+        </w:rPr>
+      </w:pPr>
+    </w:p>
+    <w:p>
+      <w:pPr>
+        <w:ind w:left="360"/>
+        <w:rPr>
+          <w:rFonts w:asciiTheme="minorHAnsi" w:hAnsiTheme="minorHAnsi" w:cstheme="minorHAnsi"/>
+          <w:sz w:val="22"/>
+          <w:szCs w:val="22"/>
+        </w:rPr>
+      </w:pPr>
+    </w:p>
+    <w:p>
+      <w:pPr>
+        <w:ind w:left="360"/>
+        <w:rPr>
+          <w:rFonts w:asciiTheme="minorHAnsi" w:hAnsiTheme="minorHAnsi" w:cstheme="minorHAnsi"/>
+          <w:sz w:val="22"/>
+          <w:szCs w:val="22"/>
+        </w:rPr>
+      </w:pPr>
+    </w:p>
+    <w:p>
+      <w:pPr>
+        <w:ind w:left="360"/>
+        <w:rPr>
+          <w:rFonts w:asciiTheme="minorHAnsi" w:hAnsiTheme="minorHAnsi" w:cstheme="minorHAnsi"/>
+          <w:sz w:val="22"/>
+          <w:szCs w:val="22"/>
+        </w:rPr>
+      </w:pPr>
+    </w:p>
+    <w:p>
+      <w:pPr>
+        <w:ind w:left="360"/>
+        <w:rPr>
+          <w:rFonts w:asciiTheme="minorHAnsi" w:hAnsiTheme="minorHAnsi" w:cstheme="minorHAnsi"/>
+          <w:sz w:val="22"/>
+          <w:szCs w:val="22"/>
+        </w:rPr>
+      </w:pPr>
+    </w:p>
+    <w:p>
+      <w:pPr>
+        <w:ind w:left="360"/>
+        <w:rPr>
+          <w:rFonts w:asciiTheme="minorHAnsi" w:hAnsiTheme="minorHAnsi" w:cstheme="minorHAnsi"/>
+          <w:sz w:val="22"/>
+          <w:szCs w:val="22"/>
+        </w:rPr>
+      </w:pPr>
     </w:p>
     <w:p>
       <w:pPr>
@@ -5255,7 +5227,7 @@
                     <pic:cNvPicPr/>
                   </pic:nvPicPr>
                   <pic:blipFill>
-                    <a:blip r:embed="rId10" cstate="print"/>
+                    <a:blip r:embed="rId9" cstate="print"/>
                     <a:stretch>
                       <a:fillRect/>
                     </a:stretch>
@@ -5457,6 +5429,7 @@
           <w:ilvl w:val="0"/>
           <w:numId w:val="4"/>
         </w:numPr>
+        <w:ind w:hanging="720"/>
         <w:rPr>
           <w:lang w:val="en-IE"/>
         </w:rPr>
@@ -5478,6 +5451,7 @@
           <w:ilvl w:val="1"/>
           <w:numId w:val="4"/>
         </w:numPr>
+        <w:ind w:hanging="731"/>
         <w:rPr>
           <w:lang w:val="en-IE"/>
         </w:rPr>
@@ -5500,14 +5474,16 @@
         </w:numPr>
         <w:rPr>
           <w:rFonts w:asciiTheme="minorHAnsi" w:hAnsiTheme="minorHAnsi" w:cstheme="minorHAnsi"/>
-          <w:sz w:val="22"/>
-          <w:szCs w:val="22"/>
-          <w:lang w:val="en-IE"/>
-        </w:rPr>
-      </w:pPr>
-      <w:r>
-        <w:rPr>
-          <w:rFonts w:asciiTheme="minorHAnsi" w:hAnsiTheme="minorHAnsi" w:cstheme="minorHAnsi"/>
+          <w:color w:val="FF0000"/>
+          <w:sz w:val="22"/>
+          <w:szCs w:val="22"/>
+          <w:lang w:val="en-IE"/>
+        </w:rPr>
+      </w:pPr>
+      <w:r>
+        <w:rPr>
+          <w:rFonts w:asciiTheme="minorHAnsi" w:hAnsiTheme="minorHAnsi" w:cstheme="minorHAnsi"/>
+          <w:color w:val="FF0000"/>
           <w:sz w:val="22"/>
           <w:szCs w:val="22"/>
           <w:lang w:val="en-IE"/>
@@ -5524,14 +5500,16 @@
         </w:numPr>
         <w:rPr>
           <w:rFonts w:asciiTheme="minorHAnsi" w:hAnsiTheme="minorHAnsi" w:cstheme="minorHAnsi"/>
-          <w:sz w:val="22"/>
-          <w:szCs w:val="22"/>
-          <w:lang w:val="en-IE"/>
-        </w:rPr>
-      </w:pPr>
-      <w:r>
-        <w:rPr>
-          <w:rFonts w:asciiTheme="minorHAnsi" w:hAnsiTheme="minorHAnsi" w:cstheme="minorHAnsi"/>
+          <w:color w:val="FF0000"/>
+          <w:sz w:val="22"/>
+          <w:szCs w:val="22"/>
+          <w:lang w:val="en-IE"/>
+        </w:rPr>
+      </w:pPr>
+      <w:r>
+        <w:rPr>
+          <w:rFonts w:asciiTheme="minorHAnsi" w:hAnsiTheme="minorHAnsi" w:cstheme="minorHAnsi"/>
+          <w:color w:val="FF0000"/>
           <w:sz w:val="22"/>
           <w:szCs w:val="22"/>
           <w:lang w:val="en-IE"/>
@@ -5548,28 +5526,21 @@
         </w:numPr>
         <w:rPr>
           <w:rFonts w:asciiTheme="minorHAnsi" w:hAnsiTheme="minorHAnsi" w:cstheme="minorHAnsi"/>
-          <w:sz w:val="22"/>
-          <w:szCs w:val="22"/>
-          <w:lang w:val="en-IE"/>
-        </w:rPr>
-      </w:pPr>
-      <w:r>
-        <w:rPr>
-          <w:rFonts w:asciiTheme="minorHAnsi" w:hAnsiTheme="minorHAnsi" w:cstheme="minorHAnsi"/>
-          <w:sz w:val="22"/>
-          <w:szCs w:val="22"/>
-          <w:lang w:val="en-IE"/>
-        </w:rPr>
-        <w:t>User account</w:t>
-      </w:r>
-      <w:r>
-        <w:rPr>
-          <w:rFonts w:asciiTheme="minorHAnsi" w:hAnsiTheme="minorHAnsi" w:cstheme="minorHAnsi"/>
-          <w:sz w:val="22"/>
-          <w:szCs w:val="22"/>
-          <w:lang w:val="en-IE"/>
-        </w:rPr>
-        <w:t xml:space="preserve"> registration</w:t>
+          <w:color w:val="FF0000"/>
+          <w:sz w:val="22"/>
+          <w:szCs w:val="22"/>
+          <w:lang w:val="en-IE"/>
+        </w:rPr>
+      </w:pPr>
+      <w:r>
+        <w:rPr>
+          <w:rFonts w:asciiTheme="minorHAnsi" w:hAnsiTheme="minorHAnsi" w:cstheme="minorHAnsi"/>
+          <w:color w:val="FF0000"/>
+          <w:sz w:val="22"/>
+          <w:szCs w:val="22"/>
+          <w:lang w:val="en-IE"/>
+        </w:rPr>
+        <w:t>User account registration</w:t>
       </w:r>
     </w:p>
     <w:p>
@@ -5581,14 +5552,16 @@
         </w:numPr>
         <w:rPr>
           <w:rFonts w:asciiTheme="minorHAnsi" w:hAnsiTheme="minorHAnsi" w:cstheme="minorHAnsi"/>
-          <w:sz w:val="22"/>
-          <w:szCs w:val="22"/>
-          <w:lang w:val="en-IE"/>
-        </w:rPr>
-      </w:pPr>
-      <w:r>
-        <w:rPr>
-          <w:rFonts w:asciiTheme="minorHAnsi" w:hAnsiTheme="minorHAnsi" w:cstheme="minorHAnsi"/>
+          <w:color w:val="FF0000"/>
+          <w:sz w:val="22"/>
+          <w:szCs w:val="22"/>
+          <w:lang w:val="en-IE"/>
+        </w:rPr>
+      </w:pPr>
+      <w:r>
+        <w:rPr>
+          <w:rFonts w:asciiTheme="minorHAnsi" w:hAnsiTheme="minorHAnsi" w:cstheme="minorHAnsi"/>
+          <w:color w:val="FF0000"/>
           <w:sz w:val="22"/>
           <w:szCs w:val="22"/>
           <w:lang w:val="en-IE"/>
@@ -5605,14 +5578,16 @@
         </w:numPr>
         <w:rPr>
           <w:rFonts w:asciiTheme="minorHAnsi" w:hAnsiTheme="minorHAnsi" w:cstheme="minorHAnsi"/>
-          <w:sz w:val="22"/>
-          <w:szCs w:val="22"/>
-          <w:lang w:val="en-IE"/>
-        </w:rPr>
-      </w:pPr>
-      <w:r>
-        <w:rPr>
-          <w:rFonts w:asciiTheme="minorHAnsi" w:hAnsiTheme="minorHAnsi" w:cstheme="minorHAnsi"/>
+          <w:color w:val="FF0000"/>
+          <w:sz w:val="22"/>
+          <w:szCs w:val="22"/>
+          <w:lang w:val="en-IE"/>
+        </w:rPr>
+      </w:pPr>
+      <w:r>
+        <w:rPr>
+          <w:rFonts w:asciiTheme="minorHAnsi" w:hAnsiTheme="minorHAnsi" w:cstheme="minorHAnsi"/>
+          <w:color w:val="FF0000"/>
           <w:sz w:val="22"/>
           <w:szCs w:val="22"/>
           <w:lang w:val="en-IE"/>
@@ -5629,14 +5604,16 @@
         </w:numPr>
         <w:rPr>
           <w:rFonts w:asciiTheme="minorHAnsi" w:hAnsiTheme="minorHAnsi" w:cstheme="minorHAnsi"/>
-          <w:sz w:val="22"/>
-          <w:szCs w:val="22"/>
-          <w:lang w:val="en-IE"/>
-        </w:rPr>
-      </w:pPr>
-      <w:r>
-        <w:rPr>
-          <w:rFonts w:asciiTheme="minorHAnsi" w:hAnsiTheme="minorHAnsi" w:cstheme="minorHAnsi"/>
+          <w:color w:val="FF0000"/>
+          <w:sz w:val="22"/>
+          <w:szCs w:val="22"/>
+          <w:lang w:val="en-IE"/>
+        </w:rPr>
+      </w:pPr>
+      <w:r>
+        <w:rPr>
+          <w:rFonts w:asciiTheme="minorHAnsi" w:hAnsiTheme="minorHAnsi" w:cstheme="minorHAnsi"/>
+          <w:color w:val="FF0000"/>
           <w:sz w:val="22"/>
           <w:szCs w:val="22"/>
           <w:lang w:val="en-IE"/>
@@ -5649,14 +5626,16 @@
         <w:jc w:val="left"/>
         <w:rPr>
           <w:rFonts w:asciiTheme="minorHAnsi" w:hAnsiTheme="minorHAnsi" w:cstheme="minorHAnsi"/>
-          <w:sz w:val="22"/>
-          <w:szCs w:val="22"/>
-          <w:lang w:val="en-IE"/>
-        </w:rPr>
-      </w:pPr>
-      <w:r>
-        <w:rPr>
-          <w:rFonts w:asciiTheme="minorHAnsi" w:hAnsiTheme="minorHAnsi" w:cstheme="minorHAnsi"/>
+          <w:color w:val="FF0000"/>
+          <w:sz w:val="22"/>
+          <w:szCs w:val="22"/>
+          <w:lang w:val="en-IE"/>
+        </w:rPr>
+      </w:pPr>
+      <w:r>
+        <w:rPr>
+          <w:rFonts w:asciiTheme="minorHAnsi" w:hAnsiTheme="minorHAnsi" w:cstheme="minorHAnsi"/>
+          <w:color w:val="FF0000"/>
           <w:sz w:val="22"/>
           <w:szCs w:val="22"/>
           <w:lang w:val="en-IE"/>
@@ -5669,19 +5648,20 @@
         <w:pStyle w:val="ListParagraph"/>
         <w:numPr>
           <w:ilvl w:val="0"/>
-          <w:numId w:val="6"/>
+          <w:numId w:val="19"/>
         </w:numPr>
-        <w:jc w:val="left"/>
-        <w:rPr>
-          <w:rFonts w:asciiTheme="minorHAnsi" w:hAnsiTheme="minorHAnsi" w:cstheme="minorHAnsi"/>
-          <w:sz w:val="22"/>
-          <w:szCs w:val="22"/>
-          <w:lang w:val="en-IE"/>
-        </w:rPr>
-      </w:pPr>
-      <w:r>
-        <w:rPr>
-          <w:rFonts w:asciiTheme="minorHAnsi" w:hAnsiTheme="minorHAnsi" w:cstheme="minorHAnsi"/>
+        <w:rPr>
+          <w:rFonts w:asciiTheme="minorHAnsi" w:hAnsiTheme="minorHAnsi" w:cstheme="minorHAnsi"/>
+          <w:color w:val="FF0000"/>
+          <w:sz w:val="22"/>
+          <w:szCs w:val="22"/>
+          <w:lang w:val="en-IE"/>
+        </w:rPr>
+      </w:pPr>
+      <w:r>
+        <w:rPr>
+          <w:rFonts w:asciiTheme="minorHAnsi" w:hAnsiTheme="minorHAnsi" w:cstheme="minorHAnsi"/>
+          <w:color w:val="FF0000"/>
           <w:sz w:val="22"/>
           <w:szCs w:val="22"/>
           <w:lang w:val="en-IE"/>
@@ -5694,19 +5674,20 @@
         <w:pStyle w:val="ListParagraph"/>
         <w:numPr>
           <w:ilvl w:val="0"/>
-          <w:numId w:val="6"/>
+          <w:numId w:val="19"/>
         </w:numPr>
-        <w:jc w:val="left"/>
-        <w:rPr>
-          <w:rFonts w:asciiTheme="minorHAnsi" w:hAnsiTheme="minorHAnsi" w:cstheme="minorHAnsi"/>
-          <w:sz w:val="22"/>
-          <w:szCs w:val="22"/>
-          <w:lang w:val="en-IE"/>
-        </w:rPr>
-      </w:pPr>
-      <w:r>
-        <w:rPr>
-          <w:rFonts w:asciiTheme="minorHAnsi" w:hAnsiTheme="minorHAnsi" w:cstheme="minorHAnsi"/>
+        <w:rPr>
+          <w:rFonts w:asciiTheme="minorHAnsi" w:hAnsiTheme="minorHAnsi" w:cstheme="minorHAnsi"/>
+          <w:color w:val="FF0000"/>
+          <w:sz w:val="22"/>
+          <w:szCs w:val="22"/>
+          <w:lang w:val="en-IE"/>
+        </w:rPr>
+      </w:pPr>
+      <w:r>
+        <w:rPr>
+          <w:rFonts w:asciiTheme="minorHAnsi" w:hAnsiTheme="minorHAnsi" w:cstheme="minorHAnsi"/>
+          <w:color w:val="FF0000"/>
           <w:sz w:val="22"/>
           <w:szCs w:val="22"/>
           <w:lang w:val="en-IE"/>
@@ -5719,24 +5700,25 @@
         <w:pStyle w:val="ListParagraph"/>
         <w:numPr>
           <w:ilvl w:val="0"/>
-          <w:numId w:val="6"/>
+          <w:numId w:val="19"/>
         </w:numPr>
-        <w:jc w:val="left"/>
-        <w:rPr>
-          <w:rFonts w:asciiTheme="minorHAnsi" w:hAnsiTheme="minorHAnsi" w:cstheme="minorHAnsi"/>
-          <w:sz w:val="22"/>
-          <w:szCs w:val="22"/>
-          <w:lang w:val="en-IE"/>
-        </w:rPr>
-      </w:pPr>
-      <w:r>
-        <w:rPr>
-          <w:rFonts w:asciiTheme="minorHAnsi" w:hAnsiTheme="minorHAnsi" w:cstheme="minorHAnsi"/>
-          <w:sz w:val="22"/>
-          <w:szCs w:val="22"/>
-          <w:lang w:val="en-IE"/>
-        </w:rPr>
-        <w:t xml:space="preserve">User is given a brief explanation of the datasets. </w:t>
+        <w:rPr>
+          <w:rFonts w:asciiTheme="minorHAnsi" w:hAnsiTheme="minorHAnsi" w:cstheme="minorHAnsi"/>
+          <w:color w:val="FF0000"/>
+          <w:sz w:val="22"/>
+          <w:szCs w:val="22"/>
+          <w:lang w:val="en-IE"/>
+        </w:rPr>
+      </w:pPr>
+      <w:r>
+        <w:rPr>
+          <w:rFonts w:asciiTheme="minorHAnsi" w:hAnsiTheme="minorHAnsi" w:cstheme="minorHAnsi"/>
+          <w:color w:val="FF0000"/>
+          <w:sz w:val="22"/>
+          <w:szCs w:val="22"/>
+          <w:lang w:val="en-IE"/>
+        </w:rPr>
+        <w:t>User is given a brief explanation of the datasets</w:t>
       </w:r>
     </w:p>
     <w:p>
@@ -5744,19 +5726,20 @@
         <w:pStyle w:val="ListParagraph"/>
         <w:numPr>
           <w:ilvl w:val="0"/>
-          <w:numId w:val="6"/>
+          <w:numId w:val="19"/>
         </w:numPr>
-        <w:jc w:val="left"/>
-        <w:rPr>
-          <w:rFonts w:asciiTheme="minorHAnsi" w:hAnsiTheme="minorHAnsi" w:cstheme="minorHAnsi"/>
-          <w:sz w:val="22"/>
-          <w:szCs w:val="22"/>
-          <w:lang w:val="en-IE"/>
-        </w:rPr>
-      </w:pPr>
-      <w:r>
-        <w:rPr>
-          <w:rFonts w:asciiTheme="minorHAnsi" w:hAnsiTheme="minorHAnsi" w:cstheme="minorHAnsi"/>
+        <w:rPr>
+          <w:rFonts w:asciiTheme="minorHAnsi" w:hAnsiTheme="minorHAnsi" w:cstheme="minorHAnsi"/>
+          <w:color w:val="FF0000"/>
+          <w:sz w:val="22"/>
+          <w:szCs w:val="22"/>
+          <w:lang w:val="en-IE"/>
+        </w:rPr>
+      </w:pPr>
+      <w:r>
+        <w:rPr>
+          <w:rFonts w:asciiTheme="minorHAnsi" w:hAnsiTheme="minorHAnsi" w:cstheme="minorHAnsi"/>
+          <w:color w:val="FF0000"/>
           <w:sz w:val="22"/>
           <w:szCs w:val="22"/>
           <w:lang w:val="en-IE"/>
@@ -5769,19 +5752,20 @@
         <w:pStyle w:val="ListParagraph"/>
         <w:numPr>
           <w:ilvl w:val="0"/>
-          <w:numId w:val="6"/>
+          <w:numId w:val="19"/>
         </w:numPr>
-        <w:jc w:val="left"/>
-        <w:rPr>
-          <w:rFonts w:asciiTheme="minorHAnsi" w:hAnsiTheme="minorHAnsi" w:cstheme="minorHAnsi"/>
-          <w:sz w:val="22"/>
-          <w:szCs w:val="22"/>
-          <w:lang w:val="en-IE"/>
-        </w:rPr>
-      </w:pPr>
-      <w:r>
-        <w:rPr>
-          <w:rFonts w:asciiTheme="minorHAnsi" w:hAnsiTheme="minorHAnsi" w:cstheme="minorHAnsi"/>
+        <w:rPr>
+          <w:rFonts w:asciiTheme="minorHAnsi" w:hAnsiTheme="minorHAnsi" w:cstheme="minorHAnsi"/>
+          <w:color w:val="FF0000"/>
+          <w:sz w:val="22"/>
+          <w:szCs w:val="22"/>
+          <w:lang w:val="en-IE"/>
+        </w:rPr>
+      </w:pPr>
+      <w:r>
+        <w:rPr>
+          <w:rFonts w:asciiTheme="minorHAnsi" w:hAnsiTheme="minorHAnsi" w:cstheme="minorHAnsi"/>
+          <w:color w:val="FF0000"/>
           <w:sz w:val="22"/>
           <w:szCs w:val="22"/>
           <w:lang w:val="en-IE"/>
@@ -5795,39 +5779,21 @@
         <w:jc w:val="left"/>
         <w:rPr>
           <w:rFonts w:asciiTheme="minorHAnsi" w:hAnsiTheme="minorHAnsi" w:cstheme="minorHAnsi"/>
-          <w:sz w:val="22"/>
-          <w:szCs w:val="22"/>
-          <w:lang w:val="en-IE"/>
-        </w:rPr>
-      </w:pPr>
-      <w:r>
-        <w:rPr>
-          <w:rFonts w:asciiTheme="minorHAnsi" w:hAnsiTheme="minorHAnsi" w:cstheme="minorHAnsi"/>
-          <w:sz w:val="22"/>
-          <w:szCs w:val="22"/>
-          <w:lang w:val="en-IE"/>
-        </w:rPr>
-        <w:t xml:space="preserve">All user-generated reports will be stored in the database and will be accessible on </w:t>
-      </w:r>
-      <w:proofErr w:type="gramStart"/>
-      <w:r>
-        <w:rPr>
-          <w:rFonts w:asciiTheme="minorHAnsi" w:hAnsiTheme="minorHAnsi" w:cstheme="minorHAnsi"/>
-          <w:sz w:val="22"/>
-          <w:szCs w:val="22"/>
-          <w:lang w:val="en-IE"/>
-        </w:rPr>
-        <w:t>subsequent</w:t>
-      </w:r>
-      <w:proofErr w:type="gramEnd"/>
-      <w:r>
-        <w:rPr>
-          <w:rFonts w:asciiTheme="minorHAnsi" w:hAnsiTheme="minorHAnsi" w:cstheme="minorHAnsi"/>
-          <w:sz w:val="22"/>
-          <w:szCs w:val="22"/>
-          <w:lang w:val="en-IE"/>
-        </w:rPr>
-        <w:t xml:space="preserve"> logins.</w:t>
+          <w:color w:val="FF0000"/>
+          <w:sz w:val="22"/>
+          <w:szCs w:val="22"/>
+          <w:lang w:val="en-IE"/>
+        </w:rPr>
+      </w:pPr>
+      <w:r>
+        <w:rPr>
+          <w:rFonts w:asciiTheme="minorHAnsi" w:hAnsiTheme="minorHAnsi" w:cstheme="minorHAnsi"/>
+          <w:color w:val="FF0000"/>
+          <w:sz w:val="22"/>
+          <w:szCs w:val="22"/>
+          <w:lang w:val="en-IE"/>
+        </w:rPr>
+        <w:t>All user-generated reports will be stored in the database and will be accessible on subsequent logins.</w:t>
       </w:r>
     </w:p>
     <w:p>
@@ -5942,15 +5908,71 @@
           <w:sz w:val="22"/>
           <w:szCs w:val="22"/>
         </w:rPr>
-        <w:t>Defining u</w:t>
-      </w:r>
-      <w:r>
-        <w:rPr>
-          <w:rFonts w:asciiTheme="minorHAnsi" w:hAnsiTheme="minorHAnsi" w:cstheme="minorHAnsi"/>
-          <w:sz w:val="22"/>
-          <w:szCs w:val="22"/>
-        </w:rPr>
-        <w:t>se cases was our starting point for creating our application; they acted as a guide for generating tests for initiating our test-driven development process. They act to identify and to clarify our requirements.</w:t>
+        <w:t>By d</w:t>
+      </w:r>
+      <w:r>
+        <w:rPr>
+          <w:rFonts w:asciiTheme="minorHAnsi" w:hAnsiTheme="minorHAnsi" w:cstheme="minorHAnsi"/>
+          <w:sz w:val="22"/>
+          <w:szCs w:val="22"/>
+        </w:rPr>
+        <w:t>efining u</w:t>
+      </w:r>
+      <w:r>
+        <w:rPr>
+          <w:rFonts w:asciiTheme="minorHAnsi" w:hAnsiTheme="minorHAnsi" w:cstheme="minorHAnsi"/>
+          <w:sz w:val="22"/>
+          <w:szCs w:val="22"/>
+        </w:rPr>
+        <w:t xml:space="preserve">se cases </w:t>
+      </w:r>
+      <w:r>
+        <w:rPr>
+          <w:rFonts w:asciiTheme="minorHAnsi" w:hAnsiTheme="minorHAnsi" w:cstheme="minorHAnsi"/>
+          <w:sz w:val="22"/>
+          <w:szCs w:val="22"/>
+        </w:rPr>
+        <w:t>for</w:t>
+      </w:r>
+      <w:r>
+        <w:rPr>
+          <w:rFonts w:asciiTheme="minorHAnsi" w:hAnsiTheme="minorHAnsi" w:cstheme="minorHAnsi"/>
+          <w:sz w:val="22"/>
+          <w:szCs w:val="22"/>
+        </w:rPr>
+        <w:t xml:space="preserve"> our</w:t>
+      </w:r>
+      <w:r>
+        <w:rPr>
+          <w:rFonts w:asciiTheme="minorHAnsi" w:hAnsiTheme="minorHAnsi" w:cstheme="minorHAnsi"/>
+          <w:sz w:val="22"/>
+          <w:szCs w:val="22"/>
+        </w:rPr>
+        <w:t xml:space="preserve"> MVC</w:t>
+      </w:r>
+      <w:r>
+        <w:rPr>
+          <w:rFonts w:asciiTheme="minorHAnsi" w:hAnsiTheme="minorHAnsi" w:cstheme="minorHAnsi"/>
+          <w:sz w:val="22"/>
+          <w:szCs w:val="22"/>
+        </w:rPr>
+        <w:t xml:space="preserve"> application</w:t>
+      </w:r>
+      <w:r>
+        <w:rPr>
+          <w:rFonts w:asciiTheme="minorHAnsi" w:hAnsiTheme="minorHAnsi" w:cstheme="minorHAnsi"/>
+          <w:sz w:val="22"/>
+          <w:szCs w:val="22"/>
+        </w:rPr>
+        <w:t xml:space="preserve"> we translated our functional requirements a concise</w:t>
+      </w:r>
+      <w:r>
+        <w:rPr>
+          <w:rFonts w:asciiTheme="minorHAnsi" w:hAnsiTheme="minorHAnsi" w:cstheme="minorHAnsi"/>
+          <w:sz w:val="22"/>
+          <w:szCs w:val="22"/>
+        </w:rPr>
+        <w:t xml:space="preserve"> guide for generating tests for initiating our test-driven development process. They act to identify and to clarify our requirements.</w:t>
       </w:r>
       <w:r>
         <w:rPr>
@@ -7375,7 +7397,7 @@
                   <wp:cNvGraphicFramePr/>
                   <a:graphic xmlns:a="http://schemas.openxmlformats.org/drawingml/2006/main">
                     <a:graphicData uri="http://schemas.openxmlformats.org/drawingml/2006/chart">
-                      <c:chart xmlns:c="http://schemas.openxmlformats.org/drawingml/2006/chart" xmlns:r="http://schemas.openxmlformats.org/officeDocument/2006/relationships" r:id="rId11"/>
+                      <c:chart xmlns:c="http://schemas.openxmlformats.org/drawingml/2006/chart" xmlns:r="http://schemas.openxmlformats.org/officeDocument/2006/relationships" r:id="rId10"/>
                     </a:graphicData>
                   </a:graphic>
                 </wp:inline>
@@ -7634,10 +7656,10 @@
                                 </pic:cNvPicPr>
                               </pic:nvPicPr>
                               <pic:blipFill>
-                                <a:blip r:embed="rId12" cstate="print">
+                                <a:blip r:embed="rId11" cstate="print">
                                   <a:extLst>
                                     <a:ext uri="{28A0092B-C50C-407E-A947-70E740481C1C}">
-                                      <a14:useLocalDpi xmlns:a14="http://schemas.microsoft.com/office/drawing/2010/main" xmlns:wps="http://schemas.microsoft.com/office/word/2010/wordprocessingShape" xmlns:wpi="http://schemas.microsoft.com/office/word/2010/wordprocessingInk" xmlns:wpg="http://schemas.microsoft.com/office/word/2010/wordprocessingGroup" xmlns:w14="http://schemas.microsoft.com/office/word/2010/wordml" xmlns:w="http://schemas.openxmlformats.org/wordprocessingml/2006/main" xmlns:w10="urn:schemas-microsoft-com:office:word" xmlns:wp14="http://schemas.microsoft.com/office/word/2010/wordprocessingDrawing" xmlns:v="urn:schemas-microsoft-com:vml" xmlns:o="urn:schemas-microsoft-com:office:office" xmlns:mc="http://schemas.openxmlformats.org/markup-compatibility/2006" xmlns:wpc="http://schemas.microsoft.com/office/word/2010/wordprocessingCanvas" xmlns="" val="0"/>
+                                      <a14:useLocalDpi xmlns="" xmlns:wpc="http://schemas.microsoft.com/office/word/2010/wordprocessingCanvas" xmlns:mc="http://schemas.openxmlformats.org/markup-compatibility/2006" xmlns:o="urn:schemas-microsoft-com:office:office" xmlns:v="urn:schemas-microsoft-com:vml" xmlns:wp14="http://schemas.microsoft.com/office/word/2010/wordprocessingDrawing" xmlns:w10="urn:schemas-microsoft-com:office:word" xmlns:w="http://schemas.openxmlformats.org/wordprocessingml/2006/main" xmlns:w14="http://schemas.microsoft.com/office/word/2010/wordml" xmlns:wpg="http://schemas.microsoft.com/office/word/2010/wordprocessingGroup" xmlns:wpi="http://schemas.microsoft.com/office/word/2010/wordprocessingInk" xmlns:wps="http://schemas.microsoft.com/office/word/2010/wordprocessingShape" xmlns:a14="http://schemas.microsoft.com/office/drawing/2010/main" val="0"/>
                                     </a:ext>
                                   </a:extLst>
                                 </a:blip>
@@ -7711,10 +7733,10 @@
                                 </pic:cNvPicPr>
                               </pic:nvPicPr>
                               <pic:blipFill>
-                                <a:blip r:embed="rId12" cstate="print">
+                                <a:blip r:embed="rId11" cstate="print">
                                   <a:extLst>
                                     <a:ext uri="{28A0092B-C50C-407E-A947-70E740481C1C}">
-                                      <a14:useLocalDpi xmlns:a14="http://schemas.microsoft.com/office/drawing/2010/main" xmlns:wps="http://schemas.microsoft.com/office/word/2010/wordprocessingShape" xmlns:wpi="http://schemas.microsoft.com/office/word/2010/wordprocessingInk" xmlns:wpg="http://schemas.microsoft.com/office/word/2010/wordprocessingGroup" xmlns:w14="http://schemas.microsoft.com/office/word/2010/wordml" xmlns:w="http://schemas.openxmlformats.org/wordprocessingml/2006/main" xmlns:w10="urn:schemas-microsoft-com:office:word" xmlns:wp14="http://schemas.microsoft.com/office/word/2010/wordprocessingDrawing" xmlns:v="urn:schemas-microsoft-com:vml" xmlns:o="urn:schemas-microsoft-com:office:office" xmlns:mc="http://schemas.openxmlformats.org/markup-compatibility/2006" xmlns:wpc="http://schemas.microsoft.com/office/word/2010/wordprocessingCanvas" xmlns="" val="0"/>
+                                      <a14:useLocalDpi xmlns="" xmlns:wpc="http://schemas.microsoft.com/office/word/2010/wordprocessingCanvas" xmlns:mc="http://schemas.openxmlformats.org/markup-compatibility/2006" xmlns:o="urn:schemas-microsoft-com:office:office" xmlns:v="urn:schemas-microsoft-com:vml" xmlns:wp14="http://schemas.microsoft.com/office/word/2010/wordprocessingDrawing" xmlns:w10="urn:schemas-microsoft-com:office:word" xmlns:w="http://schemas.openxmlformats.org/wordprocessingml/2006/main" xmlns:w14="http://schemas.microsoft.com/office/word/2010/wordml" xmlns:wpg="http://schemas.microsoft.com/office/word/2010/wordprocessingGroup" xmlns:wpi="http://schemas.microsoft.com/office/word/2010/wordprocessingInk" xmlns:wps="http://schemas.microsoft.com/office/word/2010/wordprocessingShape" xmlns:a14="http://schemas.microsoft.com/office/drawing/2010/main" val="0"/>
                                     </a:ext>
                                   </a:extLst>
                                 </a:blip>
@@ -7777,10 +7799,10 @@
                                 </pic:cNvPicPr>
                               </pic:nvPicPr>
                               <pic:blipFill>
-                                <a:blip r:embed="rId12" cstate="print">
+                                <a:blip r:embed="rId11" cstate="print">
                                   <a:extLst>
                                     <a:ext uri="{28A0092B-C50C-407E-A947-70E740481C1C}">
-                                      <a14:useLocalDpi xmlns:a14="http://schemas.microsoft.com/office/drawing/2010/main" xmlns:wps="http://schemas.microsoft.com/office/word/2010/wordprocessingShape" xmlns:wpi="http://schemas.microsoft.com/office/word/2010/wordprocessingInk" xmlns:wpg="http://schemas.microsoft.com/office/word/2010/wordprocessingGroup" xmlns:w14="http://schemas.microsoft.com/office/word/2010/wordml" xmlns:w="http://schemas.openxmlformats.org/wordprocessingml/2006/main" xmlns:w10="urn:schemas-microsoft-com:office:word" xmlns:wp14="http://schemas.microsoft.com/office/word/2010/wordprocessingDrawing" xmlns:v="urn:schemas-microsoft-com:vml" xmlns:o="urn:schemas-microsoft-com:office:office" xmlns:mc="http://schemas.openxmlformats.org/markup-compatibility/2006" xmlns:wpc="http://schemas.microsoft.com/office/word/2010/wordprocessingCanvas" xmlns="" val="0"/>
+                                      <a14:useLocalDpi xmlns="" xmlns:wpc="http://schemas.microsoft.com/office/word/2010/wordprocessingCanvas" xmlns:mc="http://schemas.openxmlformats.org/markup-compatibility/2006" xmlns:o="urn:schemas-microsoft-com:office:office" xmlns:v="urn:schemas-microsoft-com:vml" xmlns:wp14="http://schemas.microsoft.com/office/word/2010/wordprocessingDrawing" xmlns:w10="urn:schemas-microsoft-com:office:word" xmlns:w="http://schemas.openxmlformats.org/wordprocessingml/2006/main" xmlns:w14="http://schemas.microsoft.com/office/word/2010/wordml" xmlns:wpg="http://schemas.microsoft.com/office/word/2010/wordprocessingGroup" xmlns:wpi="http://schemas.microsoft.com/office/word/2010/wordprocessingInk" xmlns:wps="http://schemas.microsoft.com/office/word/2010/wordprocessingShape" xmlns:a14="http://schemas.microsoft.com/office/drawing/2010/main" val="0"/>
                                     </a:ext>
                                   </a:extLst>
                                 </a:blip>
@@ -7852,10 +7874,10 @@
                                 </pic:cNvPicPr>
                               </pic:nvPicPr>
                               <pic:blipFill>
-                                <a:blip r:embed="rId13">
+                                <a:blip r:embed="rId12">
                                   <a:extLst>
                                     <a:ext uri="{28A0092B-C50C-407E-A947-70E740481C1C}">
-                                      <a14:useLocalDpi xmlns:a14="http://schemas.microsoft.com/office/drawing/2010/main" xmlns:wps="http://schemas.microsoft.com/office/word/2010/wordprocessingShape" xmlns:wpi="http://schemas.microsoft.com/office/word/2010/wordprocessingInk" xmlns:wpg="http://schemas.microsoft.com/office/word/2010/wordprocessingGroup" xmlns:w14="http://schemas.microsoft.com/office/word/2010/wordml" xmlns:w="http://schemas.openxmlformats.org/wordprocessingml/2006/main" xmlns:w10="urn:schemas-microsoft-com:office:word" xmlns:wp14="http://schemas.microsoft.com/office/word/2010/wordprocessingDrawing" xmlns:v="urn:schemas-microsoft-com:vml" xmlns:o="urn:schemas-microsoft-com:office:office" xmlns:mc="http://schemas.openxmlformats.org/markup-compatibility/2006" xmlns:wpc="http://schemas.microsoft.com/office/word/2010/wordprocessingCanvas" xmlns="" val="0"/>
+                                      <a14:useLocalDpi xmlns="" xmlns:wpc="http://schemas.microsoft.com/office/word/2010/wordprocessingCanvas" xmlns:mc="http://schemas.openxmlformats.org/markup-compatibility/2006" xmlns:o="urn:schemas-microsoft-com:office:office" xmlns:v="urn:schemas-microsoft-com:vml" xmlns:wp14="http://schemas.microsoft.com/office/word/2010/wordprocessingDrawing" xmlns:w10="urn:schemas-microsoft-com:office:word" xmlns:w="http://schemas.openxmlformats.org/wordprocessingml/2006/main" xmlns:w14="http://schemas.microsoft.com/office/word/2010/wordml" xmlns:wpg="http://schemas.microsoft.com/office/word/2010/wordprocessingGroup" xmlns:wpi="http://schemas.microsoft.com/office/word/2010/wordprocessingInk" xmlns:wps="http://schemas.microsoft.com/office/word/2010/wordprocessingShape" xmlns:a14="http://schemas.microsoft.com/office/drawing/2010/main" val="0"/>
                                     </a:ext>
                                   </a:extLst>
                                 </a:blip>
@@ -7919,10 +7941,10 @@
                                 </pic:cNvPicPr>
                               </pic:nvPicPr>
                               <pic:blipFill>
-                                <a:blip r:embed="rId12" cstate="print">
+                                <a:blip r:embed="rId11" cstate="print">
                                   <a:extLst>
                                     <a:ext uri="{28A0092B-C50C-407E-A947-70E740481C1C}">
-                                      <a14:useLocalDpi xmlns:a14="http://schemas.microsoft.com/office/drawing/2010/main" xmlns:wps="http://schemas.microsoft.com/office/word/2010/wordprocessingShape" xmlns:wpi="http://schemas.microsoft.com/office/word/2010/wordprocessingInk" xmlns:wpg="http://schemas.microsoft.com/office/word/2010/wordprocessingGroup" xmlns:w14="http://schemas.microsoft.com/office/word/2010/wordml" xmlns:w="http://schemas.openxmlformats.org/wordprocessingml/2006/main" xmlns:w10="urn:schemas-microsoft-com:office:word" xmlns:wp14="http://schemas.microsoft.com/office/word/2010/wordprocessingDrawing" xmlns:v="urn:schemas-microsoft-com:vml" xmlns:o="urn:schemas-microsoft-com:office:office" xmlns:mc="http://schemas.openxmlformats.org/markup-compatibility/2006" xmlns:wpc="http://schemas.microsoft.com/office/word/2010/wordprocessingCanvas" xmlns="" val="0"/>
+                                      <a14:useLocalDpi xmlns="" xmlns:wpc="http://schemas.microsoft.com/office/word/2010/wordprocessingCanvas" xmlns:mc="http://schemas.openxmlformats.org/markup-compatibility/2006" xmlns:o="urn:schemas-microsoft-com:office:office" xmlns:v="urn:schemas-microsoft-com:vml" xmlns:wp14="http://schemas.microsoft.com/office/word/2010/wordprocessingDrawing" xmlns:w10="urn:schemas-microsoft-com:office:word" xmlns:w="http://schemas.openxmlformats.org/wordprocessingml/2006/main" xmlns:w14="http://schemas.microsoft.com/office/word/2010/wordml" xmlns:wpg="http://schemas.microsoft.com/office/word/2010/wordprocessingGroup" xmlns:wpi="http://schemas.microsoft.com/office/word/2010/wordprocessingInk" xmlns:wps="http://schemas.microsoft.com/office/word/2010/wordprocessingShape" xmlns:a14="http://schemas.microsoft.com/office/drawing/2010/main" val="0"/>
                                     </a:ext>
                                   </a:extLst>
                                 </a:blip>
@@ -8004,10 +8026,10 @@
                                 </pic:cNvPicPr>
                               </pic:nvPicPr>
                               <pic:blipFill>
-                                <a:blip r:embed="rId12" cstate="print">
+                                <a:blip r:embed="rId11" cstate="print">
                                   <a:extLst>
                                     <a:ext uri="{28A0092B-C50C-407E-A947-70E740481C1C}">
-                                      <a14:useLocalDpi xmlns:a14="http://schemas.microsoft.com/office/drawing/2010/main" xmlns:wps="http://schemas.microsoft.com/office/word/2010/wordprocessingShape" xmlns:wpi="http://schemas.microsoft.com/office/word/2010/wordprocessingInk" xmlns:wpg="http://schemas.microsoft.com/office/word/2010/wordprocessingGroup" xmlns:w14="http://schemas.microsoft.com/office/word/2010/wordml" xmlns:w="http://schemas.openxmlformats.org/wordprocessingml/2006/main" xmlns:w10="urn:schemas-microsoft-com:office:word" xmlns:wp14="http://schemas.microsoft.com/office/word/2010/wordprocessingDrawing" xmlns:v="urn:schemas-microsoft-com:vml" xmlns:o="urn:schemas-microsoft-com:office:office" xmlns:mc="http://schemas.openxmlformats.org/markup-compatibility/2006" xmlns:wpc="http://schemas.microsoft.com/office/word/2010/wordprocessingCanvas" xmlns="" val="0"/>
+                                      <a14:useLocalDpi xmlns="" xmlns:wpc="http://schemas.microsoft.com/office/word/2010/wordprocessingCanvas" xmlns:mc="http://schemas.openxmlformats.org/markup-compatibility/2006" xmlns:o="urn:schemas-microsoft-com:office:office" xmlns:v="urn:schemas-microsoft-com:vml" xmlns:wp14="http://schemas.microsoft.com/office/word/2010/wordprocessingDrawing" xmlns:w10="urn:schemas-microsoft-com:office:word" xmlns:w="http://schemas.openxmlformats.org/wordprocessingml/2006/main" xmlns:w14="http://schemas.microsoft.com/office/word/2010/wordml" xmlns:wpg="http://schemas.microsoft.com/office/word/2010/wordprocessingGroup" xmlns:wpi="http://schemas.microsoft.com/office/word/2010/wordprocessingInk" xmlns:wps="http://schemas.microsoft.com/office/word/2010/wordprocessingShape" xmlns:a14="http://schemas.microsoft.com/office/drawing/2010/main" val="0"/>
                                     </a:ext>
                                   </a:extLst>
                                 </a:blip>
@@ -8275,10 +8297,10 @@
                                 </pic:cNvPicPr>
                               </pic:nvPicPr>
                               <pic:blipFill>
-                                <a:blip r:embed="rId12" cstate="print">
+                                <a:blip r:embed="rId11" cstate="print">
                                   <a:extLst>
                                     <a:ext uri="{28A0092B-C50C-407E-A947-70E740481C1C}">
-                                      <a14:useLocalDpi xmlns:a14="http://schemas.microsoft.com/office/drawing/2010/main" xmlns:wps="http://schemas.microsoft.com/office/word/2010/wordprocessingShape" xmlns:wpi="http://schemas.microsoft.com/office/word/2010/wordprocessingInk" xmlns:wpg="http://schemas.microsoft.com/office/word/2010/wordprocessingGroup" xmlns:w14="http://schemas.microsoft.com/office/word/2010/wordml" xmlns:w="http://schemas.openxmlformats.org/wordprocessingml/2006/main" xmlns:w10="urn:schemas-microsoft-com:office:word" xmlns:wp14="http://schemas.microsoft.com/office/word/2010/wordprocessingDrawing" xmlns:v="urn:schemas-microsoft-com:vml" xmlns:o="urn:schemas-microsoft-com:office:office" xmlns:mc="http://schemas.openxmlformats.org/markup-compatibility/2006" xmlns:wpc="http://schemas.microsoft.com/office/word/2010/wordprocessingCanvas" xmlns="" val="0"/>
+                                      <a14:useLocalDpi xmlns="" xmlns:wpc="http://schemas.microsoft.com/office/word/2010/wordprocessingCanvas" xmlns:mc="http://schemas.openxmlformats.org/markup-compatibility/2006" xmlns:o="urn:schemas-microsoft-com:office:office" xmlns:v="urn:schemas-microsoft-com:vml" xmlns:wp14="http://schemas.microsoft.com/office/word/2010/wordprocessingDrawing" xmlns:w10="urn:schemas-microsoft-com:office:word" xmlns:w="http://schemas.openxmlformats.org/wordprocessingml/2006/main" xmlns:w14="http://schemas.microsoft.com/office/word/2010/wordml" xmlns:wpg="http://schemas.microsoft.com/office/word/2010/wordprocessingGroup" xmlns:wpi="http://schemas.microsoft.com/office/word/2010/wordprocessingInk" xmlns:wps="http://schemas.microsoft.com/office/word/2010/wordprocessingShape" xmlns:a14="http://schemas.microsoft.com/office/drawing/2010/main" val="0"/>
                                     </a:ext>
                                   </a:extLst>
                                 </a:blip>
@@ -8341,10 +8363,10 @@
                                 </pic:cNvPicPr>
                               </pic:nvPicPr>
                               <pic:blipFill>
-                                <a:blip r:embed="rId12" cstate="print">
+                                <a:blip r:embed="rId11" cstate="print">
                                   <a:extLst>
                                     <a:ext uri="{28A0092B-C50C-407E-A947-70E740481C1C}">
-                                      <a14:useLocalDpi xmlns:a14="http://schemas.microsoft.com/office/drawing/2010/main" xmlns:wps="http://schemas.microsoft.com/office/word/2010/wordprocessingShape" xmlns:wpi="http://schemas.microsoft.com/office/word/2010/wordprocessingInk" xmlns:wpg="http://schemas.microsoft.com/office/word/2010/wordprocessingGroup" xmlns:w14="http://schemas.microsoft.com/office/word/2010/wordml" xmlns:w="http://schemas.openxmlformats.org/wordprocessingml/2006/main" xmlns:w10="urn:schemas-microsoft-com:office:word" xmlns:wp14="http://schemas.microsoft.com/office/word/2010/wordprocessingDrawing" xmlns:v="urn:schemas-microsoft-com:vml" xmlns:o="urn:schemas-microsoft-com:office:office" xmlns:mc="http://schemas.openxmlformats.org/markup-compatibility/2006" xmlns:wpc="http://schemas.microsoft.com/office/word/2010/wordprocessingCanvas" xmlns="" val="0"/>
+                                      <a14:useLocalDpi xmlns="" xmlns:wpc="http://schemas.microsoft.com/office/word/2010/wordprocessingCanvas" xmlns:mc="http://schemas.openxmlformats.org/markup-compatibility/2006" xmlns:o="urn:schemas-microsoft-com:office:office" xmlns:v="urn:schemas-microsoft-com:vml" xmlns:wp14="http://schemas.microsoft.com/office/word/2010/wordprocessingDrawing" xmlns:w10="urn:schemas-microsoft-com:office:word" xmlns:w="http://schemas.openxmlformats.org/wordprocessingml/2006/main" xmlns:w14="http://schemas.microsoft.com/office/word/2010/wordml" xmlns:wpg="http://schemas.microsoft.com/office/word/2010/wordprocessingGroup" xmlns:wpi="http://schemas.microsoft.com/office/word/2010/wordprocessingInk" xmlns:wps="http://schemas.microsoft.com/office/word/2010/wordprocessingShape" xmlns:a14="http://schemas.microsoft.com/office/drawing/2010/main" val="0"/>
                                     </a:ext>
                                   </a:extLst>
                                 </a:blip>
@@ -8416,10 +8438,10 @@
                                 </pic:cNvPicPr>
                               </pic:nvPicPr>
                               <pic:blipFill>
-                                <a:blip r:embed="rId13">
+                                <a:blip r:embed="rId12">
                                   <a:extLst>
                                     <a:ext uri="{28A0092B-C50C-407E-A947-70E740481C1C}">
-                                      <a14:useLocalDpi xmlns:a14="http://schemas.microsoft.com/office/drawing/2010/main" xmlns:wps="http://schemas.microsoft.com/office/word/2010/wordprocessingShape" xmlns:wpi="http://schemas.microsoft.com/office/word/2010/wordprocessingInk" xmlns:wpg="http://schemas.microsoft.com/office/word/2010/wordprocessingGroup" xmlns:w14="http://schemas.microsoft.com/office/word/2010/wordml" xmlns:w="http://schemas.openxmlformats.org/wordprocessingml/2006/main" xmlns:w10="urn:schemas-microsoft-com:office:word" xmlns:wp14="http://schemas.microsoft.com/office/word/2010/wordprocessingDrawing" xmlns:v="urn:schemas-microsoft-com:vml" xmlns:o="urn:schemas-microsoft-com:office:office" xmlns:mc="http://schemas.openxmlformats.org/markup-compatibility/2006" xmlns:wpc="http://schemas.microsoft.com/office/word/2010/wordprocessingCanvas" xmlns="" val="0"/>
+                                      <a14:useLocalDpi xmlns="" xmlns:wpc="http://schemas.microsoft.com/office/word/2010/wordprocessingCanvas" xmlns:mc="http://schemas.openxmlformats.org/markup-compatibility/2006" xmlns:o="urn:schemas-microsoft-com:office:office" xmlns:v="urn:schemas-microsoft-com:vml" xmlns:wp14="http://schemas.microsoft.com/office/word/2010/wordprocessingDrawing" xmlns:w10="urn:schemas-microsoft-com:office:word" xmlns:w="http://schemas.openxmlformats.org/wordprocessingml/2006/main" xmlns:w14="http://schemas.microsoft.com/office/word/2010/wordml" xmlns:wpg="http://schemas.microsoft.com/office/word/2010/wordprocessingGroup" xmlns:wpi="http://schemas.microsoft.com/office/word/2010/wordprocessingInk" xmlns:wps="http://schemas.microsoft.com/office/word/2010/wordprocessingShape" xmlns:a14="http://schemas.microsoft.com/office/drawing/2010/main" val="0"/>
                                     </a:ext>
                                   </a:extLst>
                                 </a:blip>
@@ -9280,18 +9302,6 @@
           <w:lang w:val="en-IE"/>
         </w:rPr>
       </w:pPr>
-      <w:hyperlink r:id="rId14" w:history="1">
-        <w:r>
-          <w:rPr>
-            <w:rStyle w:val="Hyperlink"/>
-            <w:rFonts w:asciiTheme="minorHAnsi" w:hAnsiTheme="minorHAnsi" w:cstheme="minorHAnsi"/>
-            <w:sz w:val="22"/>
-            <w:szCs w:val="22"/>
-            <w:lang w:val="en-IE"/>
-          </w:rPr>
-          <w:t>http://aspalliance.com/765_Use_Cases_and_Their_Importance.all</w:t>
-        </w:r>
-      </w:hyperlink>
     </w:p>
     <w:p>
       <w:pPr>
@@ -9336,7 +9346,7 @@
           <w:lang w:val="en-IE"/>
         </w:rPr>
       </w:pPr>
-      <w:hyperlink r:id="rId15" w:history="1">
+      <w:hyperlink r:id="rId13" w:history="1">
         <w:r>
           <w:rPr>
             <w:rStyle w:val="Hyperlink"/>
@@ -9387,7 +9397,7 @@
                     </pic:cNvPicPr>
                   </pic:nvPicPr>
                   <pic:blipFill>
-                    <a:blip r:embed="rId16" cstate="print"/>
+                    <a:blip r:embed="rId14" cstate="print"/>
                     <a:srcRect/>
                     <a:stretch>
                       <a:fillRect/>
@@ -9461,7 +9471,7 @@
         </w:rPr>
         <w:t xml:space="preserve">Plain Old </w:t>
       </w:r>
-      <w:hyperlink r:id="rId17" w:tooltip="Common Language Runtime" w:history="1">
+      <w:hyperlink r:id="rId15" w:tooltip="Common Language Runtime" w:history="1">
         <w:r>
           <w:rPr>
             <w:rStyle w:val="Hyperlink"/>
@@ -12023,7 +12033,6 @@
     </w:p>
     <w:p>
       <w:pPr>
-        <w:ind w:left="284" w:hanging="360"/>
         <w:jc w:val="left"/>
         <w:rPr>
           <w:b/>
@@ -14495,7 +14504,6 @@
     </w:p>
     <w:p>
       <w:pPr>
-        <w:ind w:left="360" w:hanging="360"/>
         <w:rPr>
           <w:rFonts w:asciiTheme="minorHAnsi" w:hAnsiTheme="minorHAnsi" w:cstheme="minorHAnsi"/>
           <w:sz w:val="22"/>
@@ -14895,7 +14903,7 @@
           <w:szCs w:val="22"/>
         </w:rPr>
       </w:pPr>
-      <w:hyperlink r:id="rId18" w:history="1">
+      <w:hyperlink r:id="rId16" w:history="1">
         <w:r>
           <w:rPr>
             <w:rStyle w:val="Hyperlink"/>
@@ -14926,7 +14934,7 @@
         <w:spacing w:before="100" w:beforeAutospacing="1" w:after="100" w:afterAutospacing="1" w:line="240" w:lineRule="auto"/>
         <w:ind w:left="360"/>
       </w:pPr>
-      <w:hyperlink r:id="rId19" w:history="1">
+      <w:hyperlink r:id="rId17" w:history="1">
         <w:r>
           <w:rPr>
             <w:rStyle w:val="Hyperlink"/>
@@ -26622,10 +26630,10 @@
       </w:pPr>
     </w:p>
     <w:sectPr>
-      <w:headerReference w:type="default" r:id="rId20"/>
-      <w:footerReference w:type="default" r:id="rId21"/>
-      <w:headerReference w:type="first" r:id="rId22"/>
-      <w:footerReference w:type="first" r:id="rId23"/>
+      <w:headerReference w:type="default" r:id="rId18"/>
+      <w:footerReference w:type="default" r:id="rId19"/>
+      <w:headerReference w:type="first" r:id="rId20"/>
+      <w:footerReference w:type="first" r:id="rId21"/>
       <w:pgSz w:w="12240" w:h="15840" w:code="1"/>
       <w:pgMar w:top="1440" w:right="1797" w:bottom="1440" w:left="1797" w:header="709" w:footer="709" w:gutter="0"/>
       <w:pgNumType w:start="0"/>
@@ -26716,7 +26724,7 @@
             <w:sz w:val="16"/>
             <w:szCs w:val="16"/>
           </w:rPr>
-          <w:t>31</w:t>
+          <w:t>20</w:t>
         </w:r>
         <w:r>
           <w:rPr>
@@ -28090,6 +28098,119 @@
     </w:lvl>
   </w:abstractNum>
   <w:abstractNum w:abstractNumId="12">
+    <w:nsid w:val="30D6306E"/>
+    <w:multiLevelType w:val="hybridMultilevel"/>
+    <w:tmpl w:val="6EBC871A"/>
+    <w:lvl w:ilvl="0" w:tplc="18090001">
+      <w:start w:val="1"/>
+      <w:numFmt w:val="bullet"/>
+      <w:lvlText w:val=""/>
+      <w:lvlJc w:val="left"/>
+      <w:pPr>
+        <w:ind w:left="2280" w:hanging="360"/>
+      </w:pPr>
+      <w:rPr>
+        <w:rFonts w:ascii="Symbol" w:hAnsi="Symbol" w:hint="default"/>
+      </w:rPr>
+    </w:lvl>
+    <w:lvl w:ilvl="1" w:tplc="18090003" w:tentative="1">
+      <w:start w:val="1"/>
+      <w:numFmt w:val="bullet"/>
+      <w:lvlText w:val="o"/>
+      <w:lvlJc w:val="left"/>
+      <w:pPr>
+        <w:ind w:left="3000" w:hanging="360"/>
+      </w:pPr>
+      <w:rPr>
+        <w:rFonts w:ascii="Courier New" w:hAnsi="Courier New" w:cs="Courier New" w:hint="default"/>
+      </w:rPr>
+    </w:lvl>
+    <w:lvl w:ilvl="2" w:tplc="18090005" w:tentative="1">
+      <w:start w:val="1"/>
+      <w:numFmt w:val="bullet"/>
+      <w:lvlText w:val=""/>
+      <w:lvlJc w:val="left"/>
+      <w:pPr>
+        <w:ind w:left="3720" w:hanging="360"/>
+      </w:pPr>
+      <w:rPr>
+        <w:rFonts w:ascii="Wingdings" w:hAnsi="Wingdings" w:hint="default"/>
+      </w:rPr>
+    </w:lvl>
+    <w:lvl w:ilvl="3" w:tplc="18090001" w:tentative="1">
+      <w:start w:val="1"/>
+      <w:numFmt w:val="bullet"/>
+      <w:lvlText w:val=""/>
+      <w:lvlJc w:val="left"/>
+      <w:pPr>
+        <w:ind w:left="4440" w:hanging="360"/>
+      </w:pPr>
+      <w:rPr>
+        <w:rFonts w:ascii="Symbol" w:hAnsi="Symbol" w:hint="default"/>
+      </w:rPr>
+    </w:lvl>
+    <w:lvl w:ilvl="4" w:tplc="18090003" w:tentative="1">
+      <w:start w:val="1"/>
+      <w:numFmt w:val="bullet"/>
+      <w:lvlText w:val="o"/>
+      <w:lvlJc w:val="left"/>
+      <w:pPr>
+        <w:ind w:left="5160" w:hanging="360"/>
+      </w:pPr>
+      <w:rPr>
+        <w:rFonts w:ascii="Courier New" w:hAnsi="Courier New" w:cs="Courier New" w:hint="default"/>
+      </w:rPr>
+    </w:lvl>
+    <w:lvl w:ilvl="5" w:tplc="18090005" w:tentative="1">
+      <w:start w:val="1"/>
+      <w:numFmt w:val="bullet"/>
+      <w:lvlText w:val=""/>
+      <w:lvlJc w:val="left"/>
+      <w:pPr>
+        <w:ind w:left="5880" w:hanging="360"/>
+      </w:pPr>
+      <w:rPr>
+        <w:rFonts w:ascii="Wingdings" w:hAnsi="Wingdings" w:hint="default"/>
+      </w:rPr>
+    </w:lvl>
+    <w:lvl w:ilvl="6" w:tplc="18090001" w:tentative="1">
+      <w:start w:val="1"/>
+      <w:numFmt w:val="bullet"/>
+      <w:lvlText w:val=""/>
+      <w:lvlJc w:val="left"/>
+      <w:pPr>
+        <w:ind w:left="6600" w:hanging="360"/>
+      </w:pPr>
+      <w:rPr>
+        <w:rFonts w:ascii="Symbol" w:hAnsi="Symbol" w:hint="default"/>
+      </w:rPr>
+    </w:lvl>
+    <w:lvl w:ilvl="7" w:tplc="18090003" w:tentative="1">
+      <w:start w:val="1"/>
+      <w:numFmt w:val="bullet"/>
+      <w:lvlText w:val="o"/>
+      <w:lvlJc w:val="left"/>
+      <w:pPr>
+        <w:ind w:left="7320" w:hanging="360"/>
+      </w:pPr>
+      <w:rPr>
+        <w:rFonts w:ascii="Courier New" w:hAnsi="Courier New" w:cs="Courier New" w:hint="default"/>
+      </w:rPr>
+    </w:lvl>
+    <w:lvl w:ilvl="8" w:tplc="18090005" w:tentative="1">
+      <w:start w:val="1"/>
+      <w:numFmt w:val="bullet"/>
+      <w:lvlText w:val=""/>
+      <w:lvlJc w:val="left"/>
+      <w:pPr>
+        <w:ind w:left="8040" w:hanging="360"/>
+      </w:pPr>
+      <w:rPr>
+        <w:rFonts w:ascii="Wingdings" w:hAnsi="Wingdings" w:hint="default"/>
+      </w:rPr>
+    </w:lvl>
+  </w:abstractNum>
+  <w:abstractNum w:abstractNumId="13">
     <w:nsid w:val="3A99351E"/>
     <w:multiLevelType w:val="hybridMultilevel"/>
     <w:tmpl w:val="74FAFC88"/>
@@ -28201,7 +28322,7 @@
       </w:rPr>
     </w:lvl>
   </w:abstractNum>
-  <w:abstractNum w:abstractNumId="13">
+  <w:abstractNum w:abstractNumId="14">
     <w:nsid w:val="3E103E50"/>
     <w:multiLevelType w:val="hybridMultilevel"/>
     <w:tmpl w:val="6AF4816A"/>
@@ -28290,7 +28411,7 @@
       </w:pPr>
     </w:lvl>
   </w:abstractNum>
-  <w:abstractNum w:abstractNumId="14">
+  <w:abstractNum w:abstractNumId="15">
     <w:nsid w:val="3EBA2406"/>
     <w:multiLevelType w:val="hybridMultilevel"/>
     <w:tmpl w:val="5610FB64"/>
@@ -28403,7 +28524,7 @@
       </w:rPr>
     </w:lvl>
   </w:abstractNum>
-  <w:abstractNum w:abstractNumId="15">
+  <w:abstractNum w:abstractNumId="16">
     <w:nsid w:val="3EF27C9F"/>
     <w:multiLevelType w:val="multilevel"/>
     <w:tmpl w:val="668EC0FC"/>
@@ -28552,7 +28673,7 @@
       </w:rPr>
     </w:lvl>
   </w:abstractNum>
-  <w:abstractNum w:abstractNumId="16">
+  <w:abstractNum w:abstractNumId="17">
     <w:nsid w:val="3F166BCE"/>
     <w:multiLevelType w:val="hybridMultilevel"/>
     <w:tmpl w:val="FE6870BC"/>
@@ -28665,7 +28786,7 @@
       </w:rPr>
     </w:lvl>
   </w:abstractNum>
-  <w:abstractNum w:abstractNumId="17">
+  <w:abstractNum w:abstractNumId="18">
     <w:nsid w:val="3F6427EF"/>
     <w:multiLevelType w:val="hybridMultilevel"/>
     <w:tmpl w:val="8DA4645C"/>
@@ -28778,7 +28899,7 @@
       </w:rPr>
     </w:lvl>
   </w:abstractNum>
-  <w:abstractNum w:abstractNumId="18">
+  <w:abstractNum w:abstractNumId="19">
     <w:nsid w:val="438D3F78"/>
     <w:multiLevelType w:val="hybridMultilevel"/>
     <w:tmpl w:val="AE20801A"/>
@@ -28867,7 +28988,7 @@
       </w:pPr>
     </w:lvl>
   </w:abstractNum>
-  <w:abstractNum w:abstractNumId="19">
+  <w:abstractNum w:abstractNumId="20">
     <w:nsid w:val="44BB0EF0"/>
     <w:multiLevelType w:val="hybridMultilevel"/>
     <w:tmpl w:val="A030E3D6"/>
@@ -28980,7 +29101,7 @@
       </w:rPr>
     </w:lvl>
   </w:abstractNum>
-  <w:abstractNum w:abstractNumId="20">
+  <w:abstractNum w:abstractNumId="21">
     <w:nsid w:val="4CCF741F"/>
     <w:multiLevelType w:val="hybridMultilevel"/>
     <w:tmpl w:val="1BFABB58"/>
@@ -29066,7 +29187,7 @@
       </w:pPr>
     </w:lvl>
   </w:abstractNum>
-  <w:abstractNum w:abstractNumId="21">
+  <w:abstractNum w:abstractNumId="22">
     <w:nsid w:val="51031F15"/>
     <w:multiLevelType w:val="hybridMultilevel"/>
     <w:tmpl w:val="14CC4DA4"/>
@@ -29155,7 +29276,7 @@
       </w:pPr>
     </w:lvl>
   </w:abstractNum>
-  <w:abstractNum w:abstractNumId="22">
+  <w:abstractNum w:abstractNumId="23">
     <w:nsid w:val="52612530"/>
     <w:multiLevelType w:val="hybridMultilevel"/>
     <w:tmpl w:val="C3307DD0"/>
@@ -29272,7 +29393,7 @@
       </w:pPr>
     </w:lvl>
   </w:abstractNum>
-  <w:abstractNum w:abstractNumId="23">
+  <w:abstractNum w:abstractNumId="24">
     <w:nsid w:val="546450FF"/>
     <w:multiLevelType w:val="hybridMultilevel"/>
     <w:tmpl w:val="FAEE1A3C"/>
@@ -29385,7 +29506,7 @@
       </w:rPr>
     </w:lvl>
   </w:abstractNum>
-  <w:abstractNum w:abstractNumId="24">
+  <w:abstractNum w:abstractNumId="25">
     <w:nsid w:val="5AAF2FF4"/>
     <w:multiLevelType w:val="hybridMultilevel"/>
     <w:tmpl w:val="ABFED174"/>
@@ -29471,7 +29592,7 @@
       </w:pPr>
     </w:lvl>
   </w:abstractNum>
-  <w:abstractNum w:abstractNumId="25">
+  <w:abstractNum w:abstractNumId="26">
     <w:nsid w:val="5FFE698E"/>
     <w:multiLevelType w:val="hybridMultilevel"/>
     <w:tmpl w:val="A6C68D6C"/>
@@ -29560,7 +29681,7 @@
       </w:pPr>
     </w:lvl>
   </w:abstractNum>
-  <w:abstractNum w:abstractNumId="26">
+  <w:abstractNum w:abstractNumId="27">
     <w:nsid w:val="69F9530E"/>
     <w:multiLevelType w:val="hybridMultilevel"/>
     <w:tmpl w:val="F398C4FA"/>
@@ -29673,7 +29794,7 @@
       </w:rPr>
     </w:lvl>
   </w:abstractNum>
-  <w:abstractNum w:abstractNumId="27">
+  <w:abstractNum w:abstractNumId="28">
     <w:nsid w:val="73B95A7D"/>
     <w:multiLevelType w:val="hybridMultilevel"/>
     <w:tmpl w:val="93A22FA2"/>
@@ -29786,7 +29907,7 @@
       </w:rPr>
     </w:lvl>
   </w:abstractNum>
-  <w:abstractNum w:abstractNumId="28">
+  <w:abstractNum w:abstractNumId="29">
     <w:nsid w:val="79586699"/>
     <w:multiLevelType w:val="multilevel"/>
     <w:tmpl w:val="8F86753E"/>
@@ -29935,7 +30056,7 @@
       </w:rPr>
     </w:lvl>
   </w:abstractNum>
-  <w:abstractNum w:abstractNumId="29">
+  <w:abstractNum w:abstractNumId="30">
     <w:nsid w:val="799C1773"/>
     <w:multiLevelType w:val="hybridMultilevel"/>
     <w:tmpl w:val="8D7659D6"/>
@@ -30047,7 +30168,7 @@
       </w:rPr>
     </w:lvl>
   </w:abstractNum>
-  <w:abstractNum w:abstractNumId="30">
+  <w:abstractNum w:abstractNumId="31">
     <w:nsid w:val="799E7579"/>
     <w:multiLevelType w:val="hybridMultilevel"/>
     <w:tmpl w:val="FADA290E"/>
@@ -30160,7 +30281,7 @@
       </w:rPr>
     </w:lvl>
   </w:abstractNum>
-  <w:abstractNum w:abstractNumId="31">
+  <w:abstractNum w:abstractNumId="32">
     <w:nsid w:val="79EF26A7"/>
     <w:multiLevelType w:val="hybridMultilevel"/>
     <w:tmpl w:val="024EA9FA"/>
@@ -30250,67 +30371,67 @@
     </w:lvl>
   </w:abstractNum>
   <w:num w:numId="1">
-    <w:abstractNumId w:val="22"/>
+    <w:abstractNumId w:val="23"/>
   </w:num>
   <w:num w:numId="2">
-    <w:abstractNumId w:val="12"/>
+    <w:abstractNumId w:val="13"/>
   </w:num>
   <w:num w:numId="3">
-    <w:abstractNumId w:val="29"/>
+    <w:abstractNumId w:val="30"/>
   </w:num>
   <w:num w:numId="4">
     <w:abstractNumId w:val="3"/>
   </w:num>
   <w:num w:numId="5">
-    <w:abstractNumId w:val="26"/>
+    <w:abstractNumId w:val="27"/>
   </w:num>
   <w:num w:numId="6">
-    <w:abstractNumId w:val="14"/>
+    <w:abstractNumId w:val="15"/>
   </w:num>
   <w:num w:numId="7">
     <w:abstractNumId w:val="8"/>
   </w:num>
   <w:num w:numId="8">
-    <w:abstractNumId w:val="13"/>
+    <w:abstractNumId w:val="14"/>
   </w:num>
   <w:num w:numId="9">
-    <w:abstractNumId w:val="23"/>
+    <w:abstractNumId w:val="24"/>
   </w:num>
   <w:num w:numId="10">
     <w:abstractNumId w:val="9"/>
   </w:num>
   <w:num w:numId="11">
-    <w:abstractNumId w:val="21"/>
+    <w:abstractNumId w:val="22"/>
   </w:num>
   <w:num w:numId="12">
-    <w:abstractNumId w:val="30"/>
+    <w:abstractNumId w:val="31"/>
   </w:num>
   <w:num w:numId="13">
-    <w:abstractNumId w:val="31"/>
+    <w:abstractNumId w:val="32"/>
   </w:num>
   <w:num w:numId="14">
-    <w:abstractNumId w:val="17"/>
+    <w:abstractNumId w:val="18"/>
   </w:num>
   <w:num w:numId="15">
     <w:abstractNumId w:val="10"/>
   </w:num>
   <w:num w:numId="16">
-    <w:abstractNumId w:val="15"/>
+    <w:abstractNumId w:val="16"/>
   </w:num>
   <w:num w:numId="17">
     <w:abstractNumId w:val="1"/>
   </w:num>
   <w:num w:numId="18">
-    <w:abstractNumId w:val="28"/>
+    <w:abstractNumId w:val="29"/>
   </w:num>
   <w:num w:numId="19">
     <w:abstractNumId w:val="6"/>
   </w:num>
   <w:num w:numId="20">
-    <w:abstractNumId w:val="19"/>
+    <w:abstractNumId w:val="20"/>
   </w:num>
   <w:num w:numId="21">
-    <w:abstractNumId w:val="25"/>
+    <w:abstractNumId w:val="26"/>
   </w:num>
   <w:num w:numId="22">
     <w:abstractNumId w:val="7"/>
@@ -30319,10 +30440,10 @@
     <w:abstractNumId w:val="11"/>
   </w:num>
   <w:num w:numId="24">
-    <w:abstractNumId w:val="16"/>
+    <w:abstractNumId w:val="17"/>
   </w:num>
   <w:num w:numId="25">
-    <w:abstractNumId w:val="24"/>
+    <w:abstractNumId w:val="25"/>
   </w:num>
   <w:num w:numId="26">
     <w:abstractNumId w:val="0"/>
@@ -30331,19 +30452,22 @@
     <w:abstractNumId w:val="5"/>
   </w:num>
   <w:num w:numId="28">
-    <w:abstractNumId w:val="27"/>
+    <w:abstractNumId w:val="28"/>
   </w:num>
   <w:num w:numId="29">
     <w:abstractNumId w:val="2"/>
   </w:num>
   <w:num w:numId="30">
-    <w:abstractNumId w:val="20"/>
+    <w:abstractNumId w:val="21"/>
   </w:num>
   <w:num w:numId="31">
     <w:abstractNumId w:val="4"/>
   </w:num>
   <w:num w:numId="32">
-    <w:abstractNumId w:val="18"/>
+    <w:abstractNumId w:val="19"/>
+  </w:num>
+  <w:num w:numId="33">
+    <w:abstractNumId w:val="12"/>
   </w:num>
 </w:numbering>
 </file>
@@ -31574,9 +31698,9 @@
           <c:layoutTarget val="inner"/>
           <c:xMode val="edge"/>
           <c:yMode val="edge"/>
-          <c:x val="0.10249427232810877"/>
-          <c:y val="0.16898618094424989"/>
-          <c:w val="0.8446459145877826"/>
+          <c:x val="0.1024942723281088"/>
+          <c:y val="0.16898618094424994"/>
+          <c:w val="0.84464591458778304"/>
           <c:h val="0.73040476868102333"/>
         </c:manualLayout>
       </c:layout>
@@ -31692,7 +31816,7 @@
                   <c:v>29250</c:v>
                 </c:pt>
                 <c:pt idx="27">
-                  <c:v>17377.599999999951</c:v>
+                  <c:v>17377.599999999944</c:v>
                 </c:pt>
                 <c:pt idx="28">
                   <c:v>0</c:v>
@@ -31866,7 +31990,7 @@
                   <c:v>3600</c:v>
                 </c:pt>
                 <c:pt idx="85">
-                  <c:v>9946.2099999999773</c:v>
+                  <c:v>9946.2099999999737</c:v>
                 </c:pt>
                 <c:pt idx="86">
                   <c:v>750</c:v>
@@ -31884,10 +32008,10 @@
                   <c:v>41500</c:v>
                 </c:pt>
                 <c:pt idx="91">
-                  <c:v>18521.129999999943</c:v>
+                  <c:v>18521.129999999932</c:v>
                 </c:pt>
                 <c:pt idx="92">
-                  <c:v>19211.129999999946</c:v>
+                  <c:v>19211.129999999939</c:v>
                 </c:pt>
                 <c:pt idx="93">
                   <c:v>19400</c:v>
@@ -31899,7 +32023,7 @@
                   <c:v>0</c:v>
                 </c:pt>
                 <c:pt idx="96">
-                  <c:v>28109.559999999943</c:v>
+                  <c:v>28109.559999999932</c:v>
                 </c:pt>
                 <c:pt idx="97">
                   <c:v>47273</c:v>
@@ -32013,7 +32137,7 @@
                   <c:v>33734.950000000012</c:v>
                 </c:pt>
                 <c:pt idx="134">
-                  <c:v>21279.219999999943</c:v>
+                  <c:v>21279.219999999932</c:v>
                 </c:pt>
                 <c:pt idx="135">
                   <c:v>8406.1</c:v>
@@ -32049,7 +32173,7 @@
                   <c:v>11655.25</c:v>
                 </c:pt>
                 <c:pt idx="146">
-                  <c:v>25561.599999999951</c:v>
+                  <c:v>25561.599999999944</c:v>
                 </c:pt>
                 <c:pt idx="147">
                   <c:v>0</c:v>
@@ -32166,7 +32290,7 @@
                   <c:v>29239</c:v>
                 </c:pt>
                 <c:pt idx="185">
-                  <c:v>20672.609999999946</c:v>
+                  <c:v>20672.609999999939</c:v>
                 </c:pt>
                 <c:pt idx="186">
                   <c:v>1650</c:v>
@@ -33273,23 +33397,23 @@
             </c:numRef>
           </c:yVal>
         </c:ser>
-        <c:axId val="102430208"/>
-        <c:axId val="102432128"/>
+        <c:axId val="112240128"/>
+        <c:axId val="80355328"/>
       </c:scatterChart>
       <c:valAx>
-        <c:axId val="102430208"/>
+        <c:axId val="112240128"/>
         <c:scaling>
           <c:orientation val="minMax"/>
         </c:scaling>
         <c:axPos val="b"/>
         <c:numFmt formatCode="General" sourceLinked="0"/>
         <c:tickLblPos val="nextTo"/>
-        <c:crossAx val="102432128"/>
+        <c:crossAx val="80355328"/>
         <c:crosses val="autoZero"/>
         <c:crossBetween val="midCat"/>
       </c:valAx>
       <c:valAx>
-        <c:axId val="102432128"/>
+        <c:axId val="80355328"/>
         <c:scaling>
           <c:orientation val="minMax"/>
         </c:scaling>
@@ -33297,7 +33421,7 @@
         <c:majorGridlines/>
         <c:numFmt formatCode="General" sourceLinked="1"/>
         <c:tickLblPos val="nextTo"/>
-        <c:crossAx val="102430208"/>
+        <c:crossAx val="112240128"/>
         <c:crosses val="autoZero"/>
         <c:crossBetween val="midCat"/>
       </c:valAx>
@@ -33623,7 +33747,7 @@
 </file>
 
 <file path=customXml/itemProps2.xml><?xml version="1.0" encoding="utf-8"?>
-<ds:datastoreItem xmlns:ds="http://schemas.openxmlformats.org/officeDocument/2006/customXml" ds:itemID="{222A956D-A5CD-4B1B-BA40-CA6F8561F4BB}">
+<ds:datastoreItem xmlns:ds="http://schemas.openxmlformats.org/officeDocument/2006/customXml" ds:itemID="{5CA57E54-CA27-4567-A162-FF156C60DACF}">
   <ds:schemaRefs>
     <ds:schemaRef ds:uri="http://schemas.openxmlformats.org/officeDocument/2006/bibliography"/>
   </ds:schemaRefs>

</xml_diff>

<commit_message>
minor edit of report.
didnt want to lose any changes. will work on later
</commit_message>
<xml_diff>
--- a/documentation/Project Report Final.docx
+++ b/documentation/Project Report Final.docx
@@ -7659,7 +7659,7 @@
                                 <a:blip r:embed="rId11" cstate="print">
                                   <a:extLst>
                                     <a:ext uri="{28A0092B-C50C-407E-A947-70E740481C1C}">
-                                      <a14:useLocalDpi xmlns:a14="http://schemas.microsoft.com/office/drawing/2010/main" xmlns:wps="http://schemas.microsoft.com/office/word/2010/wordprocessingShape" xmlns:wpi="http://schemas.microsoft.com/office/word/2010/wordprocessingInk" xmlns:wpg="http://schemas.microsoft.com/office/word/2010/wordprocessingGroup" xmlns:w14="http://schemas.microsoft.com/office/word/2010/wordml" xmlns:w="http://schemas.openxmlformats.org/wordprocessingml/2006/main" xmlns:w10="urn:schemas-microsoft-com:office:word" xmlns:wp14="http://schemas.microsoft.com/office/word/2010/wordprocessingDrawing" xmlns:v="urn:schemas-microsoft-com:vml" xmlns:o="urn:schemas-microsoft-com:office:office" xmlns:mc="http://schemas.openxmlformats.org/markup-compatibility/2006" xmlns:wpc="http://schemas.microsoft.com/office/word/2010/wordprocessingCanvas" xmlns="" val="0"/>
+                                      <a14:useLocalDpi xmlns="" xmlns:wpc="http://schemas.microsoft.com/office/word/2010/wordprocessingCanvas" xmlns:mc="http://schemas.openxmlformats.org/markup-compatibility/2006" xmlns:o="urn:schemas-microsoft-com:office:office" xmlns:v="urn:schemas-microsoft-com:vml" xmlns:wp14="http://schemas.microsoft.com/office/word/2010/wordprocessingDrawing" xmlns:w10="urn:schemas-microsoft-com:office:word" xmlns:w="http://schemas.openxmlformats.org/wordprocessingml/2006/main" xmlns:w14="http://schemas.microsoft.com/office/word/2010/wordml" xmlns:wpg="http://schemas.microsoft.com/office/word/2010/wordprocessingGroup" xmlns:wpi="http://schemas.microsoft.com/office/word/2010/wordprocessingInk" xmlns:wps="http://schemas.microsoft.com/office/word/2010/wordprocessingShape" xmlns:a14="http://schemas.microsoft.com/office/drawing/2010/main" val="0"/>
                                     </a:ext>
                                   </a:extLst>
                                 </a:blip>
@@ -7736,7 +7736,7 @@
                                 <a:blip r:embed="rId11" cstate="print">
                                   <a:extLst>
                                     <a:ext uri="{28A0092B-C50C-407E-A947-70E740481C1C}">
-                                      <a14:useLocalDpi xmlns:a14="http://schemas.microsoft.com/office/drawing/2010/main" xmlns:wps="http://schemas.microsoft.com/office/word/2010/wordprocessingShape" xmlns:wpi="http://schemas.microsoft.com/office/word/2010/wordprocessingInk" xmlns:wpg="http://schemas.microsoft.com/office/word/2010/wordprocessingGroup" xmlns:w14="http://schemas.microsoft.com/office/word/2010/wordml" xmlns:w="http://schemas.openxmlformats.org/wordprocessingml/2006/main" xmlns:w10="urn:schemas-microsoft-com:office:word" xmlns:wp14="http://schemas.microsoft.com/office/word/2010/wordprocessingDrawing" xmlns:v="urn:schemas-microsoft-com:vml" xmlns:o="urn:schemas-microsoft-com:office:office" xmlns:mc="http://schemas.openxmlformats.org/markup-compatibility/2006" xmlns:wpc="http://schemas.microsoft.com/office/word/2010/wordprocessingCanvas" xmlns="" val="0"/>
+                                      <a14:useLocalDpi xmlns="" xmlns:wpc="http://schemas.microsoft.com/office/word/2010/wordprocessingCanvas" xmlns:mc="http://schemas.openxmlformats.org/markup-compatibility/2006" xmlns:o="urn:schemas-microsoft-com:office:office" xmlns:v="urn:schemas-microsoft-com:vml" xmlns:wp14="http://schemas.microsoft.com/office/word/2010/wordprocessingDrawing" xmlns:w10="urn:schemas-microsoft-com:office:word" xmlns:w="http://schemas.openxmlformats.org/wordprocessingml/2006/main" xmlns:w14="http://schemas.microsoft.com/office/word/2010/wordml" xmlns:wpg="http://schemas.microsoft.com/office/word/2010/wordprocessingGroup" xmlns:wpi="http://schemas.microsoft.com/office/word/2010/wordprocessingInk" xmlns:wps="http://schemas.microsoft.com/office/word/2010/wordprocessingShape" xmlns:a14="http://schemas.microsoft.com/office/drawing/2010/main" val="0"/>
                                     </a:ext>
                                   </a:extLst>
                                 </a:blip>
@@ -7802,7 +7802,7 @@
                                 <a:blip r:embed="rId11" cstate="print">
                                   <a:extLst>
                                     <a:ext uri="{28A0092B-C50C-407E-A947-70E740481C1C}">
-                                      <a14:useLocalDpi xmlns:a14="http://schemas.microsoft.com/office/drawing/2010/main" xmlns:wps="http://schemas.microsoft.com/office/word/2010/wordprocessingShape" xmlns:wpi="http://schemas.microsoft.com/office/word/2010/wordprocessingInk" xmlns:wpg="http://schemas.microsoft.com/office/word/2010/wordprocessingGroup" xmlns:w14="http://schemas.microsoft.com/office/word/2010/wordml" xmlns:w="http://schemas.openxmlformats.org/wordprocessingml/2006/main" xmlns:w10="urn:schemas-microsoft-com:office:word" xmlns:wp14="http://schemas.microsoft.com/office/word/2010/wordprocessingDrawing" xmlns:v="urn:schemas-microsoft-com:vml" xmlns:o="urn:schemas-microsoft-com:office:office" xmlns:mc="http://schemas.openxmlformats.org/markup-compatibility/2006" xmlns:wpc="http://schemas.microsoft.com/office/word/2010/wordprocessingCanvas" xmlns="" val="0"/>
+                                      <a14:useLocalDpi xmlns="" xmlns:wpc="http://schemas.microsoft.com/office/word/2010/wordprocessingCanvas" xmlns:mc="http://schemas.openxmlformats.org/markup-compatibility/2006" xmlns:o="urn:schemas-microsoft-com:office:office" xmlns:v="urn:schemas-microsoft-com:vml" xmlns:wp14="http://schemas.microsoft.com/office/word/2010/wordprocessingDrawing" xmlns:w10="urn:schemas-microsoft-com:office:word" xmlns:w="http://schemas.openxmlformats.org/wordprocessingml/2006/main" xmlns:w14="http://schemas.microsoft.com/office/word/2010/wordml" xmlns:wpg="http://schemas.microsoft.com/office/word/2010/wordprocessingGroup" xmlns:wpi="http://schemas.microsoft.com/office/word/2010/wordprocessingInk" xmlns:wps="http://schemas.microsoft.com/office/word/2010/wordprocessingShape" xmlns:a14="http://schemas.microsoft.com/office/drawing/2010/main" val="0"/>
                                     </a:ext>
                                   </a:extLst>
                                 </a:blip>
@@ -7877,7 +7877,7 @@
                                 <a:blip r:embed="rId12">
                                   <a:extLst>
                                     <a:ext uri="{28A0092B-C50C-407E-A947-70E740481C1C}">
-                                      <a14:useLocalDpi xmlns:a14="http://schemas.microsoft.com/office/drawing/2010/main" xmlns:wps="http://schemas.microsoft.com/office/word/2010/wordprocessingShape" xmlns:wpi="http://schemas.microsoft.com/office/word/2010/wordprocessingInk" xmlns:wpg="http://schemas.microsoft.com/office/word/2010/wordprocessingGroup" xmlns:w14="http://schemas.microsoft.com/office/word/2010/wordml" xmlns:w="http://schemas.openxmlformats.org/wordprocessingml/2006/main" xmlns:w10="urn:schemas-microsoft-com:office:word" xmlns:wp14="http://schemas.microsoft.com/office/word/2010/wordprocessingDrawing" xmlns:v="urn:schemas-microsoft-com:vml" xmlns:o="urn:schemas-microsoft-com:office:office" xmlns:mc="http://schemas.openxmlformats.org/markup-compatibility/2006" xmlns:wpc="http://schemas.microsoft.com/office/word/2010/wordprocessingCanvas" xmlns="" val="0"/>
+                                      <a14:useLocalDpi xmlns="" xmlns:wpc="http://schemas.microsoft.com/office/word/2010/wordprocessingCanvas" xmlns:mc="http://schemas.openxmlformats.org/markup-compatibility/2006" xmlns:o="urn:schemas-microsoft-com:office:office" xmlns:v="urn:schemas-microsoft-com:vml" xmlns:wp14="http://schemas.microsoft.com/office/word/2010/wordprocessingDrawing" xmlns:w10="urn:schemas-microsoft-com:office:word" xmlns:w="http://schemas.openxmlformats.org/wordprocessingml/2006/main" xmlns:w14="http://schemas.microsoft.com/office/word/2010/wordml" xmlns:wpg="http://schemas.microsoft.com/office/word/2010/wordprocessingGroup" xmlns:wpi="http://schemas.microsoft.com/office/word/2010/wordprocessingInk" xmlns:wps="http://schemas.microsoft.com/office/word/2010/wordprocessingShape" xmlns:a14="http://schemas.microsoft.com/office/drawing/2010/main" val="0"/>
                                     </a:ext>
                                   </a:extLst>
                                 </a:blip>
@@ -7944,7 +7944,7 @@
                                 <a:blip r:embed="rId11" cstate="print">
                                   <a:extLst>
                                     <a:ext uri="{28A0092B-C50C-407E-A947-70E740481C1C}">
-                                      <a14:useLocalDpi xmlns:a14="http://schemas.microsoft.com/office/drawing/2010/main" xmlns:wps="http://schemas.microsoft.com/office/word/2010/wordprocessingShape" xmlns:wpi="http://schemas.microsoft.com/office/word/2010/wordprocessingInk" xmlns:wpg="http://schemas.microsoft.com/office/word/2010/wordprocessingGroup" xmlns:w14="http://schemas.microsoft.com/office/word/2010/wordml" xmlns:w="http://schemas.openxmlformats.org/wordprocessingml/2006/main" xmlns:w10="urn:schemas-microsoft-com:office:word" xmlns:wp14="http://schemas.microsoft.com/office/word/2010/wordprocessingDrawing" xmlns:v="urn:schemas-microsoft-com:vml" xmlns:o="urn:schemas-microsoft-com:office:office" xmlns:mc="http://schemas.openxmlformats.org/markup-compatibility/2006" xmlns:wpc="http://schemas.microsoft.com/office/word/2010/wordprocessingCanvas" xmlns="" val="0"/>
+                                      <a14:useLocalDpi xmlns="" xmlns:wpc="http://schemas.microsoft.com/office/word/2010/wordprocessingCanvas" xmlns:mc="http://schemas.openxmlformats.org/markup-compatibility/2006" xmlns:o="urn:schemas-microsoft-com:office:office" xmlns:v="urn:schemas-microsoft-com:vml" xmlns:wp14="http://schemas.microsoft.com/office/word/2010/wordprocessingDrawing" xmlns:w10="urn:schemas-microsoft-com:office:word" xmlns:w="http://schemas.openxmlformats.org/wordprocessingml/2006/main" xmlns:w14="http://schemas.microsoft.com/office/word/2010/wordml" xmlns:wpg="http://schemas.microsoft.com/office/word/2010/wordprocessingGroup" xmlns:wpi="http://schemas.microsoft.com/office/word/2010/wordprocessingInk" xmlns:wps="http://schemas.microsoft.com/office/word/2010/wordprocessingShape" xmlns:a14="http://schemas.microsoft.com/office/drawing/2010/main" val="0"/>
                                     </a:ext>
                                   </a:extLst>
                                 </a:blip>
@@ -8029,7 +8029,7 @@
                                 <a:blip r:embed="rId11" cstate="print">
                                   <a:extLst>
                                     <a:ext uri="{28A0092B-C50C-407E-A947-70E740481C1C}">
-                                      <a14:useLocalDpi xmlns:a14="http://schemas.microsoft.com/office/drawing/2010/main" xmlns:wps="http://schemas.microsoft.com/office/word/2010/wordprocessingShape" xmlns:wpi="http://schemas.microsoft.com/office/word/2010/wordprocessingInk" xmlns:wpg="http://schemas.microsoft.com/office/word/2010/wordprocessingGroup" xmlns:w14="http://schemas.microsoft.com/office/word/2010/wordml" xmlns:w="http://schemas.openxmlformats.org/wordprocessingml/2006/main" xmlns:w10="urn:schemas-microsoft-com:office:word" xmlns:wp14="http://schemas.microsoft.com/office/word/2010/wordprocessingDrawing" xmlns:v="urn:schemas-microsoft-com:vml" xmlns:o="urn:schemas-microsoft-com:office:office" xmlns:mc="http://schemas.openxmlformats.org/markup-compatibility/2006" xmlns:wpc="http://schemas.microsoft.com/office/word/2010/wordprocessingCanvas" xmlns="" val="0"/>
+                                      <a14:useLocalDpi xmlns="" xmlns:wpc="http://schemas.microsoft.com/office/word/2010/wordprocessingCanvas" xmlns:mc="http://schemas.openxmlformats.org/markup-compatibility/2006" xmlns:o="urn:schemas-microsoft-com:office:office" xmlns:v="urn:schemas-microsoft-com:vml" xmlns:wp14="http://schemas.microsoft.com/office/word/2010/wordprocessingDrawing" xmlns:w10="urn:schemas-microsoft-com:office:word" xmlns:w="http://schemas.openxmlformats.org/wordprocessingml/2006/main" xmlns:w14="http://schemas.microsoft.com/office/word/2010/wordml" xmlns:wpg="http://schemas.microsoft.com/office/word/2010/wordprocessingGroup" xmlns:wpi="http://schemas.microsoft.com/office/word/2010/wordprocessingInk" xmlns:wps="http://schemas.microsoft.com/office/word/2010/wordprocessingShape" xmlns:a14="http://schemas.microsoft.com/office/drawing/2010/main" val="0"/>
                                     </a:ext>
                                   </a:extLst>
                                 </a:blip>
@@ -8300,7 +8300,7 @@
                                 <a:blip r:embed="rId11" cstate="print">
                                   <a:extLst>
                                     <a:ext uri="{28A0092B-C50C-407E-A947-70E740481C1C}">
-                                      <a14:useLocalDpi xmlns:a14="http://schemas.microsoft.com/office/drawing/2010/main" xmlns:wps="http://schemas.microsoft.com/office/word/2010/wordprocessingShape" xmlns:wpi="http://schemas.microsoft.com/office/word/2010/wordprocessingInk" xmlns:wpg="http://schemas.microsoft.com/office/word/2010/wordprocessingGroup" xmlns:w14="http://schemas.microsoft.com/office/word/2010/wordml" xmlns:w="http://schemas.openxmlformats.org/wordprocessingml/2006/main" xmlns:w10="urn:schemas-microsoft-com:office:word" xmlns:wp14="http://schemas.microsoft.com/office/word/2010/wordprocessingDrawing" xmlns:v="urn:schemas-microsoft-com:vml" xmlns:o="urn:schemas-microsoft-com:office:office" xmlns:mc="http://schemas.openxmlformats.org/markup-compatibility/2006" xmlns:wpc="http://schemas.microsoft.com/office/word/2010/wordprocessingCanvas" xmlns="" val="0"/>
+                                      <a14:useLocalDpi xmlns="" xmlns:wpc="http://schemas.microsoft.com/office/word/2010/wordprocessingCanvas" xmlns:mc="http://schemas.openxmlformats.org/markup-compatibility/2006" xmlns:o="urn:schemas-microsoft-com:office:office" xmlns:v="urn:schemas-microsoft-com:vml" xmlns:wp14="http://schemas.microsoft.com/office/word/2010/wordprocessingDrawing" xmlns:w10="urn:schemas-microsoft-com:office:word" xmlns:w="http://schemas.openxmlformats.org/wordprocessingml/2006/main" xmlns:w14="http://schemas.microsoft.com/office/word/2010/wordml" xmlns:wpg="http://schemas.microsoft.com/office/word/2010/wordprocessingGroup" xmlns:wpi="http://schemas.microsoft.com/office/word/2010/wordprocessingInk" xmlns:wps="http://schemas.microsoft.com/office/word/2010/wordprocessingShape" xmlns:a14="http://schemas.microsoft.com/office/drawing/2010/main" val="0"/>
                                     </a:ext>
                                   </a:extLst>
                                 </a:blip>
@@ -8366,7 +8366,7 @@
                                 <a:blip r:embed="rId11" cstate="print">
                                   <a:extLst>
                                     <a:ext uri="{28A0092B-C50C-407E-A947-70E740481C1C}">
-                                      <a14:useLocalDpi xmlns:a14="http://schemas.microsoft.com/office/drawing/2010/main" xmlns:wps="http://schemas.microsoft.com/office/word/2010/wordprocessingShape" xmlns:wpi="http://schemas.microsoft.com/office/word/2010/wordprocessingInk" xmlns:wpg="http://schemas.microsoft.com/office/word/2010/wordprocessingGroup" xmlns:w14="http://schemas.microsoft.com/office/word/2010/wordml" xmlns:w="http://schemas.openxmlformats.org/wordprocessingml/2006/main" xmlns:w10="urn:schemas-microsoft-com:office:word" xmlns:wp14="http://schemas.microsoft.com/office/word/2010/wordprocessingDrawing" xmlns:v="urn:schemas-microsoft-com:vml" xmlns:o="urn:schemas-microsoft-com:office:office" xmlns:mc="http://schemas.openxmlformats.org/markup-compatibility/2006" xmlns:wpc="http://schemas.microsoft.com/office/word/2010/wordprocessingCanvas" xmlns="" val="0"/>
+                                      <a14:useLocalDpi xmlns="" xmlns:wpc="http://schemas.microsoft.com/office/word/2010/wordprocessingCanvas" xmlns:mc="http://schemas.openxmlformats.org/markup-compatibility/2006" xmlns:o="urn:schemas-microsoft-com:office:office" xmlns:v="urn:schemas-microsoft-com:vml" xmlns:wp14="http://schemas.microsoft.com/office/word/2010/wordprocessingDrawing" xmlns:w10="urn:schemas-microsoft-com:office:word" xmlns:w="http://schemas.openxmlformats.org/wordprocessingml/2006/main" xmlns:w14="http://schemas.microsoft.com/office/word/2010/wordml" xmlns:wpg="http://schemas.microsoft.com/office/word/2010/wordprocessingGroup" xmlns:wpi="http://schemas.microsoft.com/office/word/2010/wordprocessingInk" xmlns:wps="http://schemas.microsoft.com/office/word/2010/wordprocessingShape" xmlns:a14="http://schemas.microsoft.com/office/drawing/2010/main" val="0"/>
                                     </a:ext>
                                   </a:extLst>
                                 </a:blip>
@@ -8441,7 +8441,7 @@
                                 <a:blip r:embed="rId12">
                                   <a:extLst>
                                     <a:ext uri="{28A0092B-C50C-407E-A947-70E740481C1C}">
-                                      <a14:useLocalDpi xmlns:a14="http://schemas.microsoft.com/office/drawing/2010/main" xmlns:wps="http://schemas.microsoft.com/office/word/2010/wordprocessingShape" xmlns:wpi="http://schemas.microsoft.com/office/word/2010/wordprocessingInk" xmlns:wpg="http://schemas.microsoft.com/office/word/2010/wordprocessingGroup" xmlns:w14="http://schemas.microsoft.com/office/word/2010/wordml" xmlns:w="http://schemas.openxmlformats.org/wordprocessingml/2006/main" xmlns:w10="urn:schemas-microsoft-com:office:word" xmlns:wp14="http://schemas.microsoft.com/office/word/2010/wordprocessingDrawing" xmlns:v="urn:schemas-microsoft-com:vml" xmlns:o="urn:schemas-microsoft-com:office:office" xmlns:mc="http://schemas.openxmlformats.org/markup-compatibility/2006" xmlns:wpc="http://schemas.microsoft.com/office/word/2010/wordprocessingCanvas" xmlns="" val="0"/>
+                                      <a14:useLocalDpi xmlns="" xmlns:wpc="http://schemas.microsoft.com/office/word/2010/wordprocessingCanvas" xmlns:mc="http://schemas.openxmlformats.org/markup-compatibility/2006" xmlns:o="urn:schemas-microsoft-com:office:office" xmlns:v="urn:schemas-microsoft-com:vml" xmlns:wp14="http://schemas.microsoft.com/office/word/2010/wordprocessingDrawing" xmlns:w10="urn:schemas-microsoft-com:office:word" xmlns:w="http://schemas.openxmlformats.org/wordprocessingml/2006/main" xmlns:w14="http://schemas.microsoft.com/office/word/2010/wordml" xmlns:wpg="http://schemas.microsoft.com/office/word/2010/wordprocessingGroup" xmlns:wpi="http://schemas.microsoft.com/office/word/2010/wordprocessingInk" xmlns:wps="http://schemas.microsoft.com/office/word/2010/wordprocessingShape" xmlns:a14="http://schemas.microsoft.com/office/drawing/2010/main" val="0"/>
                                     </a:ext>
                                   </a:extLst>
                                 </a:blip>
@@ -14767,21 +14767,17 @@
         </w:numPr>
         <w:rPr>
           <w:rFonts w:asciiTheme="minorHAnsi" w:hAnsiTheme="minorHAnsi" w:cstheme="minorHAnsi"/>
-          <w:b/>
-          <w:color w:val="FF0000"/>
-          <w:sz w:val="22"/>
-          <w:szCs w:val="22"/>
-        </w:rPr>
-      </w:pPr>
-      <w:r>
-        <w:rPr>
-          <w:rFonts w:asciiTheme="minorHAnsi" w:hAnsiTheme="minorHAnsi" w:cstheme="minorHAnsi"/>
-          <w:b/>
-          <w:color w:val="FF0000"/>
-          <w:sz w:val="22"/>
-          <w:szCs w:val="22"/>
-        </w:rPr>
-        <w:t>Test for null values</w:t>
+          <w:sz w:val="22"/>
+          <w:szCs w:val="22"/>
+        </w:rPr>
+      </w:pPr>
+      <w:r>
+        <w:rPr>
+          <w:rFonts w:asciiTheme="minorHAnsi" w:hAnsiTheme="minorHAnsi" w:cstheme="minorHAnsi"/>
+          <w:sz w:val="22"/>
+          <w:szCs w:val="22"/>
+        </w:rPr>
+        <w:t>Test for file format type, i.e. CSV</w:t>
       </w:r>
     </w:p>
     <w:p>
@@ -14793,21 +14789,17 @@
         </w:numPr>
         <w:rPr>
           <w:rFonts w:asciiTheme="minorHAnsi" w:hAnsiTheme="minorHAnsi" w:cstheme="minorHAnsi"/>
-          <w:b/>
-          <w:color w:val="FF0000"/>
-          <w:sz w:val="22"/>
-          <w:szCs w:val="22"/>
-        </w:rPr>
-      </w:pPr>
-      <w:r>
-        <w:rPr>
-          <w:rFonts w:asciiTheme="minorHAnsi" w:hAnsiTheme="minorHAnsi" w:cstheme="minorHAnsi"/>
-          <w:b/>
-          <w:color w:val="FF0000"/>
-          <w:sz w:val="22"/>
-          <w:szCs w:val="22"/>
-        </w:rPr>
-        <w:t>Test for empty strings i.e. “”</w:t>
+          <w:sz w:val="22"/>
+          <w:szCs w:val="22"/>
+        </w:rPr>
+      </w:pPr>
+      <w:r>
+        <w:rPr>
+          <w:rFonts w:asciiTheme="minorHAnsi" w:hAnsiTheme="minorHAnsi" w:cstheme="minorHAnsi"/>
+          <w:sz w:val="22"/>
+          <w:szCs w:val="22"/>
+        </w:rPr>
+        <w:t>Test for file not being a CSV type</w:t>
       </w:r>
     </w:p>
     <w:p>
@@ -14819,21 +14811,17 @@
         </w:numPr>
         <w:rPr>
           <w:rFonts w:asciiTheme="minorHAnsi" w:hAnsiTheme="minorHAnsi" w:cstheme="minorHAnsi"/>
-          <w:b/>
-          <w:color w:val="FF0000"/>
-          <w:sz w:val="22"/>
-          <w:szCs w:val="22"/>
-        </w:rPr>
-      </w:pPr>
-      <w:r>
-        <w:rPr>
-          <w:rFonts w:asciiTheme="minorHAnsi" w:hAnsiTheme="minorHAnsi" w:cstheme="minorHAnsi"/>
-          <w:b/>
-          <w:color w:val="FF0000"/>
-          <w:sz w:val="22"/>
-          <w:szCs w:val="22"/>
-        </w:rPr>
-        <w:t>Test for strings and for integers and floats</w:t>
+          <w:sz w:val="22"/>
+          <w:szCs w:val="22"/>
+        </w:rPr>
+      </w:pPr>
+      <w:r>
+        <w:rPr>
+          <w:rFonts w:asciiTheme="minorHAnsi" w:hAnsiTheme="minorHAnsi" w:cstheme="minorHAnsi"/>
+          <w:sz w:val="22"/>
+          <w:szCs w:val="22"/>
+        </w:rPr>
+        <w:t>Test the actual parsing of the “Contribution” file, (edited file for testing)</w:t>
       </w:r>
     </w:p>
     <w:p>
@@ -14845,21 +14833,51 @@
         </w:numPr>
         <w:rPr>
           <w:rFonts w:asciiTheme="minorHAnsi" w:hAnsiTheme="minorHAnsi" w:cstheme="minorHAnsi"/>
-          <w:b/>
-          <w:color w:val="FF0000"/>
-          <w:sz w:val="22"/>
-          <w:szCs w:val="22"/>
-        </w:rPr>
-      </w:pPr>
-      <w:r>
-        <w:rPr>
-          <w:rFonts w:asciiTheme="minorHAnsi" w:hAnsiTheme="minorHAnsi" w:cstheme="minorHAnsi"/>
-          <w:b/>
-          <w:color w:val="FF0000"/>
-          <w:sz w:val="22"/>
-          <w:szCs w:val="22"/>
-        </w:rPr>
-        <w:t>Test for different numbers of fields in a given CSV line</w:t>
+          <w:sz w:val="22"/>
+          <w:szCs w:val="22"/>
+        </w:rPr>
+      </w:pPr>
+      <w:r>
+        <w:rPr>
+          <w:rFonts w:asciiTheme="minorHAnsi" w:hAnsiTheme="minorHAnsi" w:cstheme="minorHAnsi"/>
+          <w:sz w:val="22"/>
+          <w:szCs w:val="22"/>
+        </w:rPr>
+        <w:t>Test the parsing of the “Results” file, (edited file for testing)</w:t>
+      </w:r>
+    </w:p>
+    <w:p>
+      <w:pPr>
+        <w:ind w:left="360" w:hanging="360"/>
+        <w:rPr>
+          <w:rFonts w:asciiTheme="minorHAnsi" w:hAnsiTheme="minorHAnsi" w:cstheme="minorHAnsi"/>
+          <w:sz w:val="22"/>
+          <w:szCs w:val="22"/>
+        </w:rPr>
+      </w:pPr>
+      <w:r>
+        <w:rPr>
+          <w:rFonts w:asciiTheme="minorHAnsi" w:hAnsiTheme="minorHAnsi" w:cstheme="minorHAnsi"/>
+          <w:sz w:val="22"/>
+          <w:szCs w:val="22"/>
+        </w:rPr>
+        <w:t xml:space="preserve">Repository </w:t>
+      </w:r>
+      <w:r>
+        <w:rPr>
+          <w:rFonts w:asciiTheme="minorHAnsi" w:hAnsiTheme="minorHAnsi" w:cstheme="minorHAnsi"/>
+          <w:sz w:val="22"/>
+          <w:szCs w:val="22"/>
+        </w:rPr>
+        <w:t xml:space="preserve">Patter </w:t>
+      </w:r>
+      <w:r>
+        <w:rPr>
+          <w:rFonts w:asciiTheme="minorHAnsi" w:hAnsiTheme="minorHAnsi" w:cstheme="minorHAnsi"/>
+          <w:sz w:val="22"/>
+          <w:szCs w:val="22"/>
+        </w:rPr>
+        <w:t>Testing</w:t>
       </w:r>
     </w:p>
     <w:p>
@@ -14867,8 +14885,35 @@
         <w:pStyle w:val="ListParagraph"/>
         <w:numPr>
           <w:ilvl w:val="0"/>
-          <w:numId w:val="21"/>
+          <w:numId w:val="34"/>
         </w:numPr>
+        <w:rPr>
+          <w:rFonts w:asciiTheme="minorHAnsi" w:hAnsiTheme="minorHAnsi" w:cstheme="minorHAnsi"/>
+          <w:sz w:val="22"/>
+          <w:szCs w:val="22"/>
+        </w:rPr>
+      </w:pPr>
+      <w:proofErr w:type="spellStart"/>
+      <w:r>
+        <w:rPr>
+          <w:rFonts w:asciiTheme="minorHAnsi" w:hAnsiTheme="minorHAnsi" w:cstheme="minorHAnsi"/>
+          <w:sz w:val="22"/>
+          <w:szCs w:val="22"/>
+        </w:rPr>
+        <w:t>Xxxxxxxxxxxx</w:t>
+      </w:r>
+      <w:proofErr w:type="spellEnd"/>
+      <w:r>
+        <w:rPr>
+          <w:rFonts w:asciiTheme="minorHAnsi" w:hAnsiTheme="minorHAnsi" w:cstheme="minorHAnsi"/>
+          <w:sz w:val="22"/>
+          <w:szCs w:val="22"/>
+        </w:rPr>
+        <w:t xml:space="preserve"> – HomeController2</w:t>
+      </w:r>
+    </w:p>
+    <w:p>
+      <w:pPr>
         <w:rPr>
           <w:rFonts w:asciiTheme="minorHAnsi" w:hAnsiTheme="minorHAnsi" w:cstheme="minorHAnsi"/>
           <w:b/>
@@ -14885,18 +14930,8 @@
           <w:sz w:val="22"/>
           <w:szCs w:val="22"/>
         </w:rPr>
-        <w:t>Test for performance &amp; profiling?????</w:t>
-      </w:r>
-    </w:p>
-    <w:p>
-      <w:pPr>
-        <w:ind w:hanging="360"/>
-        <w:rPr>
-          <w:rFonts w:asciiTheme="minorHAnsi" w:hAnsiTheme="minorHAnsi" w:cstheme="minorHAnsi"/>
-          <w:sz w:val="22"/>
-          <w:szCs w:val="22"/>
-        </w:rPr>
-      </w:pPr>
+        <w:t>For the Business Logic the following cases were tested:</w:t>
+      </w:r>
     </w:p>
     <w:p>
       <w:pPr>
@@ -14908,16 +14943,6 @@
           <w:szCs w:val="22"/>
         </w:rPr>
       </w:pPr>
-      <w:r>
-        <w:rPr>
-          <w:rFonts w:asciiTheme="minorHAnsi" w:hAnsiTheme="minorHAnsi" w:cstheme="minorHAnsi"/>
-          <w:b/>
-          <w:color w:val="FF0000"/>
-          <w:sz w:val="22"/>
-          <w:szCs w:val="22"/>
-        </w:rPr>
-        <w:t>For the Business Logic the following cases were tested:</w:t>
-      </w:r>
     </w:p>
     <w:p>
       <w:pPr>
@@ -15081,31 +15106,7 @@
             <w:szCs w:val="22"/>
             <w:lang w:val="en-IE"/>
           </w:rPr>
-          <w:t>http://www.asp.net/mvc/tutorials/getting</w:t>
-        </w:r>
-        <w:r>
-          <w:rPr>
-            <w:rStyle w:val="Hyperlink"/>
-            <w:rFonts w:asciiTheme="minorHAnsi" w:hAnsiTheme="minorHAnsi" w:cstheme="minorHAnsi"/>
-            <w:b/>
-            <w:color w:val="FF0000"/>
-            <w:sz w:val="22"/>
-            <w:szCs w:val="22"/>
-            <w:lang w:val="en-IE"/>
-          </w:rPr>
-          <w:t>-</w:t>
-        </w:r>
-        <w:r>
-          <w:rPr>
-            <w:rStyle w:val="Hyperlink"/>
-            <w:rFonts w:asciiTheme="minorHAnsi" w:hAnsiTheme="minorHAnsi" w:cstheme="minorHAnsi"/>
-            <w:b/>
-            <w:color w:val="FF0000"/>
-            <w:sz w:val="22"/>
-            <w:szCs w:val="22"/>
-            <w:lang w:val="en-IE"/>
-          </w:rPr>
-          <w:t>started-with-ef-using-mvc/creating-an-entity-framework-data-model-for-an-asp-net-mvc-application</w:t>
+          <w:t>http://www.asp.net/mvc/tutorials/getting-started-with-ef-using-mvc/creating-an-entity-framework-data-model-for-an-asp-net-mvc-application</w:t>
         </w:r>
       </w:hyperlink>
     </w:p>
@@ -26465,7 +26466,51 @@
           <w:szCs w:val="22"/>
           <w:lang w:val="en-IE"/>
         </w:rPr>
-        <w:t xml:space="preserve"> repository – </w:t>
+        <w:t xml:space="preserve"> repository – Darragh</w:t>
+      </w:r>
+    </w:p>
+    <w:p>
+      <w:pPr>
+        <w:ind w:left="360"/>
+        <w:rPr>
+          <w:rFonts w:asciiTheme="minorHAnsi" w:hAnsiTheme="minorHAnsi" w:cstheme="minorHAnsi"/>
+          <w:color w:val="FF0000"/>
+          <w:sz w:val="22"/>
+          <w:szCs w:val="22"/>
+          <w:lang w:val="en-IE"/>
+        </w:rPr>
+      </w:pPr>
+      <w:r>
+        <w:rPr>
+          <w:rFonts w:asciiTheme="minorHAnsi" w:hAnsiTheme="minorHAnsi" w:cstheme="minorHAnsi"/>
+          <w:color w:val="FF0000"/>
+          <w:sz w:val="22"/>
+          <w:szCs w:val="22"/>
+          <w:lang w:val="en-IE"/>
+        </w:rPr>
+        <w:t>Create new project application in visual studio – Fintan</w:t>
+      </w:r>
+    </w:p>
+    <w:p>
+      <w:pPr>
+        <w:ind w:left="360"/>
+        <w:rPr>
+          <w:rFonts w:asciiTheme="minorHAnsi" w:hAnsiTheme="minorHAnsi" w:cstheme="minorHAnsi"/>
+          <w:color w:val="FF0000"/>
+          <w:sz w:val="22"/>
+          <w:szCs w:val="22"/>
+          <w:lang w:val="en-IE"/>
+        </w:rPr>
+      </w:pPr>
+      <w:r>
+        <w:rPr>
+          <w:rFonts w:asciiTheme="minorHAnsi" w:hAnsiTheme="minorHAnsi" w:cstheme="minorHAnsi"/>
+          <w:color w:val="FF0000"/>
+          <w:sz w:val="22"/>
+          <w:szCs w:val="22"/>
+          <w:lang w:val="en-IE"/>
+        </w:rPr>
+        <w:t xml:space="preserve">Review datasets – </w:t>
       </w:r>
       <w:proofErr w:type="spellStart"/>
       <w:r>
@@ -26476,9 +26521,19 @@
           <w:szCs w:val="22"/>
           <w:lang w:val="en-IE"/>
         </w:rPr>
-        <w:t>Darragh</w:t>
+        <w:t>Eoin</w:t>
       </w:r>
       <w:proofErr w:type="spellEnd"/>
+      <w:r>
+        <w:rPr>
+          <w:rFonts w:asciiTheme="minorHAnsi" w:hAnsiTheme="minorHAnsi" w:cstheme="minorHAnsi"/>
+          <w:color w:val="FF0000"/>
+          <w:sz w:val="22"/>
+          <w:szCs w:val="22"/>
+          <w:lang w:val="en-IE"/>
+        </w:rPr>
+        <w:t>, Fintan, Alan</w:t>
+      </w:r>
     </w:p>
     <w:p>
       <w:pPr>
@@ -26499,12 +26554,10 @@
           <w:szCs w:val="22"/>
           <w:lang w:val="en-IE"/>
         </w:rPr>
-        <w:t>Create new project application in visual studio – Fintan</w:t>
-      </w:r>
-    </w:p>
-    <w:p>
-      <w:pPr>
-        <w:ind w:left="360"/>
+        <w:t xml:space="preserve">Data normalisation – </w:t>
+      </w:r>
+      <w:proofErr w:type="spellStart"/>
+      <w:r>
         <w:rPr>
           <w:rFonts w:asciiTheme="minorHAnsi" w:hAnsiTheme="minorHAnsi" w:cstheme="minorHAnsi"/>
           <w:color w:val="FF0000"/>
@@ -26512,7 +26565,9 @@
           <w:szCs w:val="22"/>
           <w:lang w:val="en-IE"/>
         </w:rPr>
-      </w:pPr>
+        <w:t>Eoin</w:t>
+      </w:r>
+      <w:proofErr w:type="spellEnd"/>
       <w:r>
         <w:rPr>
           <w:rFonts w:asciiTheme="minorHAnsi" w:hAnsiTheme="minorHAnsi" w:cstheme="minorHAnsi"/>
@@ -26521,130 +26576,8 @@
           <w:szCs w:val="22"/>
           <w:lang w:val="en-IE"/>
         </w:rPr>
-        <w:t xml:space="preserve">Review datasets – </w:t>
-      </w:r>
-      <w:proofErr w:type="spellStart"/>
-      <w:r>
-        <w:rPr>
-          <w:rFonts w:asciiTheme="minorHAnsi" w:hAnsiTheme="minorHAnsi" w:cstheme="minorHAnsi"/>
-          <w:color w:val="FF0000"/>
-          <w:sz w:val="22"/>
-          <w:szCs w:val="22"/>
-          <w:lang w:val="en-IE"/>
-        </w:rPr>
-        <w:t>Eoin</w:t>
-      </w:r>
-      <w:proofErr w:type="spellEnd"/>
-      <w:r>
-        <w:rPr>
-          <w:rFonts w:asciiTheme="minorHAnsi" w:hAnsiTheme="minorHAnsi" w:cstheme="minorHAnsi"/>
-          <w:color w:val="FF0000"/>
-          <w:sz w:val="22"/>
-          <w:szCs w:val="22"/>
-          <w:lang w:val="en-IE"/>
-        </w:rPr>
-        <w:t xml:space="preserve">, </w:t>
-      </w:r>
-      <w:proofErr w:type="spellStart"/>
-      <w:r>
-        <w:rPr>
-          <w:rFonts w:asciiTheme="minorHAnsi" w:hAnsiTheme="minorHAnsi" w:cstheme="minorHAnsi"/>
-          <w:color w:val="FF0000"/>
-          <w:sz w:val="22"/>
-          <w:szCs w:val="22"/>
-          <w:lang w:val="en-IE"/>
-        </w:rPr>
-        <w:t>Fintan</w:t>
-      </w:r>
-      <w:proofErr w:type="spellEnd"/>
-      <w:r>
-        <w:rPr>
-          <w:rFonts w:asciiTheme="minorHAnsi" w:hAnsiTheme="minorHAnsi" w:cstheme="minorHAnsi"/>
-          <w:color w:val="FF0000"/>
-          <w:sz w:val="22"/>
-          <w:szCs w:val="22"/>
-          <w:lang w:val="en-IE"/>
-        </w:rPr>
-        <w:t>, Alan</w:t>
-      </w:r>
-    </w:p>
-    <w:p>
-      <w:pPr>
-        <w:ind w:left="360"/>
-        <w:rPr>
-          <w:rFonts w:asciiTheme="minorHAnsi" w:hAnsiTheme="minorHAnsi" w:cstheme="minorHAnsi"/>
-          <w:color w:val="FF0000"/>
-          <w:sz w:val="22"/>
-          <w:szCs w:val="22"/>
-          <w:lang w:val="en-IE"/>
-        </w:rPr>
-      </w:pPr>
-      <w:r>
-        <w:rPr>
-          <w:rFonts w:asciiTheme="minorHAnsi" w:hAnsiTheme="minorHAnsi" w:cstheme="minorHAnsi"/>
-          <w:color w:val="FF0000"/>
-          <w:sz w:val="22"/>
-          <w:szCs w:val="22"/>
-          <w:lang w:val="en-IE"/>
-        </w:rPr>
-        <w:t xml:space="preserve">Data normalisation – </w:t>
-      </w:r>
-      <w:proofErr w:type="spellStart"/>
-      <w:r>
-        <w:rPr>
-          <w:rFonts w:asciiTheme="minorHAnsi" w:hAnsiTheme="minorHAnsi" w:cstheme="minorHAnsi"/>
-          <w:color w:val="FF0000"/>
-          <w:sz w:val="22"/>
-          <w:szCs w:val="22"/>
-          <w:lang w:val="en-IE"/>
-        </w:rPr>
-        <w:t>Eoin</w:t>
-      </w:r>
-      <w:proofErr w:type="spellEnd"/>
-      <w:r>
-        <w:rPr>
-          <w:rFonts w:asciiTheme="minorHAnsi" w:hAnsiTheme="minorHAnsi" w:cstheme="minorHAnsi"/>
-          <w:color w:val="FF0000"/>
-          <w:sz w:val="22"/>
-          <w:szCs w:val="22"/>
-          <w:lang w:val="en-IE"/>
-        </w:rPr>
-        <w:t xml:space="preserve">, </w:t>
-      </w:r>
-      <w:proofErr w:type="spellStart"/>
-      <w:r>
-        <w:rPr>
-          <w:rFonts w:asciiTheme="minorHAnsi" w:hAnsiTheme="minorHAnsi" w:cstheme="minorHAnsi"/>
-          <w:color w:val="FF0000"/>
-          <w:sz w:val="22"/>
-          <w:szCs w:val="22"/>
-          <w:lang w:val="en-IE"/>
-        </w:rPr>
-        <w:t>Darragh</w:t>
-      </w:r>
-      <w:proofErr w:type="spellEnd"/>
-      <w:r>
-        <w:rPr>
-          <w:rFonts w:asciiTheme="minorHAnsi" w:hAnsiTheme="minorHAnsi" w:cstheme="minorHAnsi"/>
-          <w:color w:val="FF0000"/>
-          <w:sz w:val="22"/>
-          <w:szCs w:val="22"/>
-          <w:lang w:val="en-IE"/>
-        </w:rPr>
-        <w:t xml:space="preserve">, </w:t>
-      </w:r>
-      <w:proofErr w:type="spellStart"/>
-      <w:r>
-        <w:rPr>
-          <w:rFonts w:asciiTheme="minorHAnsi" w:hAnsiTheme="minorHAnsi" w:cstheme="minorHAnsi"/>
-          <w:color w:val="FF0000"/>
-          <w:sz w:val="22"/>
-          <w:szCs w:val="22"/>
-          <w:lang w:val="en-IE"/>
-        </w:rPr>
-        <w:t>Fintan</w:t>
-      </w:r>
-      <w:proofErr w:type="spellEnd"/>
+        <w:t>, Darragh, Fintan</w:t>
+      </w:r>
     </w:p>
     <w:p>
       <w:pPr>
@@ -26858,7 +26791,7 @@
             <w:sz w:val="16"/>
             <w:szCs w:val="16"/>
           </w:rPr>
-          <w:t>28</w:t>
+          <w:t>29</w:t>
         </w:r>
         <w:r>
           <w:rPr>
@@ -27083,6 +27016,92 @@
     </w:lvl>
   </w:abstractNum>
   <w:abstractNum w:abstractNumId="1">
+    <w:nsid w:val="032148AD"/>
+    <w:multiLevelType w:val="hybridMultilevel"/>
+    <w:tmpl w:val="3FDE7514"/>
+    <w:lvl w:ilvl="0" w:tplc="1809000F">
+      <w:start w:val="1"/>
+      <w:numFmt w:val="decimal"/>
+      <w:lvlText w:val="%1."/>
+      <w:lvlJc w:val="left"/>
+      <w:pPr>
+        <w:ind w:left="720" w:hanging="360"/>
+      </w:pPr>
+    </w:lvl>
+    <w:lvl w:ilvl="1" w:tplc="18090019" w:tentative="1">
+      <w:start w:val="1"/>
+      <w:numFmt w:val="lowerLetter"/>
+      <w:lvlText w:val="%2."/>
+      <w:lvlJc w:val="left"/>
+      <w:pPr>
+        <w:ind w:left="1440" w:hanging="360"/>
+      </w:pPr>
+    </w:lvl>
+    <w:lvl w:ilvl="2" w:tplc="1809001B" w:tentative="1">
+      <w:start w:val="1"/>
+      <w:numFmt w:val="lowerRoman"/>
+      <w:lvlText w:val="%3."/>
+      <w:lvlJc w:val="right"/>
+      <w:pPr>
+        <w:ind w:left="2160" w:hanging="180"/>
+      </w:pPr>
+    </w:lvl>
+    <w:lvl w:ilvl="3" w:tplc="1809000F" w:tentative="1">
+      <w:start w:val="1"/>
+      <w:numFmt w:val="decimal"/>
+      <w:lvlText w:val="%4."/>
+      <w:lvlJc w:val="left"/>
+      <w:pPr>
+        <w:ind w:left="2880" w:hanging="360"/>
+      </w:pPr>
+    </w:lvl>
+    <w:lvl w:ilvl="4" w:tplc="18090019" w:tentative="1">
+      <w:start w:val="1"/>
+      <w:numFmt w:val="lowerLetter"/>
+      <w:lvlText w:val="%5."/>
+      <w:lvlJc w:val="left"/>
+      <w:pPr>
+        <w:ind w:left="3600" w:hanging="360"/>
+      </w:pPr>
+    </w:lvl>
+    <w:lvl w:ilvl="5" w:tplc="1809001B" w:tentative="1">
+      <w:start w:val="1"/>
+      <w:numFmt w:val="lowerRoman"/>
+      <w:lvlText w:val="%6."/>
+      <w:lvlJc w:val="right"/>
+      <w:pPr>
+        <w:ind w:left="4320" w:hanging="180"/>
+      </w:pPr>
+    </w:lvl>
+    <w:lvl w:ilvl="6" w:tplc="1809000F" w:tentative="1">
+      <w:start w:val="1"/>
+      <w:numFmt w:val="decimal"/>
+      <w:lvlText w:val="%7."/>
+      <w:lvlJc w:val="left"/>
+      <w:pPr>
+        <w:ind w:left="5040" w:hanging="360"/>
+      </w:pPr>
+    </w:lvl>
+    <w:lvl w:ilvl="7" w:tplc="18090019" w:tentative="1">
+      <w:start w:val="1"/>
+      <w:numFmt w:val="lowerLetter"/>
+      <w:lvlText w:val="%8."/>
+      <w:lvlJc w:val="left"/>
+      <w:pPr>
+        <w:ind w:left="5760" w:hanging="360"/>
+      </w:pPr>
+    </w:lvl>
+    <w:lvl w:ilvl="8" w:tplc="1809001B" w:tentative="1">
+      <w:start w:val="1"/>
+      <w:numFmt w:val="lowerRoman"/>
+      <w:lvlText w:val="%9."/>
+      <w:lvlJc w:val="right"/>
+      <w:pPr>
+        <w:ind w:left="6480" w:hanging="180"/>
+      </w:pPr>
+    </w:lvl>
+  </w:abstractNum>
+  <w:abstractNum w:abstractNumId="2">
     <w:nsid w:val="04345DD1"/>
     <w:multiLevelType w:val="multilevel"/>
     <w:tmpl w:val="D00A8C9E"/>
@@ -27231,7 +27250,7 @@
       </w:rPr>
     </w:lvl>
   </w:abstractNum>
-  <w:abstractNum w:abstractNumId="2">
+  <w:abstractNum w:abstractNumId="3">
     <w:nsid w:val="06EB17A9"/>
     <w:multiLevelType w:val="hybridMultilevel"/>
     <w:tmpl w:val="25082D76"/>
@@ -27320,7 +27339,7 @@
       </w:pPr>
     </w:lvl>
   </w:abstractNum>
-  <w:abstractNum w:abstractNumId="3">
+  <w:abstractNum w:abstractNumId="4">
     <w:nsid w:val="17FB3366"/>
     <w:multiLevelType w:val="hybridMultilevel"/>
     <w:tmpl w:val="845AE99E"/>
@@ -27406,7 +27425,7 @@
       </w:pPr>
     </w:lvl>
   </w:abstractNum>
-  <w:abstractNum w:abstractNumId="4">
+  <w:abstractNum w:abstractNumId="5">
     <w:nsid w:val="18214D34"/>
     <w:multiLevelType w:val="hybridMultilevel"/>
     <w:tmpl w:val="1BFABB58"/>
@@ -27492,7 +27511,7 @@
       </w:pPr>
     </w:lvl>
   </w:abstractNum>
-  <w:abstractNum w:abstractNumId="5">
+  <w:abstractNum w:abstractNumId="6">
     <w:nsid w:val="189A1387"/>
     <w:multiLevelType w:val="hybridMultilevel"/>
     <w:tmpl w:val="676870B6"/>
@@ -27581,7 +27600,7 @@
       </w:pPr>
     </w:lvl>
   </w:abstractNum>
-  <w:abstractNum w:abstractNumId="6">
+  <w:abstractNum w:abstractNumId="7">
     <w:nsid w:val="1E8B70DA"/>
     <w:multiLevelType w:val="hybridMultilevel"/>
     <w:tmpl w:val="6D4EB992"/>
@@ -27694,7 +27713,7 @@
       </w:rPr>
     </w:lvl>
   </w:abstractNum>
-  <w:abstractNum w:abstractNumId="7">
+  <w:abstractNum w:abstractNumId="8">
     <w:nsid w:val="20813B6C"/>
     <w:multiLevelType w:val="hybridMultilevel"/>
     <w:tmpl w:val="DB92FBAA"/>
@@ -27807,7 +27826,7 @@
       </w:rPr>
     </w:lvl>
   </w:abstractNum>
-  <w:abstractNum w:abstractNumId="8">
+  <w:abstractNum w:abstractNumId="9">
     <w:nsid w:val="25101D67"/>
     <w:multiLevelType w:val="hybridMultilevel"/>
     <w:tmpl w:val="3BA6E23A"/>
@@ -27919,7 +27938,7 @@
       </w:rPr>
     </w:lvl>
   </w:abstractNum>
-  <w:abstractNum w:abstractNumId="9">
+  <w:abstractNum w:abstractNumId="10">
     <w:nsid w:val="272446AF"/>
     <w:multiLevelType w:val="hybridMultilevel"/>
     <w:tmpl w:val="B448D800"/>
@@ -28032,7 +28051,7 @@
       </w:rPr>
     </w:lvl>
   </w:abstractNum>
-  <w:abstractNum w:abstractNumId="10">
+  <w:abstractNum w:abstractNumId="11">
     <w:nsid w:val="2A3601EA"/>
     <w:multiLevelType w:val="hybridMultilevel"/>
     <w:tmpl w:val="463002E8"/>
@@ -28145,7 +28164,7 @@
       </w:rPr>
     </w:lvl>
   </w:abstractNum>
-  <w:abstractNum w:abstractNumId="11">
+  <w:abstractNum w:abstractNumId="12">
     <w:nsid w:val="2F9C2CE5"/>
     <w:multiLevelType w:val="hybridMultilevel"/>
     <w:tmpl w:val="F38AB070"/>
@@ -28231,7 +28250,7 @@
       </w:pPr>
     </w:lvl>
   </w:abstractNum>
-  <w:abstractNum w:abstractNumId="12">
+  <w:abstractNum w:abstractNumId="13">
     <w:nsid w:val="30D6306E"/>
     <w:multiLevelType w:val="hybridMultilevel"/>
     <w:tmpl w:val="6EBC871A"/>
@@ -28344,7 +28363,7 @@
       </w:rPr>
     </w:lvl>
   </w:abstractNum>
-  <w:abstractNum w:abstractNumId="13">
+  <w:abstractNum w:abstractNumId="14">
     <w:nsid w:val="3A99351E"/>
     <w:multiLevelType w:val="hybridMultilevel"/>
     <w:tmpl w:val="74FAFC88"/>
@@ -28456,7 +28475,7 @@
       </w:rPr>
     </w:lvl>
   </w:abstractNum>
-  <w:abstractNum w:abstractNumId="14">
+  <w:abstractNum w:abstractNumId="15">
     <w:nsid w:val="3E103E50"/>
     <w:multiLevelType w:val="hybridMultilevel"/>
     <w:tmpl w:val="6AF4816A"/>
@@ -28545,7 +28564,7 @@
       </w:pPr>
     </w:lvl>
   </w:abstractNum>
-  <w:abstractNum w:abstractNumId="15">
+  <w:abstractNum w:abstractNumId="16">
     <w:nsid w:val="3EBA2406"/>
     <w:multiLevelType w:val="hybridMultilevel"/>
     <w:tmpl w:val="5610FB64"/>
@@ -28658,7 +28677,7 @@
       </w:rPr>
     </w:lvl>
   </w:abstractNum>
-  <w:abstractNum w:abstractNumId="16">
+  <w:abstractNum w:abstractNumId="17">
     <w:nsid w:val="3EF27C9F"/>
     <w:multiLevelType w:val="multilevel"/>
     <w:tmpl w:val="668EC0FC"/>
@@ -28807,7 +28826,7 @@
       </w:rPr>
     </w:lvl>
   </w:abstractNum>
-  <w:abstractNum w:abstractNumId="17">
+  <w:abstractNum w:abstractNumId="18">
     <w:nsid w:val="3F166BCE"/>
     <w:multiLevelType w:val="hybridMultilevel"/>
     <w:tmpl w:val="FE6870BC"/>
@@ -28920,7 +28939,7 @@
       </w:rPr>
     </w:lvl>
   </w:abstractNum>
-  <w:abstractNum w:abstractNumId="18">
+  <w:abstractNum w:abstractNumId="19">
     <w:nsid w:val="3F6427EF"/>
     <w:multiLevelType w:val="hybridMultilevel"/>
     <w:tmpl w:val="8DA4645C"/>
@@ -29033,7 +29052,7 @@
       </w:rPr>
     </w:lvl>
   </w:abstractNum>
-  <w:abstractNum w:abstractNumId="19">
+  <w:abstractNum w:abstractNumId="20">
     <w:nsid w:val="438D3F78"/>
     <w:multiLevelType w:val="hybridMultilevel"/>
     <w:tmpl w:val="AE20801A"/>
@@ -29122,7 +29141,7 @@
       </w:pPr>
     </w:lvl>
   </w:abstractNum>
-  <w:abstractNum w:abstractNumId="20">
+  <w:abstractNum w:abstractNumId="21">
     <w:nsid w:val="44BB0EF0"/>
     <w:multiLevelType w:val="hybridMultilevel"/>
     <w:tmpl w:val="A030E3D6"/>
@@ -29235,7 +29254,7 @@
       </w:rPr>
     </w:lvl>
   </w:abstractNum>
-  <w:abstractNum w:abstractNumId="21">
+  <w:abstractNum w:abstractNumId="22">
     <w:nsid w:val="4CCF741F"/>
     <w:multiLevelType w:val="hybridMultilevel"/>
     <w:tmpl w:val="1BFABB58"/>
@@ -29321,7 +29340,7 @@
       </w:pPr>
     </w:lvl>
   </w:abstractNum>
-  <w:abstractNum w:abstractNumId="22">
+  <w:abstractNum w:abstractNumId="23">
     <w:nsid w:val="51031F15"/>
     <w:multiLevelType w:val="hybridMultilevel"/>
     <w:tmpl w:val="14CC4DA4"/>
@@ -29410,7 +29429,7 @@
       </w:pPr>
     </w:lvl>
   </w:abstractNum>
-  <w:abstractNum w:abstractNumId="23">
+  <w:abstractNum w:abstractNumId="24">
     <w:nsid w:val="52612530"/>
     <w:multiLevelType w:val="hybridMultilevel"/>
     <w:tmpl w:val="C3307DD0"/>
@@ -29527,7 +29546,7 @@
       </w:pPr>
     </w:lvl>
   </w:abstractNum>
-  <w:abstractNum w:abstractNumId="24">
+  <w:abstractNum w:abstractNumId="25">
     <w:nsid w:val="546450FF"/>
     <w:multiLevelType w:val="hybridMultilevel"/>
     <w:tmpl w:val="FAEE1A3C"/>
@@ -29640,7 +29659,7 @@
       </w:rPr>
     </w:lvl>
   </w:abstractNum>
-  <w:abstractNum w:abstractNumId="25">
+  <w:abstractNum w:abstractNumId="26">
     <w:nsid w:val="5AAF2FF4"/>
     <w:multiLevelType w:val="hybridMultilevel"/>
     <w:tmpl w:val="ABFED174"/>
@@ -29726,7 +29745,7 @@
       </w:pPr>
     </w:lvl>
   </w:abstractNum>
-  <w:abstractNum w:abstractNumId="26">
+  <w:abstractNum w:abstractNumId="27">
     <w:nsid w:val="5FFE698E"/>
     <w:multiLevelType w:val="hybridMultilevel"/>
     <w:tmpl w:val="A6C68D6C"/>
@@ -29815,7 +29834,7 @@
       </w:pPr>
     </w:lvl>
   </w:abstractNum>
-  <w:abstractNum w:abstractNumId="27">
+  <w:abstractNum w:abstractNumId="28">
     <w:nsid w:val="69F9530E"/>
     <w:multiLevelType w:val="hybridMultilevel"/>
     <w:tmpl w:val="F398C4FA"/>
@@ -29928,7 +29947,7 @@
       </w:rPr>
     </w:lvl>
   </w:abstractNum>
-  <w:abstractNum w:abstractNumId="28">
+  <w:abstractNum w:abstractNumId="29">
     <w:nsid w:val="73B95A7D"/>
     <w:multiLevelType w:val="hybridMultilevel"/>
     <w:tmpl w:val="93A22FA2"/>
@@ -30041,7 +30060,7 @@
       </w:rPr>
     </w:lvl>
   </w:abstractNum>
-  <w:abstractNum w:abstractNumId="29">
+  <w:abstractNum w:abstractNumId="30">
     <w:nsid w:val="79586699"/>
     <w:multiLevelType w:val="multilevel"/>
     <w:tmpl w:val="8F86753E"/>
@@ -30190,7 +30209,7 @@
       </w:rPr>
     </w:lvl>
   </w:abstractNum>
-  <w:abstractNum w:abstractNumId="30">
+  <w:abstractNum w:abstractNumId="31">
     <w:nsid w:val="799C1773"/>
     <w:multiLevelType w:val="hybridMultilevel"/>
     <w:tmpl w:val="8D7659D6"/>
@@ -30302,7 +30321,7 @@
       </w:rPr>
     </w:lvl>
   </w:abstractNum>
-  <w:abstractNum w:abstractNumId="31">
+  <w:abstractNum w:abstractNumId="32">
     <w:nsid w:val="799E7579"/>
     <w:multiLevelType w:val="hybridMultilevel"/>
     <w:tmpl w:val="FADA290E"/>
@@ -30415,7 +30434,7 @@
       </w:rPr>
     </w:lvl>
   </w:abstractNum>
-  <w:abstractNum w:abstractNumId="32">
+  <w:abstractNum w:abstractNumId="33">
     <w:nsid w:val="79EF26A7"/>
     <w:multiLevelType w:val="hybridMultilevel"/>
     <w:tmpl w:val="024EA9FA"/>
@@ -30505,103 +30524,106 @@
     </w:lvl>
   </w:abstractNum>
   <w:num w:numId="1">
+    <w:abstractNumId w:val="24"/>
+  </w:num>
+  <w:num w:numId="2">
+    <w:abstractNumId w:val="14"/>
+  </w:num>
+  <w:num w:numId="3">
+    <w:abstractNumId w:val="31"/>
+  </w:num>
+  <w:num w:numId="4">
+    <w:abstractNumId w:val="4"/>
+  </w:num>
+  <w:num w:numId="5">
+    <w:abstractNumId w:val="28"/>
+  </w:num>
+  <w:num w:numId="6">
+    <w:abstractNumId w:val="16"/>
+  </w:num>
+  <w:num w:numId="7">
+    <w:abstractNumId w:val="9"/>
+  </w:num>
+  <w:num w:numId="8">
+    <w:abstractNumId w:val="15"/>
+  </w:num>
+  <w:num w:numId="9">
+    <w:abstractNumId w:val="25"/>
+  </w:num>
+  <w:num w:numId="10">
+    <w:abstractNumId w:val="10"/>
+  </w:num>
+  <w:num w:numId="11">
     <w:abstractNumId w:val="23"/>
   </w:num>
-  <w:num w:numId="2">
-    <w:abstractNumId w:val="13"/>
+  <w:num w:numId="12">
+    <w:abstractNumId w:val="32"/>
   </w:num>
-  <w:num w:numId="3">
+  <w:num w:numId="13">
+    <w:abstractNumId w:val="33"/>
+  </w:num>
+  <w:num w:numId="14">
+    <w:abstractNumId w:val="19"/>
+  </w:num>
+  <w:num w:numId="15">
+    <w:abstractNumId w:val="11"/>
+  </w:num>
+  <w:num w:numId="16">
+    <w:abstractNumId w:val="17"/>
+  </w:num>
+  <w:num w:numId="17">
+    <w:abstractNumId w:val="2"/>
+  </w:num>
+  <w:num w:numId="18">
     <w:abstractNumId w:val="30"/>
   </w:num>
-  <w:num w:numId="4">
-    <w:abstractNumId w:val="3"/>
+  <w:num w:numId="19">
+    <w:abstractNumId w:val="7"/>
   </w:num>
-  <w:num w:numId="5">
+  <w:num w:numId="20">
+    <w:abstractNumId w:val="21"/>
+  </w:num>
+  <w:num w:numId="21">
     <w:abstractNumId w:val="27"/>
   </w:num>
-  <w:num w:numId="6">
-    <w:abstractNumId w:val="15"/>
-  </w:num>
-  <w:num w:numId="7">
+  <w:num w:numId="22">
     <w:abstractNumId w:val="8"/>
   </w:num>
-  <w:num w:numId="8">
-    <w:abstractNumId w:val="14"/>
+  <w:num w:numId="23">
+    <w:abstractNumId w:val="12"/>
   </w:num>
-  <w:num w:numId="9">
-    <w:abstractNumId w:val="24"/>
-  </w:num>
-  <w:num w:numId="10">
-    <w:abstractNumId w:val="9"/>
-  </w:num>
-  <w:num w:numId="11">
-    <w:abstractNumId w:val="22"/>
-  </w:num>
-  <w:num w:numId="12">
-    <w:abstractNumId w:val="31"/>
-  </w:num>
-  <w:num w:numId="13">
-    <w:abstractNumId w:val="32"/>
-  </w:num>
-  <w:num w:numId="14">
+  <w:num w:numId="24">
     <w:abstractNumId w:val="18"/>
   </w:num>
-  <w:num w:numId="15">
-    <w:abstractNumId w:val="10"/>
-  </w:num>
-  <w:num w:numId="16">
-    <w:abstractNumId w:val="16"/>
-  </w:num>
-  <w:num w:numId="17">
-    <w:abstractNumId w:val="1"/>
-  </w:num>
-  <w:num w:numId="18">
-    <w:abstractNumId w:val="29"/>
-  </w:num>
-  <w:num w:numId="19">
-    <w:abstractNumId w:val="6"/>
-  </w:num>
-  <w:num w:numId="20">
-    <w:abstractNumId w:val="20"/>
-  </w:num>
-  <w:num w:numId="21">
+  <w:num w:numId="25">
     <w:abstractNumId w:val="26"/>
-  </w:num>
-  <w:num w:numId="22">
-    <w:abstractNumId w:val="7"/>
-  </w:num>
-  <w:num w:numId="23">
-    <w:abstractNumId w:val="11"/>
-  </w:num>
-  <w:num w:numId="24">
-    <w:abstractNumId w:val="17"/>
-  </w:num>
-  <w:num w:numId="25">
-    <w:abstractNumId w:val="25"/>
   </w:num>
   <w:num w:numId="26">
     <w:abstractNumId w:val="0"/>
   </w:num>
   <w:num w:numId="27">
+    <w:abstractNumId w:val="6"/>
+  </w:num>
+  <w:num w:numId="28">
+    <w:abstractNumId w:val="29"/>
+  </w:num>
+  <w:num w:numId="29">
+    <w:abstractNumId w:val="3"/>
+  </w:num>
+  <w:num w:numId="30">
+    <w:abstractNumId w:val="22"/>
+  </w:num>
+  <w:num w:numId="31">
     <w:abstractNumId w:val="5"/>
   </w:num>
-  <w:num w:numId="28">
-    <w:abstractNumId w:val="28"/>
-  </w:num>
-  <w:num w:numId="29">
-    <w:abstractNumId w:val="2"/>
-  </w:num>
-  <w:num w:numId="30">
-    <w:abstractNumId w:val="21"/>
-  </w:num>
-  <w:num w:numId="31">
-    <w:abstractNumId w:val="4"/>
-  </w:num>
   <w:num w:numId="32">
-    <w:abstractNumId w:val="19"/>
+    <w:abstractNumId w:val="20"/>
   </w:num>
   <w:num w:numId="33">
-    <w:abstractNumId w:val="12"/>
+    <w:abstractNumId w:val="13"/>
+  </w:num>
+  <w:num w:numId="34">
+    <w:abstractNumId w:val="1"/>
   </w:num>
 </w:numbering>
 </file>
@@ -31843,9 +31865,9 @@
           <c:layoutTarget val="inner"/>
           <c:xMode val="edge"/>
           <c:yMode val="edge"/>
-          <c:x val="0.10249427232810886"/>
-          <c:y val="0.16898618094425"/>
-          <c:w val="0.8446459145877836"/>
+          <c:x val="0.10249427232810891"/>
+          <c:y val="0.16898618094425008"/>
+          <c:w val="0.84464591458778404"/>
           <c:h val="0.73040476868102333"/>
         </c:manualLayout>
       </c:layout>
@@ -31961,7 +31983,7 @@
                   <c:v>29250</c:v>
                 </c:pt>
                 <c:pt idx="27">
-                  <c:v>17377.599999999937</c:v>
+                  <c:v>17377.599999999929</c:v>
                 </c:pt>
                 <c:pt idx="28">
                   <c:v>0</c:v>
@@ -32135,7 +32157,7 @@
                   <c:v>3600</c:v>
                 </c:pt>
                 <c:pt idx="85">
-                  <c:v>9946.20999999997</c:v>
+                  <c:v>9946.2099999999664</c:v>
                 </c:pt>
                 <c:pt idx="86">
                   <c:v>750</c:v>
@@ -32153,10 +32175,10 @@
                   <c:v>41500</c:v>
                 </c:pt>
                 <c:pt idx="91">
-                  <c:v>18521.129999999921</c:v>
+                  <c:v>18521.12999999991</c:v>
                 </c:pt>
                 <c:pt idx="92">
-                  <c:v>19211.129999999928</c:v>
+                  <c:v>19211.129999999914</c:v>
                 </c:pt>
                 <c:pt idx="93">
                   <c:v>19400</c:v>
@@ -32168,7 +32190,7 @@
                   <c:v>0</c:v>
                 </c:pt>
                 <c:pt idx="96">
-                  <c:v>28109.559999999921</c:v>
+                  <c:v>28109.55999999991</c:v>
                 </c:pt>
                 <c:pt idx="97">
                   <c:v>47273</c:v>
@@ -32282,7 +32304,7 @@
                   <c:v>33734.950000000012</c:v>
                 </c:pt>
                 <c:pt idx="134">
-                  <c:v>21279.219999999921</c:v>
+                  <c:v>21279.21999999991</c:v>
                 </c:pt>
                 <c:pt idx="135">
                   <c:v>8406.1</c:v>
@@ -32318,7 +32340,7 @@
                   <c:v>11655.25</c:v>
                 </c:pt>
                 <c:pt idx="146">
-                  <c:v>25561.599999999937</c:v>
+                  <c:v>25561.599999999929</c:v>
                 </c:pt>
                 <c:pt idx="147">
                   <c:v>0</c:v>
@@ -32435,7 +32457,7 @@
                   <c:v>29239</c:v>
                 </c:pt>
                 <c:pt idx="185">
-                  <c:v>20672.609999999924</c:v>
+                  <c:v>20672.609999999913</c:v>
                 </c:pt>
                 <c:pt idx="186">
                   <c:v>1650</c:v>
@@ -33542,23 +33564,23 @@
             </c:numRef>
           </c:yVal>
         </c:ser>
-        <c:axId val="62716928"/>
-        <c:axId val="67437312"/>
+        <c:axId val="104445824"/>
+        <c:axId val="104447360"/>
       </c:scatterChart>
       <c:valAx>
-        <c:axId val="62716928"/>
+        <c:axId val="104445824"/>
         <c:scaling>
           <c:orientation val="minMax"/>
         </c:scaling>
         <c:axPos val="b"/>
         <c:numFmt formatCode="General" sourceLinked="0"/>
         <c:tickLblPos val="nextTo"/>
-        <c:crossAx val="67437312"/>
+        <c:crossAx val="104447360"/>
         <c:crosses val="autoZero"/>
         <c:crossBetween val="midCat"/>
       </c:valAx>
       <c:valAx>
-        <c:axId val="67437312"/>
+        <c:axId val="104447360"/>
         <c:scaling>
           <c:orientation val="minMax"/>
         </c:scaling>
@@ -33566,7 +33588,7 @@
         <c:majorGridlines/>
         <c:numFmt formatCode="General" sourceLinked="1"/>
         <c:tickLblPos val="nextTo"/>
-        <c:crossAx val="62716928"/>
+        <c:crossAx val="104445824"/>
         <c:crosses val="autoZero"/>
         <c:crossBetween val="midCat"/>
       </c:valAx>
@@ -33892,7 +33914,7 @@
 </file>
 
 <file path=customXml/itemProps2.xml><?xml version="1.0" encoding="utf-8"?>
-<ds:datastoreItem xmlns:ds="http://schemas.openxmlformats.org/officeDocument/2006/customXml" ds:itemID="{4403E11E-4ACD-4E82-BAD3-544879217B02}">
+<ds:datastoreItem xmlns:ds="http://schemas.openxmlformats.org/officeDocument/2006/customXml" ds:itemID="{C381143C-57B5-4E6E-8949-F6790651376B}">
   <ds:schemaRefs>
     <ds:schemaRef ds:uri="http://schemas.openxmlformats.org/officeDocument/2006/bibliography"/>
   </ds:schemaRefs>

</xml_diff>

<commit_message>
Added test spec to report
</commit_message>
<xml_diff>
--- a/documentation/Project Report Final.docx
+++ b/documentation/Project Report Final.docx
@@ -75,7 +75,6 @@
                     <w:dataBinding w:prefixMappings="xmlns:ns0='http://schemas.openxmlformats.org/package/2006/metadata/core-properties' xmlns:ns1='http://purl.org/dc/elements/1.1/'" w:xpath="/ns0:coreProperties[1]/ns1:title[1]" w:storeItemID="{6C3C8BC8-F283-45AE-878A-BAB7291924A1}"/>
                     <w:text/>
                   </w:sdtPr>
-                  <w:sdtEndPr/>
                   <w:sdtContent>
                     <w:r>
                       <w:rPr>
@@ -126,7 +125,6 @@
                     <w:calendar w:val="gregorian"/>
                   </w:date>
                 </w:sdtPr>
-                <w:sdtEndPr/>
                 <w:sdtContent>
                   <w:p>
                     <w:pPr>
@@ -158,7 +156,6 @@
                 <w:dataBinding w:prefixMappings="xmlns:ns0='http://schemas.microsoft.com/office/2006/coverPageProps'" w:xpath="/ns0:CoverPageProperties[1]/ns0:Abstract[1]" w:storeItemID="{55AF091B-3C7A-41E3-B477-F2FDAA23CFDA}"/>
                 <w:text/>
               </w:sdtPr>
-              <w:sdtEndPr/>
               <w:sdtContent>
                 <w:tc>
                   <w:tcPr>
@@ -177,11 +174,11 @@
                       <w:t>Group project for Enterprise Frameworks</w:t>
                     </w:r>
                     <w:r>
-                      <w:t xml:space="preserve"> , pg</w:t>
+                      <w:t xml:space="preserve"> , </w:t>
                     </w:r>
                     <w:proofErr w:type="spellStart"/>
                     <w:r>
-                      <w:t>Cloud</w:t>
+                      <w:t>pgCloud</w:t>
                     </w:r>
                     <w:proofErr w:type="spellEnd"/>
                     <w:r>
@@ -251,7 +248,6 @@
           <w:docPartUnique/>
         </w:docPartObj>
       </w:sdtPr>
-      <w:sdtEndPr/>
       <w:sdtContent>
         <w:p>
           <w:pPr>
@@ -15765,6 +15761,7 @@
         <w:pStyle w:val="ListParagraph"/>
         <w:jc w:val="left"/>
         <w:rPr>
+          <w:rStyle w:val="Hyperlink"/>
           <w:rFonts w:asciiTheme="minorHAnsi" w:hAnsiTheme="minorHAnsi" w:cstheme="minorHAnsi"/>
           <w:sz w:val="22"/>
           <w:szCs w:val="22"/>
@@ -15782,14 +15779,2732 @@
         </w:r>
       </w:hyperlink>
     </w:p>
+    <w:p>
+      <w:pPr>
+        <w:pStyle w:val="ListParagraph"/>
+        <w:jc w:val="left"/>
+        <w:rPr>
+          <w:rStyle w:val="Hyperlink"/>
+          <w:rFonts w:asciiTheme="minorHAnsi" w:hAnsiTheme="minorHAnsi" w:cstheme="minorHAnsi"/>
+          <w:sz w:val="22"/>
+          <w:szCs w:val="22"/>
+        </w:rPr>
+      </w:pPr>
+    </w:p>
+    <w:p>
+      <w:pPr>
+        <w:pStyle w:val="ListParagraph"/>
+        <w:jc w:val="left"/>
+        <w:rPr>
+          <w:rFonts w:asciiTheme="minorHAnsi" w:hAnsiTheme="minorHAnsi" w:cstheme="minorHAnsi"/>
+          <w:sz w:val="22"/>
+          <w:szCs w:val="22"/>
+        </w:rPr>
+        <w:sectPr>
+          <w:headerReference w:type="default" r:id="rId23"/>
+          <w:footerReference w:type="default" r:id="rId24"/>
+          <w:headerReference w:type="first" r:id="rId25"/>
+          <w:footerReference w:type="first" r:id="rId26"/>
+          <w:pgSz w:w="12240" w:h="15840" w:code="1"/>
+          <w:pgMar w:top="1440" w:right="1797" w:bottom="1440" w:left="1797" w:header="709" w:footer="709" w:gutter="0"/>
+          <w:pgNumType w:start="0"/>
+          <w:cols w:space="708"/>
+          <w:titlePg/>
+          <w:docGrid w:linePitch="360"/>
+        </w:sectPr>
+      </w:pPr>
+    </w:p>
+    <w:p>
+      <w:pPr>
+        <w:pStyle w:val="Heading2"/>
+      </w:pPr>
+      <w:r>
+        <w:lastRenderedPageBreak/>
+        <w:t>Appendix A – Functional Test Spec</w:t>
+      </w:r>
+    </w:p>
+    <w:p/>
+    <w:tbl>
+      <w:tblPr>
+        <w:tblStyle w:val="TableGrid"/>
+        <w:tblW w:w="0" w:type="auto"/>
+        <w:tblLook w:val="04A0" w:firstRow="1" w:lastRow="0" w:firstColumn="1" w:lastColumn="0" w:noHBand="0" w:noVBand="1"/>
+      </w:tblPr>
+      <w:tblGrid>
+        <w:gridCol w:w="1202"/>
+        <w:gridCol w:w="2948"/>
+        <w:gridCol w:w="2765"/>
+        <w:gridCol w:w="1918"/>
+        <w:gridCol w:w="1108"/>
+        <w:gridCol w:w="1172"/>
+        <w:gridCol w:w="2063"/>
+      </w:tblGrid>
+      <w:tr>
+        <w:trPr>
+          <w:trHeight w:val="300"/>
+        </w:trPr>
+        <w:tc>
+          <w:tcPr>
+            <w:tcW w:w="1540" w:type="dxa"/>
+            <w:hideMark/>
+          </w:tcPr>
+          <w:p>
+            <w:pPr>
+              <w:rPr>
+                <w:rFonts w:asciiTheme="minorHAnsi" w:hAnsiTheme="minorHAnsi" w:cstheme="minorHAnsi"/>
+                <w:b/>
+                <w:bCs/>
+              </w:rPr>
+            </w:pPr>
+            <w:r>
+              <w:rPr>
+                <w:rFonts w:asciiTheme="minorHAnsi" w:hAnsiTheme="minorHAnsi" w:cstheme="minorHAnsi"/>
+                <w:b/>
+                <w:bCs/>
+              </w:rPr>
+              <w:t>Test Case No.</w:t>
+            </w:r>
+          </w:p>
+        </w:tc>
+        <w:tc>
+          <w:tcPr>
+            <w:tcW w:w="3820" w:type="dxa"/>
+            <w:hideMark/>
+          </w:tcPr>
+          <w:p>
+            <w:pPr>
+              <w:rPr>
+                <w:rFonts w:asciiTheme="minorHAnsi" w:hAnsiTheme="minorHAnsi" w:cstheme="minorHAnsi"/>
+                <w:b/>
+                <w:bCs/>
+              </w:rPr>
+            </w:pPr>
+            <w:r>
+              <w:rPr>
+                <w:rFonts w:asciiTheme="minorHAnsi" w:hAnsiTheme="minorHAnsi" w:cstheme="minorHAnsi"/>
+                <w:b/>
+                <w:bCs/>
+              </w:rPr>
+              <w:t>Test Case</w:t>
+            </w:r>
+          </w:p>
+        </w:tc>
+        <w:tc>
+          <w:tcPr>
+            <w:tcW w:w="3560" w:type="dxa"/>
+            <w:hideMark/>
+          </w:tcPr>
+          <w:p>
+            <w:pPr>
+              <w:rPr>
+                <w:rFonts w:asciiTheme="minorHAnsi" w:hAnsiTheme="minorHAnsi" w:cstheme="minorHAnsi"/>
+                <w:b/>
+                <w:bCs/>
+              </w:rPr>
+            </w:pPr>
+            <w:r>
+              <w:rPr>
+                <w:rFonts w:asciiTheme="minorHAnsi" w:hAnsiTheme="minorHAnsi" w:cstheme="minorHAnsi"/>
+                <w:b/>
+                <w:bCs/>
+              </w:rPr>
+              <w:t>Expected Outcome</w:t>
+            </w:r>
+          </w:p>
+        </w:tc>
+        <w:tc>
+          <w:tcPr>
+            <w:tcW w:w="2680" w:type="dxa"/>
+            <w:hideMark/>
+          </w:tcPr>
+          <w:p>
+            <w:pPr>
+              <w:rPr>
+                <w:rFonts w:asciiTheme="minorHAnsi" w:hAnsiTheme="minorHAnsi" w:cstheme="minorHAnsi"/>
+                <w:b/>
+                <w:bCs/>
+              </w:rPr>
+            </w:pPr>
+            <w:r>
+              <w:rPr>
+                <w:rFonts w:asciiTheme="minorHAnsi" w:hAnsiTheme="minorHAnsi" w:cstheme="minorHAnsi"/>
+                <w:b/>
+                <w:bCs/>
+              </w:rPr>
+              <w:t>Test Data</w:t>
+            </w:r>
+          </w:p>
+        </w:tc>
+        <w:tc>
+          <w:tcPr>
+            <w:tcW w:w="1300" w:type="dxa"/>
+            <w:hideMark/>
+          </w:tcPr>
+          <w:p>
+            <w:pPr>
+              <w:rPr>
+                <w:rFonts w:asciiTheme="minorHAnsi" w:hAnsiTheme="minorHAnsi" w:cstheme="minorHAnsi"/>
+                <w:b/>
+                <w:bCs/>
+              </w:rPr>
+            </w:pPr>
+            <w:r>
+              <w:rPr>
+                <w:rFonts w:asciiTheme="minorHAnsi" w:hAnsiTheme="minorHAnsi" w:cstheme="minorHAnsi"/>
+                <w:b/>
+                <w:bCs/>
+              </w:rPr>
+              <w:t>Status</w:t>
+            </w:r>
+          </w:p>
+        </w:tc>
+        <w:tc>
+          <w:tcPr>
+            <w:tcW w:w="1300" w:type="dxa"/>
+            <w:hideMark/>
+          </w:tcPr>
+          <w:p>
+            <w:pPr>
+              <w:rPr>
+                <w:rFonts w:asciiTheme="minorHAnsi" w:hAnsiTheme="minorHAnsi" w:cstheme="minorHAnsi"/>
+                <w:b/>
+                <w:bCs/>
+              </w:rPr>
+            </w:pPr>
+            <w:r>
+              <w:rPr>
+                <w:rFonts w:asciiTheme="minorHAnsi" w:hAnsiTheme="minorHAnsi" w:cstheme="minorHAnsi"/>
+                <w:b/>
+                <w:bCs/>
+              </w:rPr>
+              <w:t>Severity</w:t>
+            </w:r>
+          </w:p>
+        </w:tc>
+        <w:tc>
+          <w:tcPr>
+            <w:tcW w:w="2580" w:type="dxa"/>
+            <w:hideMark/>
+          </w:tcPr>
+          <w:p>
+            <w:pPr>
+              <w:rPr>
+                <w:rFonts w:asciiTheme="minorHAnsi" w:hAnsiTheme="minorHAnsi" w:cstheme="minorHAnsi"/>
+                <w:b/>
+                <w:bCs/>
+              </w:rPr>
+            </w:pPr>
+            <w:r>
+              <w:rPr>
+                <w:rFonts w:asciiTheme="minorHAnsi" w:hAnsiTheme="minorHAnsi" w:cstheme="minorHAnsi"/>
+                <w:b/>
+                <w:bCs/>
+              </w:rPr>
+              <w:t>Comments</w:t>
+            </w:r>
+          </w:p>
+        </w:tc>
+      </w:tr>
+      <w:tr>
+        <w:trPr>
+          <w:trHeight w:val="300"/>
+        </w:trPr>
+        <w:tc>
+          <w:tcPr>
+            <w:tcW w:w="1540" w:type="dxa"/>
+            <w:hideMark/>
+          </w:tcPr>
+          <w:p>
+            <w:pPr>
+              <w:rPr>
+                <w:rFonts w:asciiTheme="minorHAnsi" w:hAnsiTheme="minorHAnsi" w:cstheme="minorHAnsi"/>
+                <w:b/>
+                <w:bCs/>
+              </w:rPr>
+            </w:pPr>
+            <w:r>
+              <w:rPr>
+                <w:rFonts w:asciiTheme="minorHAnsi" w:hAnsiTheme="minorHAnsi" w:cstheme="minorHAnsi"/>
+                <w:b/>
+                <w:bCs/>
+              </w:rPr>
+              <w:t> </w:t>
+            </w:r>
+          </w:p>
+        </w:tc>
+        <w:tc>
+          <w:tcPr>
+            <w:tcW w:w="3820" w:type="dxa"/>
+            <w:hideMark/>
+          </w:tcPr>
+          <w:p>
+            <w:pPr>
+              <w:rPr>
+                <w:rFonts w:asciiTheme="minorHAnsi" w:hAnsiTheme="minorHAnsi" w:cstheme="minorHAnsi"/>
+                <w:b/>
+                <w:bCs/>
+              </w:rPr>
+            </w:pPr>
+            <w:r>
+              <w:rPr>
+                <w:rFonts w:asciiTheme="minorHAnsi" w:hAnsiTheme="minorHAnsi" w:cstheme="minorHAnsi"/>
+                <w:b/>
+                <w:bCs/>
+              </w:rPr>
+              <w:t>Sample Reports and Navigation Links</w:t>
+            </w:r>
+          </w:p>
+        </w:tc>
+        <w:tc>
+          <w:tcPr>
+            <w:tcW w:w="3560" w:type="dxa"/>
+            <w:hideMark/>
+          </w:tcPr>
+          <w:p>
+            <w:pPr>
+              <w:rPr>
+                <w:rFonts w:asciiTheme="minorHAnsi" w:hAnsiTheme="minorHAnsi" w:cstheme="minorHAnsi"/>
+                <w:b/>
+                <w:bCs/>
+              </w:rPr>
+            </w:pPr>
+            <w:r>
+              <w:rPr>
+                <w:rFonts w:asciiTheme="minorHAnsi" w:hAnsiTheme="minorHAnsi" w:cstheme="minorHAnsi"/>
+                <w:b/>
+                <w:bCs/>
+              </w:rPr>
+              <w:t> </w:t>
+            </w:r>
+          </w:p>
+        </w:tc>
+        <w:tc>
+          <w:tcPr>
+            <w:tcW w:w="2680" w:type="dxa"/>
+            <w:hideMark/>
+          </w:tcPr>
+          <w:p>
+            <w:pPr>
+              <w:rPr>
+                <w:rFonts w:asciiTheme="minorHAnsi" w:hAnsiTheme="minorHAnsi" w:cstheme="minorHAnsi"/>
+                <w:b/>
+                <w:bCs/>
+              </w:rPr>
+            </w:pPr>
+            <w:r>
+              <w:rPr>
+                <w:rFonts w:asciiTheme="minorHAnsi" w:hAnsiTheme="minorHAnsi" w:cstheme="minorHAnsi"/>
+                <w:b/>
+                <w:bCs/>
+              </w:rPr>
+              <w:t> </w:t>
+            </w:r>
+          </w:p>
+        </w:tc>
+        <w:tc>
+          <w:tcPr>
+            <w:tcW w:w="1300" w:type="dxa"/>
+            <w:hideMark/>
+          </w:tcPr>
+          <w:p>
+            <w:pPr>
+              <w:rPr>
+                <w:rFonts w:asciiTheme="minorHAnsi" w:hAnsiTheme="minorHAnsi" w:cstheme="minorHAnsi"/>
+                <w:b/>
+                <w:bCs/>
+              </w:rPr>
+            </w:pPr>
+            <w:r>
+              <w:rPr>
+                <w:rFonts w:asciiTheme="minorHAnsi" w:hAnsiTheme="minorHAnsi" w:cstheme="minorHAnsi"/>
+                <w:b/>
+                <w:bCs/>
+              </w:rPr>
+              <w:t> </w:t>
+            </w:r>
+          </w:p>
+        </w:tc>
+        <w:tc>
+          <w:tcPr>
+            <w:tcW w:w="1300" w:type="dxa"/>
+            <w:hideMark/>
+          </w:tcPr>
+          <w:p>
+            <w:pPr>
+              <w:rPr>
+                <w:rFonts w:asciiTheme="minorHAnsi" w:hAnsiTheme="minorHAnsi" w:cstheme="minorHAnsi"/>
+                <w:b/>
+                <w:bCs/>
+              </w:rPr>
+            </w:pPr>
+            <w:r>
+              <w:rPr>
+                <w:rFonts w:asciiTheme="minorHAnsi" w:hAnsiTheme="minorHAnsi" w:cstheme="minorHAnsi"/>
+                <w:b/>
+                <w:bCs/>
+              </w:rPr>
+              <w:t> </w:t>
+            </w:r>
+          </w:p>
+        </w:tc>
+        <w:tc>
+          <w:tcPr>
+            <w:tcW w:w="2580" w:type="dxa"/>
+            <w:hideMark/>
+          </w:tcPr>
+          <w:p>
+            <w:pPr>
+              <w:rPr>
+                <w:rFonts w:asciiTheme="minorHAnsi" w:hAnsiTheme="minorHAnsi" w:cstheme="minorHAnsi"/>
+                <w:b/>
+                <w:bCs/>
+              </w:rPr>
+            </w:pPr>
+            <w:r>
+              <w:rPr>
+                <w:rFonts w:asciiTheme="minorHAnsi" w:hAnsiTheme="minorHAnsi" w:cstheme="minorHAnsi"/>
+                <w:b/>
+                <w:bCs/>
+              </w:rPr>
+              <w:t> </w:t>
+            </w:r>
+          </w:p>
+        </w:tc>
+      </w:tr>
+      <w:tr>
+        <w:trPr>
+          <w:trHeight w:val="1500"/>
+        </w:trPr>
+        <w:tc>
+          <w:tcPr>
+            <w:tcW w:w="1540" w:type="dxa"/>
+            <w:hideMark/>
+          </w:tcPr>
+          <w:p>
+            <w:pPr>
+              <w:rPr>
+                <w:rFonts w:asciiTheme="minorHAnsi" w:hAnsiTheme="minorHAnsi" w:cstheme="minorHAnsi"/>
+              </w:rPr>
+            </w:pPr>
+            <w:r>
+              <w:rPr>
+                <w:rFonts w:asciiTheme="minorHAnsi" w:hAnsiTheme="minorHAnsi" w:cstheme="minorHAnsi"/>
+              </w:rPr>
+              <w:t>1</w:t>
+            </w:r>
+          </w:p>
+        </w:tc>
+        <w:tc>
+          <w:tcPr>
+            <w:tcW w:w="3820" w:type="dxa"/>
+            <w:hideMark/>
+          </w:tcPr>
+          <w:p>
+            <w:pPr>
+              <w:rPr>
+                <w:rFonts w:asciiTheme="minorHAnsi" w:hAnsiTheme="minorHAnsi" w:cstheme="minorHAnsi"/>
+              </w:rPr>
+            </w:pPr>
+            <w:r>
+              <w:rPr>
+                <w:rFonts w:asciiTheme="minorHAnsi" w:hAnsiTheme="minorHAnsi" w:cstheme="minorHAnsi"/>
+              </w:rPr>
+              <w:t>Verify the user is presented with a home page containing 4 links to sample reports as well as drop-down lists for 'Election Type',  'Election Year' and Ward Number</w:t>
+            </w:r>
+          </w:p>
+        </w:tc>
+        <w:tc>
+          <w:tcPr>
+            <w:tcW w:w="3560" w:type="dxa"/>
+            <w:hideMark/>
+          </w:tcPr>
+          <w:p>
+            <w:pPr>
+              <w:rPr>
+                <w:rFonts w:asciiTheme="minorHAnsi" w:hAnsiTheme="minorHAnsi" w:cstheme="minorHAnsi"/>
+              </w:rPr>
+            </w:pPr>
+            <w:r>
+              <w:rPr>
+                <w:rFonts w:asciiTheme="minorHAnsi" w:hAnsiTheme="minorHAnsi" w:cstheme="minorHAnsi"/>
+              </w:rPr>
+              <w:t>The home page is displayed successfully with all required links.</w:t>
+            </w:r>
+          </w:p>
+        </w:tc>
+        <w:tc>
+          <w:tcPr>
+            <w:tcW w:w="2680" w:type="dxa"/>
+            <w:hideMark/>
+          </w:tcPr>
+          <w:p>
+            <w:pPr>
+              <w:rPr>
+                <w:rFonts w:asciiTheme="minorHAnsi" w:hAnsiTheme="minorHAnsi" w:cstheme="minorHAnsi"/>
+              </w:rPr>
+            </w:pPr>
+            <w:r>
+              <w:rPr>
+                <w:rFonts w:asciiTheme="minorHAnsi" w:hAnsiTheme="minorHAnsi" w:cstheme="minorHAnsi"/>
+              </w:rPr>
+              <w:t> </w:t>
+            </w:r>
+          </w:p>
+        </w:tc>
+        <w:tc>
+          <w:tcPr>
+            <w:tcW w:w="1300" w:type="dxa"/>
+            <w:hideMark/>
+          </w:tcPr>
+          <w:p>
+            <w:pPr>
+              <w:rPr>
+                <w:rFonts w:asciiTheme="minorHAnsi" w:hAnsiTheme="minorHAnsi" w:cstheme="minorHAnsi"/>
+              </w:rPr>
+            </w:pPr>
+            <w:r>
+              <w:rPr>
+                <w:rFonts w:asciiTheme="minorHAnsi" w:hAnsiTheme="minorHAnsi" w:cstheme="minorHAnsi"/>
+              </w:rPr>
+              <w:t> </w:t>
+            </w:r>
+          </w:p>
+        </w:tc>
+        <w:tc>
+          <w:tcPr>
+            <w:tcW w:w="1300" w:type="dxa"/>
+            <w:hideMark/>
+          </w:tcPr>
+          <w:p>
+            <w:pPr>
+              <w:rPr>
+                <w:rFonts w:asciiTheme="minorHAnsi" w:hAnsiTheme="minorHAnsi" w:cstheme="minorHAnsi"/>
+              </w:rPr>
+            </w:pPr>
+            <w:r>
+              <w:rPr>
+                <w:rFonts w:asciiTheme="minorHAnsi" w:hAnsiTheme="minorHAnsi" w:cstheme="minorHAnsi"/>
+              </w:rPr>
+              <w:t> </w:t>
+            </w:r>
+          </w:p>
+        </w:tc>
+        <w:tc>
+          <w:tcPr>
+            <w:tcW w:w="2580" w:type="dxa"/>
+            <w:hideMark/>
+          </w:tcPr>
+          <w:p>
+            <w:pPr>
+              <w:rPr>
+                <w:rFonts w:asciiTheme="minorHAnsi" w:hAnsiTheme="minorHAnsi" w:cstheme="minorHAnsi"/>
+              </w:rPr>
+            </w:pPr>
+            <w:r>
+              <w:rPr>
+                <w:rFonts w:asciiTheme="minorHAnsi" w:hAnsiTheme="minorHAnsi" w:cstheme="minorHAnsi"/>
+              </w:rPr>
+              <w:t> </w:t>
+            </w:r>
+          </w:p>
+        </w:tc>
+      </w:tr>
+      <w:tr>
+        <w:trPr>
+          <w:trHeight w:val="1500"/>
+        </w:trPr>
+        <w:tc>
+          <w:tcPr>
+            <w:tcW w:w="1540" w:type="dxa"/>
+            <w:hideMark/>
+          </w:tcPr>
+          <w:p>
+            <w:pPr>
+              <w:rPr>
+                <w:rFonts w:asciiTheme="minorHAnsi" w:hAnsiTheme="minorHAnsi" w:cstheme="minorHAnsi"/>
+              </w:rPr>
+            </w:pPr>
+            <w:r>
+              <w:rPr>
+                <w:rFonts w:asciiTheme="minorHAnsi" w:hAnsiTheme="minorHAnsi" w:cstheme="minorHAnsi"/>
+              </w:rPr>
+              <w:t>2</w:t>
+            </w:r>
+          </w:p>
+        </w:tc>
+        <w:tc>
+          <w:tcPr>
+            <w:tcW w:w="3820" w:type="dxa"/>
+            <w:hideMark/>
+          </w:tcPr>
+          <w:p>
+            <w:pPr>
+              <w:rPr>
+                <w:rFonts w:asciiTheme="minorHAnsi" w:hAnsiTheme="minorHAnsi" w:cstheme="minorHAnsi"/>
+              </w:rPr>
+            </w:pPr>
+            <w:r>
+              <w:rPr>
+                <w:rFonts w:asciiTheme="minorHAnsi" w:hAnsiTheme="minorHAnsi" w:cstheme="minorHAnsi"/>
+              </w:rPr>
+              <w:t xml:space="preserve">Verify the </w:t>
+            </w:r>
+            <w:proofErr w:type="spellStart"/>
+            <w:r>
+              <w:rPr>
+                <w:rFonts w:asciiTheme="minorHAnsi" w:hAnsiTheme="minorHAnsi" w:cstheme="minorHAnsi"/>
+              </w:rPr>
+              <w:t>the</w:t>
+            </w:r>
+            <w:proofErr w:type="spellEnd"/>
+            <w:r>
+              <w:rPr>
+                <w:rFonts w:asciiTheme="minorHAnsi" w:hAnsiTheme="minorHAnsi" w:cstheme="minorHAnsi"/>
+              </w:rPr>
+              <w:t xml:space="preserve"> Sample Reports are divided into two sections with two reports in each section</w:t>
+            </w:r>
+            <w:proofErr w:type="gramStart"/>
+            <w:r>
+              <w:rPr>
+                <w:rFonts w:asciiTheme="minorHAnsi" w:hAnsiTheme="minorHAnsi" w:cstheme="minorHAnsi"/>
+              </w:rPr>
+              <w:t>:</w:t>
+            </w:r>
+            <w:proofErr w:type="gramEnd"/>
+            <w:r>
+              <w:rPr>
+                <w:rFonts w:asciiTheme="minorHAnsi" w:hAnsiTheme="minorHAnsi" w:cstheme="minorHAnsi"/>
+              </w:rPr>
+              <w:br/>
+              <w:t>1. Campaign Contributions</w:t>
+            </w:r>
+            <w:r>
+              <w:rPr>
+                <w:rFonts w:asciiTheme="minorHAnsi" w:hAnsiTheme="minorHAnsi" w:cstheme="minorHAnsi"/>
+              </w:rPr>
+              <w:br/>
+              <w:t>2. Election Results</w:t>
+            </w:r>
+          </w:p>
+        </w:tc>
+        <w:tc>
+          <w:tcPr>
+            <w:tcW w:w="3560" w:type="dxa"/>
+            <w:hideMark/>
+          </w:tcPr>
+          <w:p>
+            <w:pPr>
+              <w:rPr>
+                <w:rFonts w:asciiTheme="minorHAnsi" w:hAnsiTheme="minorHAnsi" w:cstheme="minorHAnsi"/>
+              </w:rPr>
+            </w:pPr>
+            <w:r>
+              <w:rPr>
+                <w:rFonts w:asciiTheme="minorHAnsi" w:hAnsiTheme="minorHAnsi" w:cstheme="minorHAnsi"/>
+              </w:rPr>
+              <w:t>The Sample Reports are divided into two sections with two reports in each section</w:t>
+            </w:r>
+          </w:p>
+        </w:tc>
+        <w:tc>
+          <w:tcPr>
+            <w:tcW w:w="2680" w:type="dxa"/>
+            <w:hideMark/>
+          </w:tcPr>
+          <w:p>
+            <w:pPr>
+              <w:rPr>
+                <w:rFonts w:asciiTheme="minorHAnsi" w:hAnsiTheme="minorHAnsi" w:cstheme="minorHAnsi"/>
+              </w:rPr>
+            </w:pPr>
+            <w:r>
+              <w:rPr>
+                <w:rFonts w:asciiTheme="minorHAnsi" w:hAnsiTheme="minorHAnsi" w:cstheme="minorHAnsi"/>
+              </w:rPr>
+              <w:t> </w:t>
+            </w:r>
+          </w:p>
+        </w:tc>
+        <w:tc>
+          <w:tcPr>
+            <w:tcW w:w="1300" w:type="dxa"/>
+            <w:hideMark/>
+          </w:tcPr>
+          <w:p>
+            <w:pPr>
+              <w:rPr>
+                <w:rFonts w:asciiTheme="minorHAnsi" w:hAnsiTheme="minorHAnsi" w:cstheme="minorHAnsi"/>
+              </w:rPr>
+            </w:pPr>
+            <w:r>
+              <w:rPr>
+                <w:rFonts w:asciiTheme="minorHAnsi" w:hAnsiTheme="minorHAnsi" w:cstheme="minorHAnsi"/>
+              </w:rPr>
+              <w:t> </w:t>
+            </w:r>
+          </w:p>
+        </w:tc>
+        <w:tc>
+          <w:tcPr>
+            <w:tcW w:w="1300" w:type="dxa"/>
+            <w:hideMark/>
+          </w:tcPr>
+          <w:p>
+            <w:pPr>
+              <w:rPr>
+                <w:rFonts w:asciiTheme="minorHAnsi" w:hAnsiTheme="minorHAnsi" w:cstheme="minorHAnsi"/>
+              </w:rPr>
+            </w:pPr>
+            <w:r>
+              <w:rPr>
+                <w:rFonts w:asciiTheme="minorHAnsi" w:hAnsiTheme="minorHAnsi" w:cstheme="minorHAnsi"/>
+              </w:rPr>
+              <w:t> </w:t>
+            </w:r>
+          </w:p>
+        </w:tc>
+        <w:tc>
+          <w:tcPr>
+            <w:tcW w:w="2580" w:type="dxa"/>
+            <w:hideMark/>
+          </w:tcPr>
+          <w:p>
+            <w:pPr>
+              <w:rPr>
+                <w:rFonts w:asciiTheme="minorHAnsi" w:hAnsiTheme="minorHAnsi" w:cstheme="minorHAnsi"/>
+              </w:rPr>
+            </w:pPr>
+            <w:r>
+              <w:rPr>
+                <w:rFonts w:asciiTheme="minorHAnsi" w:hAnsiTheme="minorHAnsi" w:cstheme="minorHAnsi"/>
+              </w:rPr>
+              <w:t> </w:t>
+            </w:r>
+          </w:p>
+        </w:tc>
+      </w:tr>
+      <w:tr>
+        <w:trPr>
+          <w:trHeight w:val="1800"/>
+        </w:trPr>
+        <w:tc>
+          <w:tcPr>
+            <w:tcW w:w="1540" w:type="dxa"/>
+            <w:hideMark/>
+          </w:tcPr>
+          <w:p>
+            <w:pPr>
+              <w:rPr>
+                <w:rFonts w:asciiTheme="minorHAnsi" w:hAnsiTheme="minorHAnsi" w:cstheme="minorHAnsi"/>
+              </w:rPr>
+            </w:pPr>
+            <w:r>
+              <w:rPr>
+                <w:rFonts w:asciiTheme="minorHAnsi" w:hAnsiTheme="minorHAnsi" w:cstheme="minorHAnsi"/>
+              </w:rPr>
+              <w:lastRenderedPageBreak/>
+              <w:t>3</w:t>
+            </w:r>
+          </w:p>
+        </w:tc>
+        <w:tc>
+          <w:tcPr>
+            <w:tcW w:w="3820" w:type="dxa"/>
+            <w:hideMark/>
+          </w:tcPr>
+          <w:p>
+            <w:pPr>
+              <w:rPr>
+                <w:rFonts w:asciiTheme="minorHAnsi" w:hAnsiTheme="minorHAnsi" w:cstheme="minorHAnsi"/>
+              </w:rPr>
+            </w:pPr>
+            <w:r>
+              <w:rPr>
+                <w:rFonts w:asciiTheme="minorHAnsi" w:hAnsiTheme="minorHAnsi" w:cstheme="minorHAnsi"/>
+              </w:rPr>
+              <w:t>If the user selects Report 1 under Campaign Contributions, verify the report lists people from Ward 2 who made cash-only contributions to candidates in the 2010 Mayoral elections.</w:t>
+            </w:r>
+          </w:p>
+        </w:tc>
+        <w:tc>
+          <w:tcPr>
+            <w:tcW w:w="3560" w:type="dxa"/>
+            <w:hideMark/>
+          </w:tcPr>
+          <w:p>
+            <w:pPr>
+              <w:rPr>
+                <w:rFonts w:asciiTheme="minorHAnsi" w:hAnsiTheme="minorHAnsi" w:cstheme="minorHAnsi"/>
+              </w:rPr>
+            </w:pPr>
+            <w:r>
+              <w:rPr>
+                <w:rFonts w:asciiTheme="minorHAnsi" w:hAnsiTheme="minorHAnsi" w:cstheme="minorHAnsi"/>
+              </w:rPr>
+              <w:t>The correct report is displayed.</w:t>
+            </w:r>
+          </w:p>
+        </w:tc>
+        <w:tc>
+          <w:tcPr>
+            <w:tcW w:w="2680" w:type="dxa"/>
+            <w:hideMark/>
+          </w:tcPr>
+          <w:p>
+            <w:pPr>
+              <w:rPr>
+                <w:rFonts w:asciiTheme="minorHAnsi" w:hAnsiTheme="minorHAnsi" w:cstheme="minorHAnsi"/>
+              </w:rPr>
+            </w:pPr>
+            <w:r>
+              <w:rPr>
+                <w:rFonts w:asciiTheme="minorHAnsi" w:hAnsiTheme="minorHAnsi" w:cstheme="minorHAnsi"/>
+              </w:rPr>
+              <w:t> </w:t>
+            </w:r>
+          </w:p>
+        </w:tc>
+        <w:tc>
+          <w:tcPr>
+            <w:tcW w:w="1300" w:type="dxa"/>
+            <w:hideMark/>
+          </w:tcPr>
+          <w:p>
+            <w:pPr>
+              <w:rPr>
+                <w:rFonts w:asciiTheme="minorHAnsi" w:hAnsiTheme="minorHAnsi" w:cstheme="minorHAnsi"/>
+              </w:rPr>
+            </w:pPr>
+            <w:r>
+              <w:rPr>
+                <w:rFonts w:asciiTheme="minorHAnsi" w:hAnsiTheme="minorHAnsi" w:cstheme="minorHAnsi"/>
+              </w:rPr>
+              <w:t> </w:t>
+            </w:r>
+          </w:p>
+        </w:tc>
+        <w:tc>
+          <w:tcPr>
+            <w:tcW w:w="1300" w:type="dxa"/>
+            <w:hideMark/>
+          </w:tcPr>
+          <w:p>
+            <w:pPr>
+              <w:rPr>
+                <w:rFonts w:asciiTheme="minorHAnsi" w:hAnsiTheme="minorHAnsi" w:cstheme="minorHAnsi"/>
+              </w:rPr>
+            </w:pPr>
+            <w:r>
+              <w:rPr>
+                <w:rFonts w:asciiTheme="minorHAnsi" w:hAnsiTheme="minorHAnsi" w:cstheme="minorHAnsi"/>
+              </w:rPr>
+              <w:t> </w:t>
+            </w:r>
+          </w:p>
+        </w:tc>
+        <w:tc>
+          <w:tcPr>
+            <w:tcW w:w="2580" w:type="dxa"/>
+            <w:hideMark/>
+          </w:tcPr>
+          <w:p>
+            <w:pPr>
+              <w:rPr>
+                <w:rFonts w:asciiTheme="minorHAnsi" w:hAnsiTheme="minorHAnsi" w:cstheme="minorHAnsi"/>
+              </w:rPr>
+            </w:pPr>
+            <w:r>
+              <w:rPr>
+                <w:rFonts w:asciiTheme="minorHAnsi" w:hAnsiTheme="minorHAnsi" w:cstheme="minorHAnsi"/>
+              </w:rPr>
+              <w:t> </w:t>
+            </w:r>
+          </w:p>
+        </w:tc>
+      </w:tr>
+      <w:tr>
+        <w:trPr>
+          <w:trHeight w:val="1500"/>
+        </w:trPr>
+        <w:tc>
+          <w:tcPr>
+            <w:tcW w:w="1540" w:type="dxa"/>
+            <w:hideMark/>
+          </w:tcPr>
+          <w:p>
+            <w:pPr>
+              <w:rPr>
+                <w:rFonts w:asciiTheme="minorHAnsi" w:hAnsiTheme="minorHAnsi" w:cstheme="minorHAnsi"/>
+              </w:rPr>
+            </w:pPr>
+            <w:r>
+              <w:rPr>
+                <w:rFonts w:asciiTheme="minorHAnsi" w:hAnsiTheme="minorHAnsi" w:cstheme="minorHAnsi"/>
+              </w:rPr>
+              <w:t>4</w:t>
+            </w:r>
+          </w:p>
+        </w:tc>
+        <w:tc>
+          <w:tcPr>
+            <w:tcW w:w="3820" w:type="dxa"/>
+            <w:hideMark/>
+          </w:tcPr>
+          <w:p>
+            <w:pPr>
+              <w:rPr>
+                <w:rFonts w:asciiTheme="minorHAnsi" w:hAnsiTheme="minorHAnsi" w:cstheme="minorHAnsi"/>
+              </w:rPr>
+            </w:pPr>
+            <w:r>
+              <w:rPr>
+                <w:rFonts w:asciiTheme="minorHAnsi" w:hAnsiTheme="minorHAnsi" w:cstheme="minorHAnsi"/>
+              </w:rPr>
+              <w:t>If the user selects Report 2 under Campaign Contributions, verify the report lists contributions from Ward 1 up to a value of $500 in the 2006 Council elections.</w:t>
+            </w:r>
+          </w:p>
+        </w:tc>
+        <w:tc>
+          <w:tcPr>
+            <w:tcW w:w="3560" w:type="dxa"/>
+            <w:hideMark/>
+          </w:tcPr>
+          <w:p>
+            <w:pPr>
+              <w:rPr>
+                <w:rFonts w:asciiTheme="minorHAnsi" w:hAnsiTheme="minorHAnsi" w:cstheme="minorHAnsi"/>
+              </w:rPr>
+            </w:pPr>
+            <w:r>
+              <w:rPr>
+                <w:rFonts w:asciiTheme="minorHAnsi" w:hAnsiTheme="minorHAnsi" w:cstheme="minorHAnsi"/>
+              </w:rPr>
+              <w:t>The correct report is displayed.</w:t>
+            </w:r>
+          </w:p>
+        </w:tc>
+        <w:tc>
+          <w:tcPr>
+            <w:tcW w:w="2680" w:type="dxa"/>
+            <w:hideMark/>
+          </w:tcPr>
+          <w:p>
+            <w:pPr>
+              <w:rPr>
+                <w:rFonts w:asciiTheme="minorHAnsi" w:hAnsiTheme="minorHAnsi" w:cstheme="minorHAnsi"/>
+              </w:rPr>
+            </w:pPr>
+            <w:r>
+              <w:rPr>
+                <w:rFonts w:asciiTheme="minorHAnsi" w:hAnsiTheme="minorHAnsi" w:cstheme="minorHAnsi"/>
+              </w:rPr>
+              <w:t> </w:t>
+            </w:r>
+          </w:p>
+        </w:tc>
+        <w:tc>
+          <w:tcPr>
+            <w:tcW w:w="1300" w:type="dxa"/>
+            <w:hideMark/>
+          </w:tcPr>
+          <w:p>
+            <w:pPr>
+              <w:rPr>
+                <w:rFonts w:asciiTheme="minorHAnsi" w:hAnsiTheme="minorHAnsi" w:cstheme="minorHAnsi"/>
+              </w:rPr>
+            </w:pPr>
+            <w:r>
+              <w:rPr>
+                <w:rFonts w:asciiTheme="minorHAnsi" w:hAnsiTheme="minorHAnsi" w:cstheme="minorHAnsi"/>
+              </w:rPr>
+              <w:t> </w:t>
+            </w:r>
+          </w:p>
+        </w:tc>
+        <w:tc>
+          <w:tcPr>
+            <w:tcW w:w="1300" w:type="dxa"/>
+            <w:hideMark/>
+          </w:tcPr>
+          <w:p>
+            <w:pPr>
+              <w:rPr>
+                <w:rFonts w:asciiTheme="minorHAnsi" w:hAnsiTheme="minorHAnsi" w:cstheme="minorHAnsi"/>
+              </w:rPr>
+            </w:pPr>
+            <w:r>
+              <w:rPr>
+                <w:rFonts w:asciiTheme="minorHAnsi" w:hAnsiTheme="minorHAnsi" w:cstheme="minorHAnsi"/>
+              </w:rPr>
+              <w:t> </w:t>
+            </w:r>
+          </w:p>
+        </w:tc>
+        <w:tc>
+          <w:tcPr>
+            <w:tcW w:w="2580" w:type="dxa"/>
+            <w:hideMark/>
+          </w:tcPr>
+          <w:p>
+            <w:pPr>
+              <w:rPr>
+                <w:rFonts w:asciiTheme="minorHAnsi" w:hAnsiTheme="minorHAnsi" w:cstheme="minorHAnsi"/>
+              </w:rPr>
+            </w:pPr>
+            <w:r>
+              <w:rPr>
+                <w:rFonts w:asciiTheme="minorHAnsi" w:hAnsiTheme="minorHAnsi" w:cstheme="minorHAnsi"/>
+              </w:rPr>
+              <w:t> </w:t>
+            </w:r>
+          </w:p>
+        </w:tc>
+      </w:tr>
+      <w:tr>
+        <w:trPr>
+          <w:trHeight w:val="1500"/>
+        </w:trPr>
+        <w:tc>
+          <w:tcPr>
+            <w:tcW w:w="1540" w:type="dxa"/>
+            <w:hideMark/>
+          </w:tcPr>
+          <w:p>
+            <w:pPr>
+              <w:rPr>
+                <w:rFonts w:asciiTheme="minorHAnsi" w:hAnsiTheme="minorHAnsi" w:cstheme="minorHAnsi"/>
+              </w:rPr>
+            </w:pPr>
+            <w:r>
+              <w:rPr>
+                <w:rFonts w:asciiTheme="minorHAnsi" w:hAnsiTheme="minorHAnsi" w:cstheme="minorHAnsi"/>
+              </w:rPr>
+              <w:t>5</w:t>
+            </w:r>
+          </w:p>
+        </w:tc>
+        <w:tc>
+          <w:tcPr>
+            <w:tcW w:w="3820" w:type="dxa"/>
+            <w:hideMark/>
+          </w:tcPr>
+          <w:p>
+            <w:pPr>
+              <w:rPr>
+                <w:rFonts w:asciiTheme="minorHAnsi" w:hAnsiTheme="minorHAnsi" w:cstheme="minorHAnsi"/>
+              </w:rPr>
+            </w:pPr>
+            <w:r>
+              <w:rPr>
+                <w:rFonts w:asciiTheme="minorHAnsi" w:hAnsiTheme="minorHAnsi" w:cstheme="minorHAnsi"/>
+              </w:rPr>
+              <w:t>If the user selects Report 1 under Election Results, verify the report lists the number of votes for each candidate in Ward 21 during the 2010 Mayoral elections.</w:t>
+            </w:r>
+          </w:p>
+        </w:tc>
+        <w:tc>
+          <w:tcPr>
+            <w:tcW w:w="3560" w:type="dxa"/>
+            <w:hideMark/>
+          </w:tcPr>
+          <w:p>
+            <w:pPr>
+              <w:rPr>
+                <w:rFonts w:asciiTheme="minorHAnsi" w:hAnsiTheme="minorHAnsi" w:cstheme="minorHAnsi"/>
+              </w:rPr>
+            </w:pPr>
+            <w:r>
+              <w:rPr>
+                <w:rFonts w:asciiTheme="minorHAnsi" w:hAnsiTheme="minorHAnsi" w:cstheme="minorHAnsi"/>
+              </w:rPr>
+              <w:t>The correct report is displayed.</w:t>
+            </w:r>
+          </w:p>
+        </w:tc>
+        <w:tc>
+          <w:tcPr>
+            <w:tcW w:w="2680" w:type="dxa"/>
+            <w:hideMark/>
+          </w:tcPr>
+          <w:p>
+            <w:pPr>
+              <w:rPr>
+                <w:rFonts w:asciiTheme="minorHAnsi" w:hAnsiTheme="minorHAnsi" w:cstheme="minorHAnsi"/>
+              </w:rPr>
+            </w:pPr>
+            <w:r>
+              <w:rPr>
+                <w:rFonts w:asciiTheme="minorHAnsi" w:hAnsiTheme="minorHAnsi" w:cstheme="minorHAnsi"/>
+              </w:rPr>
+              <w:t> </w:t>
+            </w:r>
+          </w:p>
+        </w:tc>
+        <w:tc>
+          <w:tcPr>
+            <w:tcW w:w="1300" w:type="dxa"/>
+            <w:hideMark/>
+          </w:tcPr>
+          <w:p>
+            <w:pPr>
+              <w:rPr>
+                <w:rFonts w:asciiTheme="minorHAnsi" w:hAnsiTheme="minorHAnsi" w:cstheme="minorHAnsi"/>
+              </w:rPr>
+            </w:pPr>
+            <w:r>
+              <w:rPr>
+                <w:rFonts w:asciiTheme="minorHAnsi" w:hAnsiTheme="minorHAnsi" w:cstheme="minorHAnsi"/>
+              </w:rPr>
+              <w:t> </w:t>
+            </w:r>
+          </w:p>
+        </w:tc>
+        <w:tc>
+          <w:tcPr>
+            <w:tcW w:w="1300" w:type="dxa"/>
+            <w:hideMark/>
+          </w:tcPr>
+          <w:p>
+            <w:pPr>
+              <w:rPr>
+                <w:rFonts w:asciiTheme="minorHAnsi" w:hAnsiTheme="minorHAnsi" w:cstheme="minorHAnsi"/>
+              </w:rPr>
+            </w:pPr>
+            <w:r>
+              <w:rPr>
+                <w:rFonts w:asciiTheme="minorHAnsi" w:hAnsiTheme="minorHAnsi" w:cstheme="minorHAnsi"/>
+              </w:rPr>
+              <w:t> </w:t>
+            </w:r>
+          </w:p>
+        </w:tc>
+        <w:tc>
+          <w:tcPr>
+            <w:tcW w:w="2580" w:type="dxa"/>
+            <w:hideMark/>
+          </w:tcPr>
+          <w:p>
+            <w:pPr>
+              <w:rPr>
+                <w:rFonts w:asciiTheme="minorHAnsi" w:hAnsiTheme="minorHAnsi" w:cstheme="minorHAnsi"/>
+              </w:rPr>
+            </w:pPr>
+            <w:r>
+              <w:rPr>
+                <w:rFonts w:asciiTheme="minorHAnsi" w:hAnsiTheme="minorHAnsi" w:cstheme="minorHAnsi"/>
+              </w:rPr>
+              <w:t> </w:t>
+            </w:r>
+          </w:p>
+        </w:tc>
+      </w:tr>
+      <w:tr>
+        <w:trPr>
+          <w:trHeight w:val="1200"/>
+        </w:trPr>
+        <w:tc>
+          <w:tcPr>
+            <w:tcW w:w="1540" w:type="dxa"/>
+            <w:hideMark/>
+          </w:tcPr>
+          <w:p>
+            <w:pPr>
+              <w:rPr>
+                <w:rFonts w:asciiTheme="minorHAnsi" w:hAnsiTheme="minorHAnsi" w:cstheme="minorHAnsi"/>
+              </w:rPr>
+            </w:pPr>
+            <w:r>
+              <w:rPr>
+                <w:rFonts w:asciiTheme="minorHAnsi" w:hAnsiTheme="minorHAnsi" w:cstheme="minorHAnsi"/>
+              </w:rPr>
+              <w:lastRenderedPageBreak/>
+              <w:t>6</w:t>
+            </w:r>
+          </w:p>
+        </w:tc>
+        <w:tc>
+          <w:tcPr>
+            <w:tcW w:w="3820" w:type="dxa"/>
+            <w:hideMark/>
+          </w:tcPr>
+          <w:p>
+            <w:pPr>
+              <w:rPr>
+                <w:rFonts w:asciiTheme="minorHAnsi" w:hAnsiTheme="minorHAnsi" w:cstheme="minorHAnsi"/>
+              </w:rPr>
+            </w:pPr>
+            <w:r>
+              <w:rPr>
+                <w:rFonts w:asciiTheme="minorHAnsi" w:hAnsiTheme="minorHAnsi" w:cstheme="minorHAnsi"/>
+              </w:rPr>
+              <w:t>If the user selects Report 2 under Election Results, verify the report lists all Candidates who received 5000 votes or higher.</w:t>
+            </w:r>
+          </w:p>
+        </w:tc>
+        <w:tc>
+          <w:tcPr>
+            <w:tcW w:w="3560" w:type="dxa"/>
+            <w:hideMark/>
+          </w:tcPr>
+          <w:p>
+            <w:pPr>
+              <w:rPr>
+                <w:rFonts w:asciiTheme="minorHAnsi" w:hAnsiTheme="minorHAnsi" w:cstheme="minorHAnsi"/>
+              </w:rPr>
+            </w:pPr>
+            <w:r>
+              <w:rPr>
+                <w:rFonts w:asciiTheme="minorHAnsi" w:hAnsiTheme="minorHAnsi" w:cstheme="minorHAnsi"/>
+              </w:rPr>
+              <w:t>The correct report is displayed.</w:t>
+            </w:r>
+          </w:p>
+        </w:tc>
+        <w:tc>
+          <w:tcPr>
+            <w:tcW w:w="2680" w:type="dxa"/>
+            <w:hideMark/>
+          </w:tcPr>
+          <w:p>
+            <w:pPr>
+              <w:rPr>
+                <w:rFonts w:asciiTheme="minorHAnsi" w:hAnsiTheme="minorHAnsi" w:cstheme="minorHAnsi"/>
+              </w:rPr>
+            </w:pPr>
+            <w:r>
+              <w:rPr>
+                <w:rFonts w:asciiTheme="minorHAnsi" w:hAnsiTheme="minorHAnsi" w:cstheme="minorHAnsi"/>
+              </w:rPr>
+              <w:t> </w:t>
+            </w:r>
+          </w:p>
+        </w:tc>
+        <w:tc>
+          <w:tcPr>
+            <w:tcW w:w="1300" w:type="dxa"/>
+            <w:hideMark/>
+          </w:tcPr>
+          <w:p>
+            <w:pPr>
+              <w:rPr>
+                <w:rFonts w:asciiTheme="minorHAnsi" w:hAnsiTheme="minorHAnsi" w:cstheme="minorHAnsi"/>
+              </w:rPr>
+            </w:pPr>
+            <w:r>
+              <w:rPr>
+                <w:rFonts w:asciiTheme="minorHAnsi" w:hAnsiTheme="minorHAnsi" w:cstheme="minorHAnsi"/>
+              </w:rPr>
+              <w:t> </w:t>
+            </w:r>
+          </w:p>
+        </w:tc>
+        <w:tc>
+          <w:tcPr>
+            <w:tcW w:w="1300" w:type="dxa"/>
+            <w:hideMark/>
+          </w:tcPr>
+          <w:p>
+            <w:pPr>
+              <w:rPr>
+                <w:rFonts w:asciiTheme="minorHAnsi" w:hAnsiTheme="minorHAnsi" w:cstheme="minorHAnsi"/>
+              </w:rPr>
+            </w:pPr>
+            <w:r>
+              <w:rPr>
+                <w:rFonts w:asciiTheme="minorHAnsi" w:hAnsiTheme="minorHAnsi" w:cstheme="minorHAnsi"/>
+              </w:rPr>
+              <w:t> </w:t>
+            </w:r>
+          </w:p>
+        </w:tc>
+        <w:tc>
+          <w:tcPr>
+            <w:tcW w:w="2580" w:type="dxa"/>
+            <w:hideMark/>
+          </w:tcPr>
+          <w:p>
+            <w:pPr>
+              <w:rPr>
+                <w:rFonts w:asciiTheme="minorHAnsi" w:hAnsiTheme="minorHAnsi" w:cstheme="minorHAnsi"/>
+              </w:rPr>
+            </w:pPr>
+            <w:r>
+              <w:rPr>
+                <w:rFonts w:asciiTheme="minorHAnsi" w:hAnsiTheme="minorHAnsi" w:cstheme="minorHAnsi"/>
+              </w:rPr>
+              <w:t> </w:t>
+            </w:r>
+          </w:p>
+        </w:tc>
+      </w:tr>
+      <w:tr>
+        <w:trPr>
+          <w:trHeight w:val="900"/>
+        </w:trPr>
+        <w:tc>
+          <w:tcPr>
+            <w:tcW w:w="1540" w:type="dxa"/>
+            <w:hideMark/>
+          </w:tcPr>
+          <w:p>
+            <w:pPr>
+              <w:rPr>
+                <w:rFonts w:asciiTheme="minorHAnsi" w:hAnsiTheme="minorHAnsi" w:cstheme="minorHAnsi"/>
+              </w:rPr>
+            </w:pPr>
+            <w:r>
+              <w:rPr>
+                <w:rFonts w:asciiTheme="minorHAnsi" w:hAnsiTheme="minorHAnsi" w:cstheme="minorHAnsi"/>
+              </w:rPr>
+              <w:t>7</w:t>
+            </w:r>
+          </w:p>
+        </w:tc>
+        <w:tc>
+          <w:tcPr>
+            <w:tcW w:w="3820" w:type="dxa"/>
+            <w:hideMark/>
+          </w:tcPr>
+          <w:p>
+            <w:pPr>
+              <w:rPr>
+                <w:rFonts w:asciiTheme="minorHAnsi" w:hAnsiTheme="minorHAnsi" w:cstheme="minorHAnsi"/>
+              </w:rPr>
+            </w:pPr>
+            <w:r>
+              <w:rPr>
+                <w:rFonts w:asciiTheme="minorHAnsi" w:hAnsiTheme="minorHAnsi" w:cstheme="minorHAnsi"/>
+              </w:rPr>
+              <w:t>Verify that in the case of each report, the user is re-directed to a new page.</w:t>
+            </w:r>
+          </w:p>
+        </w:tc>
+        <w:tc>
+          <w:tcPr>
+            <w:tcW w:w="3560" w:type="dxa"/>
+            <w:hideMark/>
+          </w:tcPr>
+          <w:p>
+            <w:pPr>
+              <w:rPr>
+                <w:rFonts w:asciiTheme="minorHAnsi" w:hAnsiTheme="minorHAnsi" w:cstheme="minorHAnsi"/>
+              </w:rPr>
+            </w:pPr>
+            <w:r>
+              <w:rPr>
+                <w:rFonts w:asciiTheme="minorHAnsi" w:hAnsiTheme="minorHAnsi" w:cstheme="minorHAnsi"/>
+              </w:rPr>
+              <w:t>The user is re-directed to a new page when a Sample Report link is selected.</w:t>
+            </w:r>
+          </w:p>
+        </w:tc>
+        <w:tc>
+          <w:tcPr>
+            <w:tcW w:w="2680" w:type="dxa"/>
+            <w:hideMark/>
+          </w:tcPr>
+          <w:p>
+            <w:pPr>
+              <w:rPr>
+                <w:rFonts w:asciiTheme="minorHAnsi" w:hAnsiTheme="minorHAnsi" w:cstheme="minorHAnsi"/>
+              </w:rPr>
+            </w:pPr>
+            <w:r>
+              <w:rPr>
+                <w:rFonts w:asciiTheme="minorHAnsi" w:hAnsiTheme="minorHAnsi" w:cstheme="minorHAnsi"/>
+              </w:rPr>
+              <w:t> </w:t>
+            </w:r>
+          </w:p>
+        </w:tc>
+        <w:tc>
+          <w:tcPr>
+            <w:tcW w:w="1300" w:type="dxa"/>
+            <w:hideMark/>
+          </w:tcPr>
+          <w:p>
+            <w:pPr>
+              <w:rPr>
+                <w:rFonts w:asciiTheme="minorHAnsi" w:hAnsiTheme="minorHAnsi" w:cstheme="minorHAnsi"/>
+              </w:rPr>
+            </w:pPr>
+            <w:r>
+              <w:rPr>
+                <w:rFonts w:asciiTheme="minorHAnsi" w:hAnsiTheme="minorHAnsi" w:cstheme="minorHAnsi"/>
+              </w:rPr>
+              <w:t> </w:t>
+            </w:r>
+          </w:p>
+        </w:tc>
+        <w:tc>
+          <w:tcPr>
+            <w:tcW w:w="1300" w:type="dxa"/>
+            <w:hideMark/>
+          </w:tcPr>
+          <w:p>
+            <w:pPr>
+              <w:rPr>
+                <w:rFonts w:asciiTheme="minorHAnsi" w:hAnsiTheme="minorHAnsi" w:cstheme="minorHAnsi"/>
+              </w:rPr>
+            </w:pPr>
+            <w:r>
+              <w:rPr>
+                <w:rFonts w:asciiTheme="minorHAnsi" w:hAnsiTheme="minorHAnsi" w:cstheme="minorHAnsi"/>
+              </w:rPr>
+              <w:t> </w:t>
+            </w:r>
+          </w:p>
+        </w:tc>
+        <w:tc>
+          <w:tcPr>
+            <w:tcW w:w="2580" w:type="dxa"/>
+            <w:hideMark/>
+          </w:tcPr>
+          <w:p>
+            <w:pPr>
+              <w:rPr>
+                <w:rFonts w:asciiTheme="minorHAnsi" w:hAnsiTheme="minorHAnsi" w:cstheme="minorHAnsi"/>
+              </w:rPr>
+            </w:pPr>
+            <w:r>
+              <w:rPr>
+                <w:rFonts w:asciiTheme="minorHAnsi" w:hAnsiTheme="minorHAnsi" w:cstheme="minorHAnsi"/>
+              </w:rPr>
+              <w:t> </w:t>
+            </w:r>
+          </w:p>
+        </w:tc>
+      </w:tr>
+      <w:tr>
+        <w:trPr>
+          <w:trHeight w:val="900"/>
+        </w:trPr>
+        <w:tc>
+          <w:tcPr>
+            <w:tcW w:w="1540" w:type="dxa"/>
+            <w:hideMark/>
+          </w:tcPr>
+          <w:p>
+            <w:pPr>
+              <w:rPr>
+                <w:rFonts w:asciiTheme="minorHAnsi" w:hAnsiTheme="minorHAnsi" w:cstheme="minorHAnsi"/>
+              </w:rPr>
+            </w:pPr>
+            <w:r>
+              <w:rPr>
+                <w:rFonts w:asciiTheme="minorHAnsi" w:hAnsiTheme="minorHAnsi" w:cstheme="minorHAnsi"/>
+              </w:rPr>
+              <w:t>8</w:t>
+            </w:r>
+          </w:p>
+        </w:tc>
+        <w:tc>
+          <w:tcPr>
+            <w:tcW w:w="3820" w:type="dxa"/>
+            <w:hideMark/>
+          </w:tcPr>
+          <w:p>
+            <w:pPr>
+              <w:rPr>
+                <w:rFonts w:asciiTheme="minorHAnsi" w:hAnsiTheme="minorHAnsi" w:cstheme="minorHAnsi"/>
+              </w:rPr>
+            </w:pPr>
+            <w:r>
+              <w:rPr>
+                <w:rFonts w:asciiTheme="minorHAnsi" w:hAnsiTheme="minorHAnsi" w:cstheme="minorHAnsi"/>
+              </w:rPr>
+              <w:t>Verify the user can successfully return to the Home Page by selecting the 'Home' link.</w:t>
+            </w:r>
+          </w:p>
+        </w:tc>
+        <w:tc>
+          <w:tcPr>
+            <w:tcW w:w="3560" w:type="dxa"/>
+            <w:hideMark/>
+          </w:tcPr>
+          <w:p>
+            <w:pPr>
+              <w:rPr>
+                <w:rFonts w:asciiTheme="minorHAnsi" w:hAnsiTheme="minorHAnsi" w:cstheme="minorHAnsi"/>
+              </w:rPr>
+            </w:pPr>
+            <w:r>
+              <w:rPr>
+                <w:rFonts w:asciiTheme="minorHAnsi" w:hAnsiTheme="minorHAnsi" w:cstheme="minorHAnsi"/>
+              </w:rPr>
+              <w:t xml:space="preserve">The user is successfully re-directed to the 'Home' page </w:t>
+            </w:r>
+            <w:proofErr w:type="spellStart"/>
+            <w:r>
+              <w:rPr>
+                <w:rFonts w:asciiTheme="minorHAnsi" w:hAnsiTheme="minorHAnsi" w:cstheme="minorHAnsi"/>
+              </w:rPr>
+              <w:t>afer</w:t>
+            </w:r>
+            <w:proofErr w:type="spellEnd"/>
+            <w:r>
+              <w:rPr>
+                <w:rFonts w:asciiTheme="minorHAnsi" w:hAnsiTheme="minorHAnsi" w:cstheme="minorHAnsi"/>
+              </w:rPr>
+              <w:t xml:space="preserve"> selecting the 'Home' link.</w:t>
+            </w:r>
+          </w:p>
+        </w:tc>
+        <w:tc>
+          <w:tcPr>
+            <w:tcW w:w="2680" w:type="dxa"/>
+            <w:hideMark/>
+          </w:tcPr>
+          <w:p>
+            <w:pPr>
+              <w:rPr>
+                <w:rFonts w:asciiTheme="minorHAnsi" w:hAnsiTheme="minorHAnsi" w:cstheme="minorHAnsi"/>
+              </w:rPr>
+            </w:pPr>
+            <w:r>
+              <w:rPr>
+                <w:rFonts w:asciiTheme="minorHAnsi" w:hAnsiTheme="minorHAnsi" w:cstheme="minorHAnsi"/>
+              </w:rPr>
+              <w:t> </w:t>
+            </w:r>
+          </w:p>
+        </w:tc>
+        <w:tc>
+          <w:tcPr>
+            <w:tcW w:w="1300" w:type="dxa"/>
+            <w:hideMark/>
+          </w:tcPr>
+          <w:p>
+            <w:pPr>
+              <w:rPr>
+                <w:rFonts w:asciiTheme="minorHAnsi" w:hAnsiTheme="minorHAnsi" w:cstheme="minorHAnsi"/>
+              </w:rPr>
+            </w:pPr>
+            <w:r>
+              <w:rPr>
+                <w:rFonts w:asciiTheme="minorHAnsi" w:hAnsiTheme="minorHAnsi" w:cstheme="minorHAnsi"/>
+              </w:rPr>
+              <w:t> </w:t>
+            </w:r>
+          </w:p>
+        </w:tc>
+        <w:tc>
+          <w:tcPr>
+            <w:tcW w:w="1300" w:type="dxa"/>
+            <w:hideMark/>
+          </w:tcPr>
+          <w:p>
+            <w:pPr>
+              <w:rPr>
+                <w:rFonts w:asciiTheme="minorHAnsi" w:hAnsiTheme="minorHAnsi" w:cstheme="minorHAnsi"/>
+              </w:rPr>
+            </w:pPr>
+            <w:r>
+              <w:rPr>
+                <w:rFonts w:asciiTheme="minorHAnsi" w:hAnsiTheme="minorHAnsi" w:cstheme="minorHAnsi"/>
+              </w:rPr>
+              <w:t> </w:t>
+            </w:r>
+          </w:p>
+        </w:tc>
+        <w:tc>
+          <w:tcPr>
+            <w:tcW w:w="2580" w:type="dxa"/>
+            <w:hideMark/>
+          </w:tcPr>
+          <w:p>
+            <w:pPr>
+              <w:rPr>
+                <w:rFonts w:asciiTheme="minorHAnsi" w:hAnsiTheme="minorHAnsi" w:cstheme="minorHAnsi"/>
+              </w:rPr>
+            </w:pPr>
+            <w:r>
+              <w:rPr>
+                <w:rFonts w:asciiTheme="minorHAnsi" w:hAnsiTheme="minorHAnsi" w:cstheme="minorHAnsi"/>
+              </w:rPr>
+              <w:t> </w:t>
+            </w:r>
+          </w:p>
+        </w:tc>
+      </w:tr>
+      <w:tr>
+        <w:trPr>
+          <w:trHeight w:val="1200"/>
+        </w:trPr>
+        <w:tc>
+          <w:tcPr>
+            <w:tcW w:w="1540" w:type="dxa"/>
+            <w:hideMark/>
+          </w:tcPr>
+          <w:p>
+            <w:pPr>
+              <w:rPr>
+                <w:rFonts w:asciiTheme="minorHAnsi" w:hAnsiTheme="minorHAnsi" w:cstheme="minorHAnsi"/>
+              </w:rPr>
+            </w:pPr>
+            <w:r>
+              <w:rPr>
+                <w:rFonts w:asciiTheme="minorHAnsi" w:hAnsiTheme="minorHAnsi" w:cstheme="minorHAnsi"/>
+              </w:rPr>
+              <w:t>9</w:t>
+            </w:r>
+          </w:p>
+        </w:tc>
+        <w:tc>
+          <w:tcPr>
+            <w:tcW w:w="3820" w:type="dxa"/>
+            <w:hideMark/>
+          </w:tcPr>
+          <w:p>
+            <w:pPr>
+              <w:rPr>
+                <w:rFonts w:asciiTheme="minorHAnsi" w:hAnsiTheme="minorHAnsi" w:cstheme="minorHAnsi"/>
+              </w:rPr>
+            </w:pPr>
+            <w:r>
+              <w:rPr>
+                <w:rFonts w:asciiTheme="minorHAnsi" w:hAnsiTheme="minorHAnsi" w:cstheme="minorHAnsi"/>
+              </w:rPr>
+              <w:t>If the user selects the 'View All Results' link, verify the full Election Results for both Mayoral and Council elections in 2006 and 2010 are displayed.</w:t>
+            </w:r>
+          </w:p>
+        </w:tc>
+        <w:tc>
+          <w:tcPr>
+            <w:tcW w:w="3560" w:type="dxa"/>
+            <w:hideMark/>
+          </w:tcPr>
+          <w:p>
+            <w:pPr>
+              <w:rPr>
+                <w:rFonts w:asciiTheme="minorHAnsi" w:hAnsiTheme="minorHAnsi" w:cstheme="minorHAnsi"/>
+              </w:rPr>
+            </w:pPr>
+            <w:r>
+              <w:rPr>
+                <w:rFonts w:asciiTheme="minorHAnsi" w:hAnsiTheme="minorHAnsi" w:cstheme="minorHAnsi"/>
+              </w:rPr>
+              <w:t>The full set of Election Results is displayed.</w:t>
+            </w:r>
+          </w:p>
+        </w:tc>
+        <w:tc>
+          <w:tcPr>
+            <w:tcW w:w="2680" w:type="dxa"/>
+            <w:hideMark/>
+          </w:tcPr>
+          <w:p>
+            <w:pPr>
+              <w:rPr>
+                <w:rFonts w:asciiTheme="minorHAnsi" w:hAnsiTheme="minorHAnsi" w:cstheme="minorHAnsi"/>
+              </w:rPr>
+            </w:pPr>
+            <w:r>
+              <w:rPr>
+                <w:rFonts w:asciiTheme="minorHAnsi" w:hAnsiTheme="minorHAnsi" w:cstheme="minorHAnsi"/>
+              </w:rPr>
+              <w:t> </w:t>
+            </w:r>
+          </w:p>
+        </w:tc>
+        <w:tc>
+          <w:tcPr>
+            <w:tcW w:w="1300" w:type="dxa"/>
+            <w:hideMark/>
+          </w:tcPr>
+          <w:p>
+            <w:pPr>
+              <w:rPr>
+                <w:rFonts w:asciiTheme="minorHAnsi" w:hAnsiTheme="minorHAnsi" w:cstheme="minorHAnsi"/>
+              </w:rPr>
+            </w:pPr>
+            <w:r>
+              <w:rPr>
+                <w:rFonts w:asciiTheme="minorHAnsi" w:hAnsiTheme="minorHAnsi" w:cstheme="minorHAnsi"/>
+              </w:rPr>
+              <w:t> </w:t>
+            </w:r>
+          </w:p>
+        </w:tc>
+        <w:tc>
+          <w:tcPr>
+            <w:tcW w:w="1300" w:type="dxa"/>
+            <w:hideMark/>
+          </w:tcPr>
+          <w:p>
+            <w:pPr>
+              <w:rPr>
+                <w:rFonts w:asciiTheme="minorHAnsi" w:hAnsiTheme="minorHAnsi" w:cstheme="minorHAnsi"/>
+              </w:rPr>
+            </w:pPr>
+            <w:r>
+              <w:rPr>
+                <w:rFonts w:asciiTheme="minorHAnsi" w:hAnsiTheme="minorHAnsi" w:cstheme="minorHAnsi"/>
+              </w:rPr>
+              <w:t> </w:t>
+            </w:r>
+          </w:p>
+        </w:tc>
+        <w:tc>
+          <w:tcPr>
+            <w:tcW w:w="2580" w:type="dxa"/>
+            <w:hideMark/>
+          </w:tcPr>
+          <w:p>
+            <w:pPr>
+              <w:rPr>
+                <w:rFonts w:asciiTheme="minorHAnsi" w:hAnsiTheme="minorHAnsi" w:cstheme="minorHAnsi"/>
+              </w:rPr>
+            </w:pPr>
+            <w:r>
+              <w:rPr>
+                <w:rFonts w:asciiTheme="minorHAnsi" w:hAnsiTheme="minorHAnsi" w:cstheme="minorHAnsi"/>
+              </w:rPr>
+              <w:t> </w:t>
+            </w:r>
+          </w:p>
+        </w:tc>
+      </w:tr>
+      <w:tr>
+        <w:trPr>
+          <w:trHeight w:val="1500"/>
+        </w:trPr>
+        <w:tc>
+          <w:tcPr>
+            <w:tcW w:w="1540" w:type="dxa"/>
+            <w:hideMark/>
+          </w:tcPr>
+          <w:p>
+            <w:pPr>
+              <w:rPr>
+                <w:rFonts w:asciiTheme="minorHAnsi" w:hAnsiTheme="minorHAnsi" w:cstheme="minorHAnsi"/>
+              </w:rPr>
+            </w:pPr>
+            <w:r>
+              <w:rPr>
+                <w:rFonts w:asciiTheme="minorHAnsi" w:hAnsiTheme="minorHAnsi" w:cstheme="minorHAnsi"/>
+              </w:rPr>
+              <w:lastRenderedPageBreak/>
+              <w:t>10</w:t>
+            </w:r>
+          </w:p>
+        </w:tc>
+        <w:tc>
+          <w:tcPr>
+            <w:tcW w:w="3820" w:type="dxa"/>
+            <w:hideMark/>
+          </w:tcPr>
+          <w:p>
+            <w:pPr>
+              <w:rPr>
+                <w:rFonts w:asciiTheme="minorHAnsi" w:hAnsiTheme="minorHAnsi" w:cstheme="minorHAnsi"/>
+              </w:rPr>
+            </w:pPr>
+            <w:r>
+              <w:rPr>
+                <w:rFonts w:asciiTheme="minorHAnsi" w:hAnsiTheme="minorHAnsi" w:cstheme="minorHAnsi"/>
+              </w:rPr>
+              <w:t>If the user selects the 'View All Contributions' link, verify the full details of all contributors for both Mayoral and Council elections in 2006 and 2010 are displayed.</w:t>
+            </w:r>
+          </w:p>
+        </w:tc>
+        <w:tc>
+          <w:tcPr>
+            <w:tcW w:w="3560" w:type="dxa"/>
+            <w:hideMark/>
+          </w:tcPr>
+          <w:p>
+            <w:pPr>
+              <w:rPr>
+                <w:rFonts w:asciiTheme="minorHAnsi" w:hAnsiTheme="minorHAnsi" w:cstheme="minorHAnsi"/>
+              </w:rPr>
+            </w:pPr>
+            <w:r>
+              <w:rPr>
+                <w:rFonts w:asciiTheme="minorHAnsi" w:hAnsiTheme="minorHAnsi" w:cstheme="minorHAnsi"/>
+              </w:rPr>
+              <w:t>The full set of Contributions is displayed.</w:t>
+            </w:r>
+          </w:p>
+        </w:tc>
+        <w:tc>
+          <w:tcPr>
+            <w:tcW w:w="2680" w:type="dxa"/>
+            <w:hideMark/>
+          </w:tcPr>
+          <w:p>
+            <w:pPr>
+              <w:rPr>
+                <w:rFonts w:asciiTheme="minorHAnsi" w:hAnsiTheme="minorHAnsi" w:cstheme="minorHAnsi"/>
+              </w:rPr>
+            </w:pPr>
+            <w:r>
+              <w:rPr>
+                <w:rFonts w:asciiTheme="minorHAnsi" w:hAnsiTheme="minorHAnsi" w:cstheme="minorHAnsi"/>
+              </w:rPr>
+              <w:t> </w:t>
+            </w:r>
+          </w:p>
+        </w:tc>
+        <w:tc>
+          <w:tcPr>
+            <w:tcW w:w="1300" w:type="dxa"/>
+            <w:hideMark/>
+          </w:tcPr>
+          <w:p>
+            <w:pPr>
+              <w:rPr>
+                <w:rFonts w:asciiTheme="minorHAnsi" w:hAnsiTheme="minorHAnsi" w:cstheme="minorHAnsi"/>
+              </w:rPr>
+            </w:pPr>
+            <w:r>
+              <w:rPr>
+                <w:rFonts w:asciiTheme="minorHAnsi" w:hAnsiTheme="minorHAnsi" w:cstheme="minorHAnsi"/>
+              </w:rPr>
+              <w:t> </w:t>
+            </w:r>
+          </w:p>
+        </w:tc>
+        <w:tc>
+          <w:tcPr>
+            <w:tcW w:w="1300" w:type="dxa"/>
+            <w:hideMark/>
+          </w:tcPr>
+          <w:p>
+            <w:pPr>
+              <w:rPr>
+                <w:rFonts w:asciiTheme="minorHAnsi" w:hAnsiTheme="minorHAnsi" w:cstheme="minorHAnsi"/>
+              </w:rPr>
+            </w:pPr>
+            <w:r>
+              <w:rPr>
+                <w:rFonts w:asciiTheme="minorHAnsi" w:hAnsiTheme="minorHAnsi" w:cstheme="minorHAnsi"/>
+              </w:rPr>
+              <w:t> </w:t>
+            </w:r>
+          </w:p>
+        </w:tc>
+        <w:tc>
+          <w:tcPr>
+            <w:tcW w:w="2580" w:type="dxa"/>
+            <w:hideMark/>
+          </w:tcPr>
+          <w:p>
+            <w:pPr>
+              <w:rPr>
+                <w:rFonts w:asciiTheme="minorHAnsi" w:hAnsiTheme="minorHAnsi" w:cstheme="minorHAnsi"/>
+              </w:rPr>
+            </w:pPr>
+            <w:r>
+              <w:rPr>
+                <w:rFonts w:asciiTheme="minorHAnsi" w:hAnsiTheme="minorHAnsi" w:cstheme="minorHAnsi"/>
+              </w:rPr>
+              <w:t> </w:t>
+            </w:r>
+          </w:p>
+        </w:tc>
+      </w:tr>
+      <w:tr>
+        <w:trPr>
+          <w:trHeight w:val="300"/>
+        </w:trPr>
+        <w:tc>
+          <w:tcPr>
+            <w:tcW w:w="1540" w:type="dxa"/>
+            <w:hideMark/>
+          </w:tcPr>
+          <w:p>
+            <w:pPr>
+              <w:rPr>
+                <w:rFonts w:asciiTheme="minorHAnsi" w:hAnsiTheme="minorHAnsi" w:cstheme="minorHAnsi"/>
+                <w:b/>
+                <w:bCs/>
+              </w:rPr>
+            </w:pPr>
+            <w:r>
+              <w:rPr>
+                <w:rFonts w:asciiTheme="minorHAnsi" w:hAnsiTheme="minorHAnsi" w:cstheme="minorHAnsi"/>
+                <w:b/>
+                <w:bCs/>
+              </w:rPr>
+              <w:t> </w:t>
+            </w:r>
+          </w:p>
+        </w:tc>
+        <w:tc>
+          <w:tcPr>
+            <w:tcW w:w="3820" w:type="dxa"/>
+            <w:hideMark/>
+          </w:tcPr>
+          <w:p>
+            <w:pPr>
+              <w:rPr>
+                <w:rFonts w:asciiTheme="minorHAnsi" w:hAnsiTheme="minorHAnsi" w:cstheme="minorHAnsi"/>
+                <w:b/>
+                <w:bCs/>
+              </w:rPr>
+            </w:pPr>
+            <w:r>
+              <w:rPr>
+                <w:rFonts w:asciiTheme="minorHAnsi" w:hAnsiTheme="minorHAnsi" w:cstheme="minorHAnsi"/>
+                <w:b/>
+                <w:bCs/>
+              </w:rPr>
+              <w:t>Dynamic Filtering</w:t>
+            </w:r>
+          </w:p>
+        </w:tc>
+        <w:tc>
+          <w:tcPr>
+            <w:tcW w:w="3560" w:type="dxa"/>
+            <w:hideMark/>
+          </w:tcPr>
+          <w:p>
+            <w:pPr>
+              <w:rPr>
+                <w:rFonts w:asciiTheme="minorHAnsi" w:hAnsiTheme="minorHAnsi" w:cstheme="minorHAnsi"/>
+                <w:b/>
+                <w:bCs/>
+              </w:rPr>
+            </w:pPr>
+            <w:r>
+              <w:rPr>
+                <w:rFonts w:asciiTheme="minorHAnsi" w:hAnsiTheme="minorHAnsi" w:cstheme="minorHAnsi"/>
+                <w:b/>
+                <w:bCs/>
+              </w:rPr>
+              <w:t> </w:t>
+            </w:r>
+          </w:p>
+        </w:tc>
+        <w:tc>
+          <w:tcPr>
+            <w:tcW w:w="2680" w:type="dxa"/>
+            <w:hideMark/>
+          </w:tcPr>
+          <w:p>
+            <w:pPr>
+              <w:rPr>
+                <w:rFonts w:asciiTheme="minorHAnsi" w:hAnsiTheme="minorHAnsi" w:cstheme="minorHAnsi"/>
+                <w:b/>
+                <w:bCs/>
+              </w:rPr>
+            </w:pPr>
+            <w:r>
+              <w:rPr>
+                <w:rFonts w:asciiTheme="minorHAnsi" w:hAnsiTheme="minorHAnsi" w:cstheme="minorHAnsi"/>
+                <w:b/>
+                <w:bCs/>
+              </w:rPr>
+              <w:t> </w:t>
+            </w:r>
+          </w:p>
+        </w:tc>
+        <w:tc>
+          <w:tcPr>
+            <w:tcW w:w="1300" w:type="dxa"/>
+            <w:hideMark/>
+          </w:tcPr>
+          <w:p>
+            <w:pPr>
+              <w:rPr>
+                <w:rFonts w:asciiTheme="minorHAnsi" w:hAnsiTheme="minorHAnsi" w:cstheme="minorHAnsi"/>
+                <w:b/>
+                <w:bCs/>
+              </w:rPr>
+            </w:pPr>
+            <w:r>
+              <w:rPr>
+                <w:rFonts w:asciiTheme="minorHAnsi" w:hAnsiTheme="minorHAnsi" w:cstheme="minorHAnsi"/>
+                <w:b/>
+                <w:bCs/>
+              </w:rPr>
+              <w:t> </w:t>
+            </w:r>
+          </w:p>
+        </w:tc>
+        <w:tc>
+          <w:tcPr>
+            <w:tcW w:w="1300" w:type="dxa"/>
+            <w:hideMark/>
+          </w:tcPr>
+          <w:p>
+            <w:pPr>
+              <w:rPr>
+                <w:rFonts w:asciiTheme="minorHAnsi" w:hAnsiTheme="minorHAnsi" w:cstheme="minorHAnsi"/>
+                <w:b/>
+                <w:bCs/>
+              </w:rPr>
+            </w:pPr>
+            <w:r>
+              <w:rPr>
+                <w:rFonts w:asciiTheme="minorHAnsi" w:hAnsiTheme="minorHAnsi" w:cstheme="minorHAnsi"/>
+                <w:b/>
+                <w:bCs/>
+              </w:rPr>
+              <w:t> </w:t>
+            </w:r>
+          </w:p>
+        </w:tc>
+        <w:tc>
+          <w:tcPr>
+            <w:tcW w:w="2580" w:type="dxa"/>
+            <w:hideMark/>
+          </w:tcPr>
+          <w:p>
+            <w:pPr>
+              <w:rPr>
+                <w:rFonts w:asciiTheme="minorHAnsi" w:hAnsiTheme="minorHAnsi" w:cstheme="minorHAnsi"/>
+                <w:b/>
+                <w:bCs/>
+              </w:rPr>
+            </w:pPr>
+            <w:r>
+              <w:rPr>
+                <w:rFonts w:asciiTheme="minorHAnsi" w:hAnsiTheme="minorHAnsi" w:cstheme="minorHAnsi"/>
+                <w:b/>
+                <w:bCs/>
+              </w:rPr>
+              <w:t> </w:t>
+            </w:r>
+          </w:p>
+        </w:tc>
+      </w:tr>
+      <w:tr>
+        <w:trPr>
+          <w:trHeight w:val="2100"/>
+        </w:trPr>
+        <w:tc>
+          <w:tcPr>
+            <w:tcW w:w="1540" w:type="dxa"/>
+            <w:hideMark/>
+          </w:tcPr>
+          <w:p>
+            <w:pPr>
+              <w:rPr>
+                <w:rFonts w:asciiTheme="minorHAnsi" w:hAnsiTheme="minorHAnsi" w:cstheme="minorHAnsi"/>
+              </w:rPr>
+            </w:pPr>
+            <w:r>
+              <w:rPr>
+                <w:rFonts w:asciiTheme="minorHAnsi" w:hAnsiTheme="minorHAnsi" w:cstheme="minorHAnsi"/>
+              </w:rPr>
+              <w:t>11</w:t>
+            </w:r>
+          </w:p>
+        </w:tc>
+        <w:tc>
+          <w:tcPr>
+            <w:tcW w:w="3820" w:type="dxa"/>
+            <w:hideMark/>
+          </w:tcPr>
+          <w:p>
+            <w:pPr>
+              <w:rPr>
+                <w:rFonts w:asciiTheme="minorHAnsi" w:hAnsiTheme="minorHAnsi" w:cstheme="minorHAnsi"/>
+              </w:rPr>
+            </w:pPr>
+            <w:r>
+              <w:rPr>
+                <w:rFonts w:asciiTheme="minorHAnsi" w:hAnsiTheme="minorHAnsi" w:cstheme="minorHAnsi"/>
+              </w:rPr>
+              <w:t>Verify the Home page contains another section from where the user can generate their own report based on three drop-down fields:</w:t>
+            </w:r>
+            <w:r>
+              <w:rPr>
+                <w:rFonts w:asciiTheme="minorHAnsi" w:hAnsiTheme="minorHAnsi" w:cstheme="minorHAnsi"/>
+              </w:rPr>
+              <w:br/>
+              <w:t>- Election Type</w:t>
+            </w:r>
+            <w:r>
+              <w:rPr>
+                <w:rFonts w:asciiTheme="minorHAnsi" w:hAnsiTheme="minorHAnsi" w:cstheme="minorHAnsi"/>
+              </w:rPr>
+              <w:br/>
+              <w:t>- Election Year</w:t>
+            </w:r>
+            <w:r>
+              <w:rPr>
+                <w:rFonts w:asciiTheme="minorHAnsi" w:hAnsiTheme="minorHAnsi" w:cstheme="minorHAnsi"/>
+              </w:rPr>
+              <w:br/>
+              <w:t>- Ward Number</w:t>
+            </w:r>
+          </w:p>
+        </w:tc>
+        <w:tc>
+          <w:tcPr>
+            <w:tcW w:w="3560" w:type="dxa"/>
+            <w:hideMark/>
+          </w:tcPr>
+          <w:p>
+            <w:pPr>
+              <w:rPr>
+                <w:rFonts w:asciiTheme="minorHAnsi" w:hAnsiTheme="minorHAnsi" w:cstheme="minorHAnsi"/>
+              </w:rPr>
+            </w:pPr>
+            <w:r>
+              <w:rPr>
+                <w:rFonts w:asciiTheme="minorHAnsi" w:hAnsiTheme="minorHAnsi" w:cstheme="minorHAnsi"/>
+              </w:rPr>
+              <w:t>This section contains three drop-down fields:</w:t>
+            </w:r>
+            <w:r>
+              <w:rPr>
+                <w:rFonts w:asciiTheme="minorHAnsi" w:hAnsiTheme="minorHAnsi" w:cstheme="minorHAnsi"/>
+              </w:rPr>
+              <w:br/>
+              <w:t>- Election Type</w:t>
+            </w:r>
+            <w:r>
+              <w:rPr>
+                <w:rFonts w:asciiTheme="minorHAnsi" w:hAnsiTheme="minorHAnsi" w:cstheme="minorHAnsi"/>
+              </w:rPr>
+              <w:br/>
+              <w:t>- Election Year</w:t>
+            </w:r>
+            <w:r>
+              <w:rPr>
+                <w:rFonts w:asciiTheme="minorHAnsi" w:hAnsiTheme="minorHAnsi" w:cstheme="minorHAnsi"/>
+              </w:rPr>
+              <w:br/>
+              <w:t>- Ward Number</w:t>
+            </w:r>
+          </w:p>
+        </w:tc>
+        <w:tc>
+          <w:tcPr>
+            <w:tcW w:w="2680" w:type="dxa"/>
+            <w:hideMark/>
+          </w:tcPr>
+          <w:p>
+            <w:pPr>
+              <w:rPr>
+                <w:rFonts w:asciiTheme="minorHAnsi" w:hAnsiTheme="minorHAnsi" w:cstheme="minorHAnsi"/>
+              </w:rPr>
+            </w:pPr>
+            <w:r>
+              <w:rPr>
+                <w:rFonts w:asciiTheme="minorHAnsi" w:hAnsiTheme="minorHAnsi" w:cstheme="minorHAnsi"/>
+              </w:rPr>
+              <w:t> </w:t>
+            </w:r>
+          </w:p>
+        </w:tc>
+        <w:tc>
+          <w:tcPr>
+            <w:tcW w:w="1300" w:type="dxa"/>
+            <w:hideMark/>
+          </w:tcPr>
+          <w:p>
+            <w:pPr>
+              <w:rPr>
+                <w:rFonts w:asciiTheme="minorHAnsi" w:hAnsiTheme="minorHAnsi" w:cstheme="minorHAnsi"/>
+              </w:rPr>
+            </w:pPr>
+            <w:r>
+              <w:rPr>
+                <w:rFonts w:asciiTheme="minorHAnsi" w:hAnsiTheme="minorHAnsi" w:cstheme="minorHAnsi"/>
+              </w:rPr>
+              <w:t> </w:t>
+            </w:r>
+          </w:p>
+        </w:tc>
+        <w:tc>
+          <w:tcPr>
+            <w:tcW w:w="1300" w:type="dxa"/>
+            <w:hideMark/>
+          </w:tcPr>
+          <w:p>
+            <w:pPr>
+              <w:rPr>
+                <w:rFonts w:asciiTheme="minorHAnsi" w:hAnsiTheme="minorHAnsi" w:cstheme="minorHAnsi"/>
+              </w:rPr>
+            </w:pPr>
+            <w:r>
+              <w:rPr>
+                <w:rFonts w:asciiTheme="minorHAnsi" w:hAnsiTheme="minorHAnsi" w:cstheme="minorHAnsi"/>
+              </w:rPr>
+              <w:t> </w:t>
+            </w:r>
+          </w:p>
+        </w:tc>
+        <w:tc>
+          <w:tcPr>
+            <w:tcW w:w="2580" w:type="dxa"/>
+            <w:hideMark/>
+          </w:tcPr>
+          <w:p>
+            <w:pPr>
+              <w:rPr>
+                <w:rFonts w:asciiTheme="minorHAnsi" w:hAnsiTheme="minorHAnsi" w:cstheme="minorHAnsi"/>
+              </w:rPr>
+            </w:pPr>
+            <w:r>
+              <w:rPr>
+                <w:rFonts w:asciiTheme="minorHAnsi" w:hAnsiTheme="minorHAnsi" w:cstheme="minorHAnsi"/>
+              </w:rPr>
+              <w:t> </w:t>
+            </w:r>
+          </w:p>
+        </w:tc>
+      </w:tr>
+      <w:tr>
+        <w:trPr>
+          <w:trHeight w:val="3300"/>
+        </w:trPr>
+        <w:tc>
+          <w:tcPr>
+            <w:tcW w:w="1540" w:type="dxa"/>
+            <w:hideMark/>
+          </w:tcPr>
+          <w:p>
+            <w:pPr>
+              <w:rPr>
+                <w:rFonts w:asciiTheme="minorHAnsi" w:hAnsiTheme="minorHAnsi" w:cstheme="minorHAnsi"/>
+              </w:rPr>
+            </w:pPr>
+            <w:r>
+              <w:rPr>
+                <w:rFonts w:asciiTheme="minorHAnsi" w:hAnsiTheme="minorHAnsi" w:cstheme="minorHAnsi"/>
+              </w:rPr>
+              <w:lastRenderedPageBreak/>
+              <w:t>12</w:t>
+            </w:r>
+          </w:p>
+        </w:tc>
+        <w:tc>
+          <w:tcPr>
+            <w:tcW w:w="3820" w:type="dxa"/>
+            <w:hideMark/>
+          </w:tcPr>
+          <w:p>
+            <w:pPr>
+              <w:rPr>
+                <w:rFonts w:asciiTheme="minorHAnsi" w:hAnsiTheme="minorHAnsi" w:cstheme="minorHAnsi"/>
+              </w:rPr>
+            </w:pPr>
+            <w:r>
+              <w:rPr>
+                <w:rFonts w:asciiTheme="minorHAnsi" w:hAnsiTheme="minorHAnsi" w:cstheme="minorHAnsi"/>
+              </w:rPr>
+              <w:t>If the user selects Council as Election Type, 2010 as Election Year and 23 as Ward Number, verify the following columns are displayed for the 2010 Council Election in Ward 23:</w:t>
+            </w:r>
+            <w:r>
+              <w:rPr>
+                <w:rFonts w:asciiTheme="minorHAnsi" w:hAnsiTheme="minorHAnsi" w:cstheme="minorHAnsi"/>
+              </w:rPr>
+              <w:br/>
+              <w:t>- Election Type</w:t>
+            </w:r>
+            <w:r>
+              <w:rPr>
+                <w:rFonts w:asciiTheme="minorHAnsi" w:hAnsiTheme="minorHAnsi" w:cstheme="minorHAnsi"/>
+              </w:rPr>
+              <w:br/>
+              <w:t>- Election Year</w:t>
+            </w:r>
+            <w:r>
+              <w:rPr>
+                <w:rFonts w:asciiTheme="minorHAnsi" w:hAnsiTheme="minorHAnsi" w:cstheme="minorHAnsi"/>
+              </w:rPr>
+              <w:br/>
+              <w:t>- Ward Number</w:t>
+            </w:r>
+            <w:r>
+              <w:rPr>
+                <w:rFonts w:asciiTheme="minorHAnsi" w:hAnsiTheme="minorHAnsi" w:cstheme="minorHAnsi"/>
+              </w:rPr>
+              <w:br/>
+              <w:t>- Contributor First Name</w:t>
+            </w:r>
+            <w:r>
+              <w:rPr>
+                <w:rFonts w:asciiTheme="minorHAnsi" w:hAnsiTheme="minorHAnsi" w:cstheme="minorHAnsi"/>
+              </w:rPr>
+              <w:br/>
+              <w:t>- Contributor Last Name</w:t>
+            </w:r>
+            <w:r>
+              <w:rPr>
+                <w:rFonts w:asciiTheme="minorHAnsi" w:hAnsiTheme="minorHAnsi" w:cstheme="minorHAnsi"/>
+              </w:rPr>
+              <w:br/>
+              <w:t>- Contribution Type Description</w:t>
+            </w:r>
+          </w:p>
+        </w:tc>
+        <w:tc>
+          <w:tcPr>
+            <w:tcW w:w="3560" w:type="dxa"/>
+            <w:hideMark/>
+          </w:tcPr>
+          <w:p>
+            <w:pPr>
+              <w:rPr>
+                <w:rFonts w:asciiTheme="minorHAnsi" w:hAnsiTheme="minorHAnsi" w:cstheme="minorHAnsi"/>
+              </w:rPr>
+            </w:pPr>
+            <w:r>
+              <w:rPr>
+                <w:rFonts w:asciiTheme="minorHAnsi" w:hAnsiTheme="minorHAnsi" w:cstheme="minorHAnsi"/>
+              </w:rPr>
+              <w:t>A report for Ward 23 in the 2010 Council Election is displayed successfully.</w:t>
+            </w:r>
+          </w:p>
+        </w:tc>
+        <w:tc>
+          <w:tcPr>
+            <w:tcW w:w="2680" w:type="dxa"/>
+            <w:hideMark/>
+          </w:tcPr>
+          <w:p>
+            <w:pPr>
+              <w:rPr>
+                <w:rFonts w:asciiTheme="minorHAnsi" w:hAnsiTheme="minorHAnsi" w:cstheme="minorHAnsi"/>
+              </w:rPr>
+            </w:pPr>
+            <w:r>
+              <w:rPr>
+                <w:rFonts w:asciiTheme="minorHAnsi" w:hAnsiTheme="minorHAnsi" w:cstheme="minorHAnsi"/>
+              </w:rPr>
+              <w:t> </w:t>
+            </w:r>
+          </w:p>
+        </w:tc>
+        <w:tc>
+          <w:tcPr>
+            <w:tcW w:w="1300" w:type="dxa"/>
+            <w:hideMark/>
+          </w:tcPr>
+          <w:p>
+            <w:pPr>
+              <w:rPr>
+                <w:rFonts w:asciiTheme="minorHAnsi" w:hAnsiTheme="minorHAnsi" w:cstheme="minorHAnsi"/>
+              </w:rPr>
+            </w:pPr>
+            <w:r>
+              <w:rPr>
+                <w:rFonts w:asciiTheme="minorHAnsi" w:hAnsiTheme="minorHAnsi" w:cstheme="minorHAnsi"/>
+              </w:rPr>
+              <w:t> </w:t>
+            </w:r>
+          </w:p>
+        </w:tc>
+        <w:tc>
+          <w:tcPr>
+            <w:tcW w:w="1300" w:type="dxa"/>
+            <w:hideMark/>
+          </w:tcPr>
+          <w:p>
+            <w:pPr>
+              <w:rPr>
+                <w:rFonts w:asciiTheme="minorHAnsi" w:hAnsiTheme="minorHAnsi" w:cstheme="minorHAnsi"/>
+              </w:rPr>
+            </w:pPr>
+            <w:r>
+              <w:rPr>
+                <w:rFonts w:asciiTheme="minorHAnsi" w:hAnsiTheme="minorHAnsi" w:cstheme="minorHAnsi"/>
+              </w:rPr>
+              <w:t> </w:t>
+            </w:r>
+          </w:p>
+        </w:tc>
+        <w:tc>
+          <w:tcPr>
+            <w:tcW w:w="2580" w:type="dxa"/>
+            <w:hideMark/>
+          </w:tcPr>
+          <w:p>
+            <w:pPr>
+              <w:rPr>
+                <w:rFonts w:asciiTheme="minorHAnsi" w:hAnsiTheme="minorHAnsi" w:cstheme="minorHAnsi"/>
+              </w:rPr>
+            </w:pPr>
+            <w:r>
+              <w:rPr>
+                <w:rFonts w:asciiTheme="minorHAnsi" w:hAnsiTheme="minorHAnsi" w:cstheme="minorHAnsi"/>
+              </w:rPr>
+              <w:t> </w:t>
+            </w:r>
+          </w:p>
+        </w:tc>
+      </w:tr>
+      <w:tr>
+        <w:trPr>
+          <w:trHeight w:val="3300"/>
+        </w:trPr>
+        <w:tc>
+          <w:tcPr>
+            <w:tcW w:w="1540" w:type="dxa"/>
+            <w:hideMark/>
+          </w:tcPr>
+          <w:p>
+            <w:pPr>
+              <w:rPr>
+                <w:rFonts w:asciiTheme="minorHAnsi" w:hAnsiTheme="minorHAnsi" w:cstheme="minorHAnsi"/>
+              </w:rPr>
+            </w:pPr>
+            <w:r>
+              <w:rPr>
+                <w:rFonts w:asciiTheme="minorHAnsi" w:hAnsiTheme="minorHAnsi" w:cstheme="minorHAnsi"/>
+              </w:rPr>
+              <w:lastRenderedPageBreak/>
+              <w:t>13</w:t>
+            </w:r>
+          </w:p>
+        </w:tc>
+        <w:tc>
+          <w:tcPr>
+            <w:tcW w:w="3820" w:type="dxa"/>
+            <w:hideMark/>
+          </w:tcPr>
+          <w:p>
+            <w:pPr>
+              <w:rPr>
+                <w:rFonts w:asciiTheme="minorHAnsi" w:hAnsiTheme="minorHAnsi" w:cstheme="minorHAnsi"/>
+              </w:rPr>
+            </w:pPr>
+            <w:r>
+              <w:rPr>
+                <w:rFonts w:asciiTheme="minorHAnsi" w:hAnsiTheme="minorHAnsi" w:cstheme="minorHAnsi"/>
+              </w:rPr>
+              <w:t>If the user selects Mayoral as Election Type, 2006 as Election Year and 5 as Ward Number, verify the following columns are displayed for th</w:t>
+            </w:r>
+            <w:r>
+              <w:rPr>
+                <w:rFonts w:asciiTheme="minorHAnsi" w:hAnsiTheme="minorHAnsi" w:cstheme="minorHAnsi"/>
+              </w:rPr>
+              <w:t>e 2005 Mayoral Election in Ward</w:t>
+            </w:r>
+            <w:r>
+              <w:rPr>
+                <w:rFonts w:asciiTheme="minorHAnsi" w:hAnsiTheme="minorHAnsi" w:cstheme="minorHAnsi"/>
+              </w:rPr>
+              <w:t>5:</w:t>
+            </w:r>
+            <w:r>
+              <w:rPr>
+                <w:rFonts w:asciiTheme="minorHAnsi" w:hAnsiTheme="minorHAnsi" w:cstheme="minorHAnsi"/>
+              </w:rPr>
+              <w:br/>
+            </w:r>
+            <w:r>
+              <w:rPr>
+                <w:rFonts w:asciiTheme="minorHAnsi" w:hAnsiTheme="minorHAnsi" w:cstheme="minorHAnsi"/>
+              </w:rPr>
+              <w:t>-</w:t>
+            </w:r>
+            <w:proofErr w:type="spellStart"/>
+            <w:r>
+              <w:rPr>
+                <w:rFonts w:asciiTheme="minorHAnsi" w:hAnsiTheme="minorHAnsi" w:cstheme="minorHAnsi"/>
+              </w:rPr>
+              <w:t>Election</w:t>
+            </w:r>
+            <w:r>
+              <w:rPr>
+                <w:rFonts w:asciiTheme="minorHAnsi" w:hAnsiTheme="minorHAnsi" w:cstheme="minorHAnsi"/>
+              </w:rPr>
+              <w:t>Typ</w:t>
+            </w:r>
+            <w:bookmarkStart w:id="17" w:name="_GoBack"/>
+            <w:bookmarkEnd w:id="17"/>
+            <w:r>
+              <w:rPr>
+                <w:rFonts w:asciiTheme="minorHAnsi" w:hAnsiTheme="minorHAnsi" w:cstheme="minorHAnsi"/>
+              </w:rPr>
+              <w:t>e</w:t>
+            </w:r>
+            <w:proofErr w:type="spellEnd"/>
+            <w:r>
+              <w:rPr>
+                <w:rFonts w:asciiTheme="minorHAnsi" w:hAnsiTheme="minorHAnsi" w:cstheme="minorHAnsi"/>
+              </w:rPr>
+              <w:br/>
+              <w:t>- Election Year</w:t>
+            </w:r>
+            <w:r>
+              <w:rPr>
+                <w:rFonts w:asciiTheme="minorHAnsi" w:hAnsiTheme="minorHAnsi" w:cstheme="minorHAnsi"/>
+              </w:rPr>
+              <w:br/>
+              <w:t>- Ward Number</w:t>
+            </w:r>
+            <w:r>
+              <w:rPr>
+                <w:rFonts w:asciiTheme="minorHAnsi" w:hAnsiTheme="minorHAnsi" w:cstheme="minorHAnsi"/>
+              </w:rPr>
+              <w:br/>
+              <w:t>- Contributor First Name</w:t>
+            </w:r>
+            <w:r>
+              <w:rPr>
+                <w:rFonts w:asciiTheme="minorHAnsi" w:hAnsiTheme="minorHAnsi" w:cstheme="minorHAnsi"/>
+              </w:rPr>
+              <w:br/>
+              <w:t>- Contributor Last Name</w:t>
+            </w:r>
+            <w:r>
+              <w:rPr>
+                <w:rFonts w:asciiTheme="minorHAnsi" w:hAnsiTheme="minorHAnsi" w:cstheme="minorHAnsi"/>
+              </w:rPr>
+              <w:br/>
+              <w:t>- Contribution Type Description</w:t>
+            </w:r>
+          </w:p>
+        </w:tc>
+        <w:tc>
+          <w:tcPr>
+            <w:tcW w:w="3560" w:type="dxa"/>
+            <w:hideMark/>
+          </w:tcPr>
+          <w:p>
+            <w:pPr>
+              <w:rPr>
+                <w:rFonts w:asciiTheme="minorHAnsi" w:hAnsiTheme="minorHAnsi" w:cstheme="minorHAnsi"/>
+              </w:rPr>
+            </w:pPr>
+            <w:r>
+              <w:rPr>
+                <w:rFonts w:asciiTheme="minorHAnsi" w:hAnsiTheme="minorHAnsi" w:cstheme="minorHAnsi"/>
+              </w:rPr>
+              <w:t>A report for Ward 5 in the 2006 Mayoral Election is displayed successfully.</w:t>
+            </w:r>
+          </w:p>
+        </w:tc>
+        <w:tc>
+          <w:tcPr>
+            <w:tcW w:w="2680" w:type="dxa"/>
+            <w:hideMark/>
+          </w:tcPr>
+          <w:p>
+            <w:pPr>
+              <w:rPr>
+                <w:rFonts w:asciiTheme="minorHAnsi" w:hAnsiTheme="minorHAnsi" w:cstheme="minorHAnsi"/>
+              </w:rPr>
+            </w:pPr>
+            <w:r>
+              <w:rPr>
+                <w:rFonts w:asciiTheme="minorHAnsi" w:hAnsiTheme="minorHAnsi" w:cstheme="minorHAnsi"/>
+              </w:rPr>
+              <w:t> </w:t>
+            </w:r>
+          </w:p>
+        </w:tc>
+        <w:tc>
+          <w:tcPr>
+            <w:tcW w:w="1300" w:type="dxa"/>
+            <w:hideMark/>
+          </w:tcPr>
+          <w:p>
+            <w:pPr>
+              <w:rPr>
+                <w:rFonts w:asciiTheme="minorHAnsi" w:hAnsiTheme="minorHAnsi" w:cstheme="minorHAnsi"/>
+              </w:rPr>
+            </w:pPr>
+            <w:r>
+              <w:rPr>
+                <w:rFonts w:asciiTheme="minorHAnsi" w:hAnsiTheme="minorHAnsi" w:cstheme="minorHAnsi"/>
+              </w:rPr>
+              <w:t> </w:t>
+            </w:r>
+          </w:p>
+        </w:tc>
+        <w:tc>
+          <w:tcPr>
+            <w:tcW w:w="1300" w:type="dxa"/>
+            <w:hideMark/>
+          </w:tcPr>
+          <w:p>
+            <w:pPr>
+              <w:rPr>
+                <w:rFonts w:asciiTheme="minorHAnsi" w:hAnsiTheme="minorHAnsi" w:cstheme="minorHAnsi"/>
+              </w:rPr>
+            </w:pPr>
+            <w:r>
+              <w:rPr>
+                <w:rFonts w:asciiTheme="minorHAnsi" w:hAnsiTheme="minorHAnsi" w:cstheme="minorHAnsi"/>
+              </w:rPr>
+              <w:t> </w:t>
+            </w:r>
+          </w:p>
+        </w:tc>
+        <w:tc>
+          <w:tcPr>
+            <w:tcW w:w="2580" w:type="dxa"/>
+            <w:hideMark/>
+          </w:tcPr>
+          <w:p>
+            <w:pPr>
+              <w:rPr>
+                <w:rFonts w:asciiTheme="minorHAnsi" w:hAnsiTheme="minorHAnsi" w:cstheme="minorHAnsi"/>
+              </w:rPr>
+            </w:pPr>
+            <w:r>
+              <w:rPr>
+                <w:rFonts w:asciiTheme="minorHAnsi" w:hAnsiTheme="minorHAnsi" w:cstheme="minorHAnsi"/>
+              </w:rPr>
+              <w:t> </w:t>
+            </w:r>
+          </w:p>
+        </w:tc>
+      </w:tr>
+      <w:tr>
+        <w:trPr>
+          <w:trHeight w:val="600"/>
+        </w:trPr>
+        <w:tc>
+          <w:tcPr>
+            <w:tcW w:w="1540" w:type="dxa"/>
+            <w:hideMark/>
+          </w:tcPr>
+          <w:p>
+            <w:pPr>
+              <w:rPr>
+                <w:rFonts w:asciiTheme="minorHAnsi" w:hAnsiTheme="minorHAnsi" w:cstheme="minorHAnsi"/>
+              </w:rPr>
+            </w:pPr>
+            <w:r>
+              <w:rPr>
+                <w:rFonts w:asciiTheme="minorHAnsi" w:hAnsiTheme="minorHAnsi" w:cstheme="minorHAnsi"/>
+              </w:rPr>
+              <w:t>14</w:t>
+            </w:r>
+          </w:p>
+        </w:tc>
+        <w:tc>
+          <w:tcPr>
+            <w:tcW w:w="3820" w:type="dxa"/>
+            <w:hideMark/>
+          </w:tcPr>
+          <w:p>
+            <w:pPr>
+              <w:rPr>
+                <w:rFonts w:asciiTheme="minorHAnsi" w:hAnsiTheme="minorHAnsi" w:cstheme="minorHAnsi"/>
+              </w:rPr>
+            </w:pPr>
+            <w:r>
+              <w:rPr>
+                <w:rFonts w:asciiTheme="minorHAnsi" w:hAnsiTheme="minorHAnsi" w:cstheme="minorHAnsi"/>
+              </w:rPr>
+              <w:t>Verify the 'Home' link successfully re-directs the user to the 'Home' page.</w:t>
+            </w:r>
+          </w:p>
+        </w:tc>
+        <w:tc>
+          <w:tcPr>
+            <w:tcW w:w="3560" w:type="dxa"/>
+            <w:hideMark/>
+          </w:tcPr>
+          <w:p>
+            <w:pPr>
+              <w:rPr>
+                <w:rFonts w:asciiTheme="minorHAnsi" w:hAnsiTheme="minorHAnsi" w:cstheme="minorHAnsi"/>
+              </w:rPr>
+            </w:pPr>
+            <w:r>
+              <w:rPr>
+                <w:rFonts w:asciiTheme="minorHAnsi" w:hAnsiTheme="minorHAnsi" w:cstheme="minorHAnsi"/>
+              </w:rPr>
+              <w:t>The user has been successfully re-directed to the 'Home' page.</w:t>
+            </w:r>
+          </w:p>
+        </w:tc>
+        <w:tc>
+          <w:tcPr>
+            <w:tcW w:w="2680" w:type="dxa"/>
+            <w:hideMark/>
+          </w:tcPr>
+          <w:p>
+            <w:pPr>
+              <w:rPr>
+                <w:rFonts w:asciiTheme="minorHAnsi" w:hAnsiTheme="minorHAnsi" w:cstheme="minorHAnsi"/>
+              </w:rPr>
+            </w:pPr>
+            <w:r>
+              <w:rPr>
+                <w:rFonts w:asciiTheme="minorHAnsi" w:hAnsiTheme="minorHAnsi" w:cstheme="minorHAnsi"/>
+              </w:rPr>
+              <w:t> </w:t>
+            </w:r>
+          </w:p>
+        </w:tc>
+        <w:tc>
+          <w:tcPr>
+            <w:tcW w:w="1300" w:type="dxa"/>
+            <w:hideMark/>
+          </w:tcPr>
+          <w:p>
+            <w:pPr>
+              <w:rPr>
+                <w:rFonts w:asciiTheme="minorHAnsi" w:hAnsiTheme="minorHAnsi" w:cstheme="minorHAnsi"/>
+              </w:rPr>
+            </w:pPr>
+            <w:r>
+              <w:rPr>
+                <w:rFonts w:asciiTheme="minorHAnsi" w:hAnsiTheme="minorHAnsi" w:cstheme="minorHAnsi"/>
+              </w:rPr>
+              <w:t> </w:t>
+            </w:r>
+          </w:p>
+        </w:tc>
+        <w:tc>
+          <w:tcPr>
+            <w:tcW w:w="1300" w:type="dxa"/>
+            <w:hideMark/>
+          </w:tcPr>
+          <w:p>
+            <w:pPr>
+              <w:rPr>
+                <w:rFonts w:asciiTheme="minorHAnsi" w:hAnsiTheme="minorHAnsi" w:cstheme="minorHAnsi"/>
+              </w:rPr>
+            </w:pPr>
+            <w:r>
+              <w:rPr>
+                <w:rFonts w:asciiTheme="minorHAnsi" w:hAnsiTheme="minorHAnsi" w:cstheme="minorHAnsi"/>
+              </w:rPr>
+              <w:t> </w:t>
+            </w:r>
+          </w:p>
+        </w:tc>
+        <w:tc>
+          <w:tcPr>
+            <w:tcW w:w="2580" w:type="dxa"/>
+            <w:hideMark/>
+          </w:tcPr>
+          <w:p>
+            <w:pPr>
+              <w:rPr>
+                <w:rFonts w:asciiTheme="minorHAnsi" w:hAnsiTheme="minorHAnsi" w:cstheme="minorHAnsi"/>
+              </w:rPr>
+            </w:pPr>
+            <w:r>
+              <w:rPr>
+                <w:rFonts w:asciiTheme="minorHAnsi" w:hAnsiTheme="minorHAnsi" w:cstheme="minorHAnsi"/>
+              </w:rPr>
+              <w:t> </w:t>
+            </w:r>
+          </w:p>
+        </w:tc>
+      </w:tr>
+    </w:tbl>
+    <w:p/>
+    <w:p>
+      <w:pPr>
+        <w:pStyle w:val="ListParagraph"/>
+        <w:jc w:val="left"/>
+        <w:rPr>
+          <w:rFonts w:asciiTheme="minorHAnsi" w:hAnsiTheme="minorHAnsi" w:cstheme="minorHAnsi"/>
+          <w:sz w:val="22"/>
+          <w:szCs w:val="22"/>
+        </w:rPr>
+      </w:pPr>
+    </w:p>
     <w:sectPr>
-      <w:headerReference w:type="default" r:id="rId23"/>
-      <w:footerReference w:type="default" r:id="rId24"/>
-      <w:headerReference w:type="first" r:id="rId25"/>
-      <w:footerReference w:type="first" r:id="rId26"/>
-      <w:pgSz w:w="12240" w:h="15840" w:code="1"/>
-      <w:pgMar w:top="1440" w:right="1797" w:bottom="1440" w:left="1797" w:header="709" w:footer="709" w:gutter="0"/>
-      <w:pgNumType w:start="0"/>
+      <w:pgSz w:w="15840" w:h="12240" w:orient="landscape" w:code="1"/>
+      <w:pgMar w:top="1797" w:right="1440" w:bottom="1797" w:left="1440" w:header="709" w:footer="709" w:gutter="0"/>
       <w:cols w:space="708"/>
       <w:titlePg/>
       <w:docGrid w:linePitch="360"/>
@@ -15877,7 +18592,7 @@
             <w:sz w:val="16"/>
             <w:szCs w:val="16"/>
           </w:rPr>
-          <w:t>1</w:t>
+          <w:t>27</w:t>
         </w:r>
         <w:r>
           <w:rPr>
@@ -15903,41 +18618,56 @@
   <w:p>
     <w:pPr>
       <w:pStyle w:val="Footer"/>
-      <w:jc w:val="center"/>
+      <w:jc w:val="right"/>
+      <w:rPr>
+        <w:rFonts w:cs="Arial"/>
+        <w:sz w:val="16"/>
+        <w:szCs w:val="16"/>
+      </w:rPr>
     </w:pPr>
     <w:r>
       <w:rPr>
         <w:rStyle w:val="PageNumber"/>
-        <w:rFonts w:ascii="Times New Roman" w:hAnsi="Times New Roman"/>
+        <w:rFonts w:cs="Arial"/>
+        <w:sz w:val="16"/>
+        <w:szCs w:val="16"/>
       </w:rPr>
       <w:fldChar w:fldCharType="begin"/>
     </w:r>
     <w:r>
       <w:rPr>
         <w:rStyle w:val="PageNumber"/>
-        <w:rFonts w:ascii="Times New Roman" w:hAnsi="Times New Roman"/>
+        <w:rFonts w:cs="Arial"/>
+        <w:sz w:val="16"/>
+        <w:szCs w:val="16"/>
       </w:rPr>
       <w:instrText xml:space="preserve"> PAGE  \* ArabicDash </w:instrText>
     </w:r>
     <w:r>
       <w:rPr>
         <w:rStyle w:val="PageNumber"/>
-        <w:rFonts w:ascii="Times New Roman" w:hAnsi="Times New Roman"/>
+        <w:rFonts w:cs="Arial"/>
+        <w:sz w:val="16"/>
+        <w:szCs w:val="16"/>
       </w:rPr>
       <w:fldChar w:fldCharType="separate"/>
     </w:r>
     <w:r>
       <w:rPr>
         <w:rStyle w:val="PageNumber"/>
-        <w:rFonts w:ascii="Times New Roman" w:hAnsi="Times New Roman"/>
+        <w:rFonts w:cs="Arial"/>
         <w:noProof/>
+        <w:sz w:val="16"/>
+        <w:szCs w:val="16"/>
       </w:rPr>
-      <w:t>- 0 -</w:t>
+      <w:t>- 26 -</w:t>
     </w:r>
     <w:r>
       <w:rPr>
         <w:rStyle w:val="PageNumber"/>
-        <w:rFonts w:ascii="Times New Roman" w:hAnsi="Times New Roman"/>
+        <w:rFonts w:cs="Arial"/>
+        <w:sz w:val="16"/>
+        <w:szCs w:val="16"/>
       </w:rPr>
       <w:fldChar w:fldCharType="end"/>
     </w:r>
@@ -20981,7 +23711,6 @@
   <w:style w:type="character" w:default="1" w:styleId="DefaultParagraphFont">
     <w:name w:val="Default Paragraph Font"/>
     <w:uiPriority w:val="1"/>
-    <w:semiHidden/>
     <w:unhideWhenUsed/>
   </w:style>
   <w:style w:type="table" w:default="1" w:styleId="TableNormal">
@@ -23697,11 +26426,11 @@
           <c:showPercent val="0"/>
           <c:showBubbleSize val="0"/>
         </c:dLbls>
-        <c:axId val="115493120"/>
-        <c:axId val="115523584"/>
+        <c:axId val="129595648"/>
+        <c:axId val="130167552"/>
       </c:scatterChart>
       <c:valAx>
-        <c:axId val="115493120"/>
+        <c:axId val="129595648"/>
         <c:scaling>
           <c:orientation val="minMax"/>
         </c:scaling>
@@ -23711,12 +26440,12 @@
         <c:majorTickMark val="out"/>
         <c:minorTickMark val="none"/>
         <c:tickLblPos val="nextTo"/>
-        <c:crossAx val="115523584"/>
+        <c:crossAx val="130167552"/>
         <c:crosses val="autoZero"/>
         <c:crossBetween val="midCat"/>
       </c:valAx>
       <c:valAx>
-        <c:axId val="115523584"/>
+        <c:axId val="130167552"/>
         <c:scaling>
           <c:orientation val="minMax"/>
         </c:scaling>
@@ -23727,7 +26456,7 @@
         <c:majorTickMark val="out"/>
         <c:minorTickMark val="none"/>
         <c:tickLblPos val="nextTo"/>
-        <c:crossAx val="115493120"/>
+        <c:crossAx val="129595648"/>
         <c:crosses val="autoZero"/>
         <c:crossBetween val="midCat"/>
       </c:valAx>
@@ -24056,7 +26785,7 @@
 </file>
 
 <file path=customXml/itemProps2.xml><?xml version="1.0" encoding="utf-8"?>
-<ds:datastoreItem xmlns:ds="http://schemas.openxmlformats.org/officeDocument/2006/customXml" ds:itemID="{F3857F85-7CEB-42CA-A35A-7316FAB565D8}">
+<ds:datastoreItem xmlns:ds="http://schemas.openxmlformats.org/officeDocument/2006/customXml" ds:itemID="{893D0BED-29CF-4CAE-B517-DE73200A6017}">
   <ds:schemaRefs>
     <ds:schemaRef ds:uri="http://schemas.openxmlformats.org/officeDocument/2006/bibliography"/>
   </ds:schemaRefs>

</xml_diff>